<commit_message>
plaqueta amplitud salida agregada (esquematico)
</commit_message>
<xml_diff>
--- a/Generador de funciones para Qmetro.docx
+++ b/Generador de funciones para Qmetro.docx
@@ -1,6 +1,6 @@
 
 <file path=word/document.xml><?xml version="1.0" encoding="utf-8"?>
-<w:document xmlns:wpc="http://schemas.microsoft.com/office/word/2010/wordprocessingCanvas" xmlns:mc="http://schemas.openxmlformats.org/markup-compatibility/2006" xmlns:o="urn:schemas-microsoft-com:office:office" xmlns:r="http://schemas.openxmlformats.org/officeDocument/2006/relationships" xmlns:m="http://schemas.openxmlformats.org/officeDocument/2006/math" xmlns:v="urn:schemas-microsoft-com:vml" xmlns:wp14="http://schemas.microsoft.com/office/word/2010/wordprocessingDrawing" xmlns:wp="http://schemas.openxmlformats.org/drawingml/2006/wordprocessingDrawing" xmlns:w10="urn:schemas-microsoft-com:office:word" xmlns:w="http://schemas.openxmlformats.org/wordprocessingml/2006/main" xmlns:w14="http://schemas.microsoft.com/office/word/2010/wordml" xmlns:wpg="http://schemas.microsoft.com/office/word/2010/wordprocessingGroup" xmlns:wpi="http://schemas.microsoft.com/office/word/2010/wordprocessingInk" xmlns:wne="http://schemas.microsoft.com/office/word/2006/wordml" xmlns:wps="http://schemas.microsoft.com/office/word/2010/wordprocessingShape" mc:Ignorable="w14 wp14">
+<w:document xmlns:wpc="http://schemas.microsoft.com/office/word/2010/wordprocessingCanvas" xmlns:cx="http://schemas.microsoft.com/office/drawing/2014/chartex" xmlns:mc="http://schemas.openxmlformats.org/markup-compatibility/2006" xmlns:o="urn:schemas-microsoft-com:office:office" xmlns:r="http://schemas.openxmlformats.org/officeDocument/2006/relationships" xmlns:m="http://schemas.openxmlformats.org/officeDocument/2006/math" xmlns:v="urn:schemas-microsoft-com:vml" xmlns:wp14="http://schemas.microsoft.com/office/word/2010/wordprocessingDrawing" xmlns:wp="http://schemas.openxmlformats.org/drawingml/2006/wordprocessingDrawing" xmlns:w10="urn:schemas-microsoft-com:office:word" xmlns:w="http://schemas.openxmlformats.org/wordprocessingml/2006/main" xmlns:w14="http://schemas.microsoft.com/office/word/2010/wordml" xmlns:w15="http://schemas.microsoft.com/office/word/2012/wordml" xmlns:w16se="http://schemas.microsoft.com/office/word/2015/wordml/symex" xmlns:wpg="http://schemas.microsoft.com/office/word/2010/wordprocessingGroup" xmlns:wpi="http://schemas.microsoft.com/office/word/2010/wordprocessingInk" xmlns:wne="http://schemas.microsoft.com/office/word/2006/wordml" xmlns:wps="http://schemas.microsoft.com/office/word/2010/wordprocessingShape" mc:Ignorable="w14 w15 w16se wp14">
   <w:body>
     <w:sdt>
       <w:sdtPr>
@@ -8,6 +8,7 @@
           <w:rFonts w:asciiTheme="majorHAnsi" w:eastAsiaTheme="majorEastAsia" w:hAnsiTheme="majorHAnsi" w:cstheme="majorBidi"/>
           <w:sz w:val="76"/>
           <w:szCs w:val="76"/>
+          <w:lang w:eastAsia="en-US"/>
         </w:rPr>
         <w:id w:val="-1500197666"/>
         <w:docPartObj>
@@ -20,7 +21,6 @@
           <w:rFonts w:asciiTheme="minorHAnsi" w:eastAsiaTheme="minorHAnsi" w:hAnsiTheme="minorHAnsi" w:cstheme="minorBidi"/>
           <w:sz w:val="22"/>
           <w:szCs w:val="22"/>
-          <w:lang w:eastAsia="en-US"/>
         </w:rPr>
       </w:sdtEndPr>
       <w:sdtContent>
@@ -75,6 +75,7 @@
                     <w:dataBinding w:prefixMappings="xmlns:ns0='http://schemas.openxmlformats.org/package/2006/metadata/core-properties' xmlns:ns1='http://purl.org/dc/elements/1.1/'" w:xpath="/ns0:coreProperties[1]/ns1:title[1]" w:storeItemID="{6C3C8BC8-F283-45AE-878A-BAB7291924A1}"/>
                     <w:text/>
                   </w:sdtPr>
+                  <w:sdtEndPr/>
                   <w:sdtContent>
                     <w:r>
                       <w:rPr>
@@ -128,6 +129,7 @@
                     <w:calendar w:val="gregorian"/>
                   </w:date>
                 </w:sdtPr>
+                <w:sdtEndPr/>
                 <w:sdtContent>
                   <w:p>
                     <w:pPr>
@@ -175,6 +177,7 @@
                     <w:calendar w:val="gregorian"/>
                   </w:date>
                 </w:sdtPr>
+                <w:sdtEndPr/>
                 <w:sdtContent>
                   <w:p>
                     <w:pPr>
@@ -217,6 +220,7 @@
                 <w:dataBinding w:prefixMappings="xmlns:ns0='http://schemas.microsoft.com/office/2006/coverPageProps'" w:xpath="/ns0:CoverPageProperties[1]/ns0:Abstract[1]" w:storeItemID="{55AF091B-3C7A-41E3-B477-F2FDAA23CFDA}"/>
                 <w:text/>
               </w:sdtPr>
+              <w:sdtEndPr/>
               <w:sdtContent>
                 <w:tc>
                   <w:tcPr>
@@ -247,13 +251,11 @@
                 </w:rPr>
                 <w:alias w:val="Subtítulo"/>
                 <w:id w:val="276713189"/>
-                <w:placeholder>
-                  <w:docPart w:val="8EA79044BA934529B3011E164829CD1D"/>
-                </w:placeholder>
                 <w:showingPlcHdr/>
                 <w:dataBinding w:prefixMappings="xmlns:ns0='http://schemas.openxmlformats.org/package/2006/metadata/core-properties' xmlns:ns1='http://purl.org/dc/elements/1.1/'" w:xpath="/ns0:coreProperties[1]/ns1:subject[1]" w:storeItemID="{6C3C8BC8-F283-45AE-878A-BAB7291924A1}"/>
                 <w:text/>
               </w:sdtPr>
+              <w:sdtEndPr/>
               <w:sdtContent>
                 <w:tc>
                   <w:tcPr>
@@ -363,15 +365,7 @@
     </w:p>
     <w:p>
       <w:r>
-        <w:t xml:space="preserve">El sistema cuenta con dos módulos, uno correspondiente a la digitalización de los valores de los potenciómetros (conversores A/D), y su posterior procesamiento. Estas tareas las realiza la placa </w:t>
-      </w:r>
-      <w:proofErr w:type="spellStart"/>
-      <w:r>
-        <w:t>Arduino</w:t>
-      </w:r>
-      <w:proofErr w:type="spellEnd"/>
-      <w:r>
-        <w:t xml:space="preserve"> NANO, cuyas entradas y salidas alcanzan para este fin.</w:t>
+        <w:t>El sistema cuenta con dos módulos, uno correspondiente a la digitalización de los valores de los potenciómetros (conversores A/D), y su posterior procesamiento. Estas tareas las realiza la placa Arduino NANO, cuyas entradas y salidas alcanzan para este fin.</w:t>
       </w:r>
     </w:p>
     <w:p>
@@ -417,11 +411,9 @@
       <w:pPr>
         <w:ind w:firstLine="708"/>
       </w:pPr>
-      <w:proofErr w:type="spellStart"/>
       <w:r>
         <w:t>Arduino</w:t>
       </w:r>
-      <w:proofErr w:type="spellEnd"/>
       <w:r>
         <w:t xml:space="preserve"> NANO</w:t>
       </w:r>
@@ -436,7 +428,10 @@
       </w:r>
       <w:proofErr w:type="spellEnd"/>
       <w:r>
-        <w:t xml:space="preserve"> (se truncan a 10 valores posibles en todo el rango), obteniendo el dígito correspondiente a la década en cuestión, a excepción del potenciómetro que representa las unidades, el cuál si </w:t>
+        <w:t xml:space="preserve"> (se truncan a 10 valores posibles en todo el rango), obteniendo el dígito correspondiente a la década en cuestión, a excepción del potenciómetro que repr</w:t>
+      </w:r>
+      <w:r>
+        <w:t>esenta las unidades, el cual posee una gama continua de valores intermedios.</w:t>
       </w:r>
       <w:bookmarkStart w:id="0" w:name="_GoBack"/>
       <w:bookmarkEnd w:id="0"/>
@@ -496,7 +491,7 @@
 </file>
 
 <file path=word/styles.xml><?xml version="1.0" encoding="utf-8"?>
-<w:styles xmlns:mc="http://schemas.openxmlformats.org/markup-compatibility/2006" xmlns:r="http://schemas.openxmlformats.org/officeDocument/2006/relationships" xmlns:w="http://schemas.openxmlformats.org/wordprocessingml/2006/main" xmlns:w14="http://schemas.microsoft.com/office/word/2010/wordml" mc:Ignorable="w14">
+<w:styles xmlns:mc="http://schemas.openxmlformats.org/markup-compatibility/2006" xmlns:r="http://schemas.openxmlformats.org/officeDocument/2006/relationships" xmlns:w="http://schemas.openxmlformats.org/wordprocessingml/2006/main" xmlns:w14="http://schemas.microsoft.com/office/word/2010/wordml" xmlns:w15="http://schemas.microsoft.com/office/word/2012/wordml" xmlns:w16se="http://schemas.microsoft.com/office/word/2015/wordml/symex" mc:Ignorable="w14 w15 w16se">
   <w:docDefaults>
     <w:rPrDefault>
       <w:rPr>
@@ -512,389 +507,378 @@
       </w:pPr>
     </w:pPrDefault>
   </w:docDefaults>
-  <w:latentStyles w:defLockedState="0" w:defUIPriority="99" w:defSemiHidden="1" w:defUnhideWhenUsed="1" w:defQFormat="0" w:count="267">
-    <w:lsdException w:name="Normal" w:semiHidden="0" w:uiPriority="0" w:unhideWhenUsed="0" w:qFormat="1"/>
-    <w:lsdException w:name="heading 1" w:semiHidden="0" w:uiPriority="9" w:unhideWhenUsed="0" w:qFormat="1"/>
-    <w:lsdException w:name="heading 2" w:uiPriority="9" w:qFormat="1"/>
-    <w:lsdException w:name="heading 3" w:uiPriority="9" w:qFormat="1"/>
-    <w:lsdException w:name="heading 4" w:uiPriority="9" w:qFormat="1"/>
-    <w:lsdException w:name="heading 5" w:uiPriority="9" w:qFormat="1"/>
-    <w:lsdException w:name="heading 6" w:uiPriority="9" w:qFormat="1"/>
-    <w:lsdException w:name="heading 7" w:uiPriority="9" w:qFormat="1"/>
-    <w:lsdException w:name="heading 8" w:uiPriority="9" w:qFormat="1"/>
-    <w:lsdException w:name="heading 9" w:uiPriority="9" w:qFormat="1"/>
-    <w:lsdException w:name="toc 1" w:uiPriority="39"/>
-    <w:lsdException w:name="toc 2" w:uiPriority="39"/>
-    <w:lsdException w:name="toc 3" w:uiPriority="39"/>
-    <w:lsdException w:name="toc 4" w:uiPriority="39"/>
-    <w:lsdException w:name="toc 5" w:uiPriority="39"/>
-    <w:lsdException w:name="toc 6" w:uiPriority="39"/>
-    <w:lsdException w:name="toc 7" w:uiPriority="39"/>
-    <w:lsdException w:name="toc 8" w:uiPriority="39"/>
-    <w:lsdException w:name="toc 9" w:uiPriority="39"/>
-    <w:lsdException w:name="caption" w:uiPriority="35" w:qFormat="1"/>
-    <w:lsdException w:name="Title" w:semiHidden="0" w:uiPriority="10" w:unhideWhenUsed="0" w:qFormat="1"/>
-    <w:lsdException w:name="Default Paragraph Font" w:uiPriority="1"/>
-    <w:lsdException w:name="Subtitle" w:semiHidden="0" w:uiPriority="11" w:unhideWhenUsed="0" w:qFormat="1"/>
-    <w:lsdException w:name="Strong" w:semiHidden="0" w:uiPriority="22" w:unhideWhenUsed="0" w:qFormat="1"/>
-    <w:lsdException w:name="Emphasis" w:semiHidden="0" w:uiPriority="20" w:unhideWhenUsed="0" w:qFormat="1"/>
-    <w:lsdException w:name="Table Grid" w:semiHidden="0" w:uiPriority="59" w:unhideWhenUsed="0"/>
-    <w:lsdException w:name="Placeholder Text" w:unhideWhenUsed="0"/>
-    <w:lsdException w:name="No Spacing" w:semiHidden="0" w:uiPriority="1" w:unhideWhenUsed="0" w:qFormat="1"/>
-    <w:lsdException w:name="Light Shading" w:semiHidden="0" w:uiPriority="60" w:unhideWhenUsed="0"/>
-    <w:lsdException w:name="Light List" w:semiHidden="0" w:uiPriority="61" w:unhideWhenUsed="0"/>
-    <w:lsdException w:name="Light Grid" w:semiHidden="0" w:uiPriority="62" w:unhideWhenUsed="0"/>
-    <w:lsdException w:name="Medium Shading 1" w:semiHidden="0" w:uiPriority="63" w:unhideWhenUsed="0"/>
-    <w:lsdException w:name="Medium Shading 2" w:semiHidden="0" w:uiPriority="64" w:unhideWhenUsed="0"/>
-    <w:lsdException w:name="Medium List 1" w:semiHidden="0" w:uiPriority="65" w:unhideWhenUsed="0"/>
-    <w:lsdException w:name="Medium List 2" w:semiHidden="0" w:uiPriority="66" w:unhideWhenUsed="0"/>
-    <w:lsdException w:name="Medium Grid 1" w:semiHidden="0" w:uiPriority="67" w:unhideWhenUsed="0"/>
-    <w:lsdException w:name="Medium Grid 2" w:semiHidden="0" w:uiPriority="68" w:unhideWhenUsed="0"/>
-    <w:lsdException w:name="Medium Grid 3" w:semiHidden="0" w:uiPriority="69" w:unhideWhenUsed="0"/>
-    <w:lsdException w:name="Dark List" w:semiHidden="0" w:uiPriority="70" w:unhideWhenUsed="0"/>
-    <w:lsdException w:name="Colorful Shading" w:semiHidden="0" w:uiPriority="71" w:unhideWhenUsed="0"/>
-    <w:lsdException w:name="Colorful List" w:semiHidden="0" w:uiPriority="72" w:unhideWhenUsed="0"/>
-    <w:lsdException w:name="Colorful Grid" w:semiHidden="0" w:uiPriority="73" w:unhideWhenUsed="0"/>
-    <w:lsdException w:name="Light Shading Accent 1" w:semiHidden="0" w:uiPriority="60" w:unhideWhenUsed="0"/>
-    <w:lsdException w:name="Light List Accent 1" w:semiHidden="0" w:uiPriority="61" w:unhideWhenUsed="0"/>
-    <w:lsdException w:name="Light Grid Accent 1" w:semiHidden="0" w:uiPriority="62" w:unhideWhenUsed="0"/>
-    <w:lsdException w:name="Medium Shading 1 Accent 1" w:semiHidden="0" w:uiPriority="63" w:unhideWhenUsed="0"/>
-    <w:lsdException w:name="Medium Shading 2 Accent 1" w:semiHidden="0" w:uiPriority="64" w:unhideWhenUsed="0"/>
-    <w:lsdException w:name="Medium List 1 Accent 1" w:semiHidden="0" w:uiPriority="65" w:unhideWhenUsed="0"/>
-    <w:lsdException w:name="Revision" w:unhideWhenUsed="0"/>
-    <w:lsdException w:name="List Paragraph" w:semiHidden="0" w:uiPriority="34" w:unhideWhenUsed="0" w:qFormat="1"/>
-    <w:lsdException w:name="Quote" w:semiHidden="0" w:uiPriority="29" w:unhideWhenUsed="0" w:qFormat="1"/>
-    <w:lsdException w:name="Intense Quote" w:semiHidden="0" w:uiPriority="30" w:unhideWhenUsed="0" w:qFormat="1"/>
-    <w:lsdException w:name="Medium List 2 Accent 1" w:semiHidden="0" w:uiPriority="66" w:unhideWhenUsed="0"/>
-    <w:lsdException w:name="Medium Grid 1 Accent 1" w:semiHidden="0" w:uiPriority="67" w:unhideWhenUsed="0"/>
-    <w:lsdException w:name="Medium Grid 2 Accent 1" w:semiHidden="0" w:uiPriority="68" w:unhideWhenUsed="0"/>
-    <w:lsdException w:name="Medium Grid 3 Accent 1" w:semiHidden="0" w:uiPriority="69" w:unhideWhenUsed="0"/>
-    <w:lsdException w:name="Dark List Accent 1" w:semiHidden="0" w:uiPriority="70" w:unhideWhenUsed="0"/>
-    <w:lsdException w:name="Colorful Shading Accent 1" w:semiHidden="0" w:uiPriority="71" w:unhideWhenUsed="0"/>
-    <w:lsdException w:name="Colorful List Accent 1" w:semiHidden="0" w:uiPriority="72" w:unhideWhenUsed="0"/>
-    <w:lsdException w:name="Colorful Grid Accent 1" w:semiHidden="0" w:uiPriority="73" w:unhideWhenUsed="0"/>
-    <w:lsdException w:name="Light Shading Accent 2" w:semiHidden="0" w:uiPriority="60" w:unhideWhenUsed="0"/>
-    <w:lsdException w:name="Light List Accent 2" w:semiHidden="0" w:uiPriority="61" w:unhideWhenUsed="0"/>
-    <w:lsdException w:name="Light Grid Accent 2" w:semiHidden="0" w:uiPriority="62" w:unhideWhenUsed="0"/>
-    <w:lsdException w:name="Medium Shading 1 Accent 2" w:semiHidden="0" w:uiPriority="63" w:unhideWhenUsed="0"/>
-    <w:lsdException w:name="Medium Shading 2 Accent 2" w:semiHidden="0" w:uiPriority="64" w:unhideWhenUsed="0"/>
-    <w:lsdException w:name="Medium List 1 Accent 2" w:semiHidden="0" w:uiPriority="65" w:unhideWhenUsed="0"/>
-    <w:lsdException w:name="Medium List 2 Accent 2" w:semiHidden="0" w:uiPriority="66" w:unhideWhenUsed="0"/>
-    <w:lsdException w:name="Medium Grid 1 Accent 2" w:semiHidden="0" w:uiPriority="67" w:unhideWhenUsed="0"/>
-    <w:lsdException w:name="Medium Grid 2 Accent 2" w:semiHidden="0" w:uiPriority="68" w:unhideWhenUsed="0"/>
-    <w:lsdException w:name="Medium Grid 3 Accent 2" w:semiHidden="0" w:uiPriority="69" w:unhideWhenUsed="0"/>
-    <w:lsdException w:name="Dark List Accent 2" w:semiHidden="0" w:uiPriority="70" w:unhideWhenUsed="0"/>
-    <w:lsdException w:name="Colorful Shading Accent 2" w:semiHidden="0" w:uiPriority="71" w:unhideWhenUsed="0"/>
-    <w:lsdException w:name="Colorful List Accent 2" w:semiHidden="0" w:uiPriority="72" w:unhideWhenUsed="0"/>
-    <w:lsdException w:name="Colorful Grid Accent 2" w:semiHidden="0" w:uiPriority="73" w:unhideWhenUsed="0"/>
-    <w:lsdException w:name="Light Shading Accent 3" w:semiHidden="0" w:uiPriority="60" w:unhideWhenUsed="0"/>
-    <w:lsdException w:name="Light List Accent 3" w:semiHidden="0" w:uiPriority="61" w:unhideWhenUsed="0"/>
-    <w:lsdException w:name="Light Grid Accent 3" w:semiHidden="0" w:uiPriority="62" w:unhideWhenUsed="0"/>
-    <w:lsdException w:name="Medium Shading 1 Accent 3" w:semiHidden="0" w:uiPriority="63" w:unhideWhenUsed="0"/>
-    <w:lsdException w:name="Medium Shading 2 Accent 3" w:semiHidden="0" w:uiPriority="64" w:unhideWhenUsed="0"/>
-    <w:lsdException w:name="Medium List 1 Accent 3" w:semiHidden="0" w:uiPriority="65" w:unhideWhenUsed="0"/>
-    <w:lsdException w:name="Medium List 2 Accent 3" w:semiHidden="0" w:uiPriority="66" w:unhideWhenUsed="0"/>
-    <w:lsdException w:name="Medium Grid 1 Accent 3" w:semiHidden="0" w:uiPriority="67" w:unhideWhenUsed="0"/>
-    <w:lsdException w:name="Medium Grid 2 Accent 3" w:semiHidden="0" w:uiPriority="68" w:unhideWhenUsed="0"/>
-    <w:lsdException w:name="Medium Grid 3 Accent 3" w:semiHidden="0" w:uiPriority="69" w:unhideWhenUsed="0"/>
-    <w:lsdException w:name="Dark List Accent 3" w:semiHidden="0" w:uiPriority="70" w:unhideWhenUsed="0"/>
-    <w:lsdException w:name="Colorful Shading Accent 3" w:semiHidden="0" w:uiPriority="71" w:unhideWhenUsed="0"/>
-    <w:lsdException w:name="Colorful List Accent 3" w:semiHidden="0" w:uiPriority="72" w:unhideWhenUsed="0"/>
-    <w:lsdException w:name="Colorful Grid Accent 3" w:semiHidden="0" w:uiPriority="73" w:unhideWhenUsed="0"/>
-    <w:lsdException w:name="Light Shading Accent 4" w:semiHidden="0" w:uiPriority="60" w:unhideWhenUsed="0"/>
-    <w:lsdException w:name="Light List Accent 4" w:semiHidden="0" w:uiPriority="61" w:unhideWhenUsed="0"/>
-    <w:lsdException w:name="Light Grid Accent 4" w:semiHidden="0" w:uiPriority="62" w:unhideWhenUsed="0"/>
-    <w:lsdException w:name="Medium Shading 1 Accent 4" w:semiHidden="0" w:uiPriority="63" w:unhideWhenUsed="0"/>
-    <w:lsdException w:name="Medium Shading 2 Accent 4" w:semiHidden="0" w:uiPriority="64" w:unhideWhenUsed="0"/>
-    <w:lsdException w:name="Medium List 1 Accent 4" w:semiHidden="0" w:uiPriority="65" w:unhideWhenUsed="0"/>
-    <w:lsdException w:name="Medium List 2 Accent 4" w:semiHidden="0" w:uiPriority="66" w:unhideWhenUsed="0"/>
-    <w:lsdException w:name="Medium Grid 1 Accent 4" w:semiHidden="0" w:uiPriority="67" w:unhideWhenUsed="0"/>
-    <w:lsdException w:name="Medium Grid 2 Accent 4" w:semiHidden="0" w:uiPriority="68" w:unhideWhenUsed="0"/>
-    <w:lsdException w:name="Medium Grid 3 Accent 4" w:semiHidden="0" w:uiPriority="69" w:unhideWhenUsed="0"/>
-    <w:lsdException w:name="Dark List Accent 4" w:semiHidden="0" w:uiPriority="70" w:unhideWhenUsed="0"/>
-    <w:lsdException w:name="Colorful Shading Accent 4" w:semiHidden="0" w:uiPriority="71" w:unhideWhenUsed="0"/>
-    <w:lsdException w:name="Colorful List Accent 4" w:semiHidden="0" w:uiPriority="72" w:unhideWhenUsed="0"/>
-    <w:lsdException w:name="Colorful Grid Accent 4" w:semiHidden="0" w:uiPriority="73" w:unhideWhenUsed="0"/>
-    <w:lsdException w:name="Light Shading Accent 5" w:semiHidden="0" w:uiPriority="60" w:unhideWhenUsed="0"/>
-    <w:lsdException w:name="Light List Accent 5" w:semiHidden="0" w:uiPriority="61" w:unhideWhenUsed="0"/>
-    <w:lsdException w:name="Light Grid Accent 5" w:semiHidden="0" w:uiPriority="62" w:unhideWhenUsed="0"/>
-    <w:lsdException w:name="Medium Shading 1 Accent 5" w:semiHidden="0" w:uiPriority="63" w:unhideWhenUsed="0"/>
-    <w:lsdException w:name="Medium Shading 2 Accent 5" w:semiHidden="0" w:uiPriority="64" w:unhideWhenUsed="0"/>
-    <w:lsdException w:name="Medium List 1 Accent 5" w:semiHidden="0" w:uiPriority="65" w:unhideWhenUsed="0"/>
-    <w:lsdException w:name="Medium List 2 Accent 5" w:semiHidden="0" w:uiPriority="66" w:unhideWhenUsed="0"/>
-    <w:lsdException w:name="Medium Grid 1 Accent 5" w:semiHidden="0" w:uiPriority="67" w:unhideWhenUsed="0"/>
-    <w:lsdException w:name="Medium Grid 2 Accent 5" w:semiHidden="0" w:uiPriority="68" w:unhideWhenUsed="0"/>
-    <w:lsdException w:name="Medium Grid 3 Accent 5" w:semiHidden="0" w:uiPriority="69" w:unhideWhenUsed="0"/>
-    <w:lsdException w:name="Dark List Accent 5" w:semiHidden="0" w:uiPriority="70" w:unhideWhenUsed="0"/>
-    <w:lsdException w:name="Colorful Shading Accent 5" w:semiHidden="0" w:uiPriority="71" w:unhideWhenUsed="0"/>
-    <w:lsdException w:name="Colorful List Accent 5" w:semiHidden="0" w:uiPriority="72" w:unhideWhenUsed="0"/>
-    <w:lsdException w:name="Colorful Grid Accent 5" w:semiHidden="0" w:uiPriority="73" w:unhideWhenUsed="0"/>
-    <w:lsdException w:name="Light Shading Accent 6" w:semiHidden="0" w:uiPriority="60" w:unhideWhenUsed="0"/>
-    <w:lsdException w:name="Light List Accent 6" w:semiHidden="0" w:uiPriority="61" w:unhideWhenUsed="0"/>
-    <w:lsdException w:name="Light Grid Accent 6" w:semiHidden="0" w:uiPriority="62" w:unhideWhenUsed="0"/>
-    <w:lsdException w:name="Medium Shading 1 Accent 6" w:semiHidden="0" w:uiPriority="63" w:unhideWhenUsed="0"/>
-    <w:lsdException w:name="Medium Shading 2 Accent 6" w:semiHidden="0" w:uiPriority="64" w:unhideWhenUsed="0"/>
-    <w:lsdException w:name="Medium List 1 Accent 6" w:semiHidden="0" w:uiPriority="65" w:unhideWhenUsed="0"/>
-    <w:lsdException w:name="Medium List 2 Accent 6" w:semiHidden="0" w:uiPriority="66" w:unhideWhenUsed="0"/>
-    <w:lsdException w:name="Medium Grid 1 Accent 6" w:semiHidden="0" w:uiPriority="67" w:unhideWhenUsed="0"/>
-    <w:lsdException w:name="Medium Grid 2 Accent 6" w:semiHidden="0" w:uiPriority="68" w:unhideWhenUsed="0"/>
-    <w:lsdException w:name="Medium Grid 3 Accent 6" w:semiHidden="0" w:uiPriority="69" w:unhideWhenUsed="0"/>
-    <w:lsdException w:name="Dark List Accent 6" w:semiHidden="0" w:uiPriority="70" w:unhideWhenUsed="0"/>
-    <w:lsdException w:name="Colorful Shading Accent 6" w:semiHidden="0" w:uiPriority="71" w:unhideWhenUsed="0"/>
-    <w:lsdException w:name="Colorful List Accent 6" w:semiHidden="0" w:uiPriority="72" w:unhideWhenUsed="0"/>
-    <w:lsdException w:name="Colorful Grid Accent 6" w:semiHidden="0" w:uiPriority="73" w:unhideWhenUsed="0"/>
-    <w:lsdException w:name="Subtle Emphasis" w:semiHidden="0" w:uiPriority="19" w:unhideWhenUsed="0" w:qFormat="1"/>
-    <w:lsdException w:name="Intense Emphasis" w:semiHidden="0" w:uiPriority="21" w:unhideWhenUsed="0" w:qFormat="1"/>
-    <w:lsdException w:name="Subtle Reference" w:semiHidden="0" w:uiPriority="31" w:unhideWhenUsed="0" w:qFormat="1"/>
-    <w:lsdException w:name="Intense Reference" w:semiHidden="0" w:uiPriority="32" w:unhideWhenUsed="0" w:qFormat="1"/>
-    <w:lsdException w:name="Book Title" w:semiHidden="0" w:uiPriority="33" w:unhideWhenUsed="0" w:qFormat="1"/>
-    <w:lsdException w:name="Bibliography" w:uiPriority="37"/>
-    <w:lsdException w:name="TOC Heading" w:uiPriority="39" w:qFormat="1"/>
-  </w:latentStyles>
-  <w:style w:type="paragraph" w:default="1" w:styleId="Normal">
-    <w:name w:val="Normal"/>
-    <w:qFormat/>
-  </w:style>
-  <w:style w:type="character" w:default="1" w:styleId="Fuentedeprrafopredeter">
-    <w:name w:val="Default Paragraph Font"/>
-    <w:uiPriority w:val="1"/>
-    <w:semiHidden/>
-    <w:unhideWhenUsed/>
-  </w:style>
-  <w:style w:type="table" w:default="1" w:styleId="Tablanormal">
-    <w:name w:val="Normal Table"/>
-    <w:uiPriority w:val="99"/>
-    <w:semiHidden/>
-    <w:unhideWhenUsed/>
-    <w:tblPr>
-      <w:tblInd w:w="0" w:type="dxa"/>
-      <w:tblCellMar>
-        <w:top w:w="0" w:type="dxa"/>
-        <w:left w:w="108" w:type="dxa"/>
-        <w:bottom w:w="0" w:type="dxa"/>
-        <w:right w:w="108" w:type="dxa"/>
-      </w:tblCellMar>
-    </w:tblPr>
-  </w:style>
-  <w:style w:type="numbering" w:default="1" w:styleId="Sinlista">
-    <w:name w:val="No List"/>
-    <w:uiPriority w:val="99"/>
-    <w:semiHidden/>
-    <w:unhideWhenUsed/>
-  </w:style>
-  <w:style w:type="paragraph" w:styleId="Sinespaciado">
-    <w:name w:val="No Spacing"/>
-    <w:link w:val="SinespaciadoCar"/>
-    <w:uiPriority w:val="1"/>
-    <w:qFormat/>
-    <w:rsid w:val="00541465"/>
-    <w:pPr>
-      <w:spacing w:after="0" w:line="240" w:lineRule="auto"/>
-    </w:pPr>
-    <w:rPr>
-      <w:rFonts w:eastAsiaTheme="minorEastAsia"/>
-      <w:lang w:eastAsia="es-ES"/>
-    </w:rPr>
-  </w:style>
-  <w:style w:type="character" w:customStyle="1" w:styleId="SinespaciadoCar">
-    <w:name w:val="Sin espaciado Car"/>
-    <w:basedOn w:val="Fuentedeprrafopredeter"/>
-    <w:link w:val="Sinespaciado"/>
-    <w:uiPriority w:val="1"/>
-    <w:rsid w:val="00541465"/>
-    <w:rPr>
-      <w:rFonts w:eastAsiaTheme="minorEastAsia"/>
-      <w:lang w:eastAsia="es-ES"/>
-    </w:rPr>
-  </w:style>
-  <w:style w:type="paragraph" w:styleId="Textodeglobo">
-    <w:name w:val="Balloon Text"/>
-    <w:basedOn w:val="Normal"/>
-    <w:link w:val="TextodegloboCar"/>
-    <w:uiPriority w:val="99"/>
-    <w:semiHidden/>
-    <w:unhideWhenUsed/>
-    <w:rsid w:val="00541465"/>
-    <w:pPr>
-      <w:spacing w:after="0" w:line="240" w:lineRule="auto"/>
-    </w:pPr>
-    <w:rPr>
-      <w:rFonts w:ascii="Tahoma" w:hAnsi="Tahoma" w:cs="Tahoma"/>
-      <w:sz w:val="16"/>
-      <w:szCs w:val="16"/>
-    </w:rPr>
-  </w:style>
-  <w:style w:type="character" w:customStyle="1" w:styleId="TextodegloboCar">
-    <w:name w:val="Texto de globo Car"/>
-    <w:basedOn w:val="Fuentedeprrafopredeter"/>
-    <w:link w:val="Textodeglobo"/>
-    <w:uiPriority w:val="99"/>
-    <w:semiHidden/>
-    <w:rsid w:val="00541465"/>
-    <w:rPr>
-      <w:rFonts w:ascii="Tahoma" w:hAnsi="Tahoma" w:cs="Tahoma"/>
-      <w:sz w:val="16"/>
-      <w:szCs w:val="16"/>
-    </w:rPr>
-  </w:style>
-</w:styles>
-</file>
-
-<file path=word/stylesWithEffects.xml><?xml version="1.0" encoding="utf-8"?>
-<w:styles xmlns:wpc="http://schemas.microsoft.com/office/word/2010/wordprocessingCanvas" xmlns:mc="http://schemas.openxmlformats.org/markup-compatibility/2006" xmlns:o="urn:schemas-microsoft-com:office:office" xmlns:r="http://schemas.openxmlformats.org/officeDocument/2006/relationships" xmlns:m="http://schemas.openxmlformats.org/officeDocument/2006/math" xmlns:v="urn:schemas-microsoft-com:vml" xmlns:wp14="http://schemas.microsoft.com/office/word/2010/wordprocessingDrawing" xmlns:wp="http://schemas.openxmlformats.org/drawingml/2006/wordprocessingDrawing" xmlns:w10="urn:schemas-microsoft-com:office:word" xmlns:w="http://schemas.openxmlformats.org/wordprocessingml/2006/main" xmlns:w14="http://schemas.microsoft.com/office/word/2010/wordml" xmlns:wpg="http://schemas.microsoft.com/office/word/2010/wordprocessingGroup" xmlns:wpi="http://schemas.microsoft.com/office/word/2010/wordprocessingInk" xmlns:wne="http://schemas.microsoft.com/office/word/2006/wordml" xmlns:wps="http://schemas.microsoft.com/office/word/2010/wordprocessingShape" mc:Ignorable="w14 wp14">
-  <w:docDefaults>
-    <w:rPrDefault>
-      <w:rPr>
-        <w:rFonts w:asciiTheme="minorHAnsi" w:eastAsiaTheme="minorHAnsi" w:hAnsiTheme="minorHAnsi" w:cstheme="minorBidi"/>
-        <w:sz w:val="22"/>
-        <w:szCs w:val="22"/>
-        <w:lang w:val="es-ES" w:eastAsia="en-US" w:bidi="ar-SA"/>
-      </w:rPr>
-    </w:rPrDefault>
-    <w:pPrDefault>
-      <w:pPr>
-        <w:spacing w:after="200" w:line="276" w:lineRule="auto"/>
-      </w:pPr>
-    </w:pPrDefault>
-  </w:docDefaults>
-  <w:latentStyles w:defLockedState="0" w:defUIPriority="99" w:defSemiHidden="1" w:defUnhideWhenUsed="1" w:defQFormat="0" w:count="267">
-    <w:lsdException w:name="Normal" w:semiHidden="0" w:uiPriority="0" w:unhideWhenUsed="0" w:qFormat="1"/>
-    <w:lsdException w:name="heading 1" w:semiHidden="0" w:uiPriority="9" w:unhideWhenUsed="0" w:qFormat="1"/>
-    <w:lsdException w:name="heading 2" w:uiPriority="9" w:qFormat="1"/>
-    <w:lsdException w:name="heading 3" w:uiPriority="9" w:qFormat="1"/>
-    <w:lsdException w:name="heading 4" w:uiPriority="9" w:qFormat="1"/>
-    <w:lsdException w:name="heading 5" w:uiPriority="9" w:qFormat="1"/>
-    <w:lsdException w:name="heading 6" w:uiPriority="9" w:qFormat="1"/>
-    <w:lsdException w:name="heading 7" w:uiPriority="9" w:qFormat="1"/>
-    <w:lsdException w:name="heading 8" w:uiPriority="9" w:qFormat="1"/>
-    <w:lsdException w:name="heading 9" w:uiPriority="9" w:qFormat="1"/>
-    <w:lsdException w:name="toc 1" w:uiPriority="39"/>
-    <w:lsdException w:name="toc 2" w:uiPriority="39"/>
-    <w:lsdException w:name="toc 3" w:uiPriority="39"/>
-    <w:lsdException w:name="toc 4" w:uiPriority="39"/>
-    <w:lsdException w:name="toc 5" w:uiPriority="39"/>
-    <w:lsdException w:name="toc 6" w:uiPriority="39"/>
-    <w:lsdException w:name="toc 7" w:uiPriority="39"/>
-    <w:lsdException w:name="toc 8" w:uiPriority="39"/>
-    <w:lsdException w:name="toc 9" w:uiPriority="39"/>
-    <w:lsdException w:name="caption" w:uiPriority="35" w:qFormat="1"/>
-    <w:lsdException w:name="Title" w:semiHidden="0" w:uiPriority="10" w:unhideWhenUsed="0" w:qFormat="1"/>
-    <w:lsdException w:name="Default Paragraph Font" w:uiPriority="1"/>
-    <w:lsdException w:name="Subtitle" w:semiHidden="0" w:uiPriority="11" w:unhideWhenUsed="0" w:qFormat="1"/>
-    <w:lsdException w:name="Strong" w:semiHidden="0" w:uiPriority="22" w:unhideWhenUsed="0" w:qFormat="1"/>
-    <w:lsdException w:name="Emphasis" w:semiHidden="0" w:uiPriority="20" w:unhideWhenUsed="0" w:qFormat="1"/>
-    <w:lsdException w:name="Table Grid" w:semiHidden="0" w:uiPriority="59" w:unhideWhenUsed="0"/>
-    <w:lsdException w:name="Placeholder Text" w:unhideWhenUsed="0"/>
-    <w:lsdException w:name="No Spacing" w:semiHidden="0" w:uiPriority="1" w:unhideWhenUsed="0" w:qFormat="1"/>
-    <w:lsdException w:name="Light Shading" w:semiHidden="0" w:uiPriority="60" w:unhideWhenUsed="0"/>
-    <w:lsdException w:name="Light List" w:semiHidden="0" w:uiPriority="61" w:unhideWhenUsed="0"/>
-    <w:lsdException w:name="Light Grid" w:semiHidden="0" w:uiPriority="62" w:unhideWhenUsed="0"/>
-    <w:lsdException w:name="Medium Shading 1" w:semiHidden="0" w:uiPriority="63" w:unhideWhenUsed="0"/>
-    <w:lsdException w:name="Medium Shading 2" w:semiHidden="0" w:uiPriority="64" w:unhideWhenUsed="0"/>
-    <w:lsdException w:name="Medium List 1" w:semiHidden="0" w:uiPriority="65" w:unhideWhenUsed="0"/>
-    <w:lsdException w:name="Medium List 2" w:semiHidden="0" w:uiPriority="66" w:unhideWhenUsed="0"/>
-    <w:lsdException w:name="Medium Grid 1" w:semiHidden="0" w:uiPriority="67" w:unhideWhenUsed="0"/>
-    <w:lsdException w:name="Medium Grid 2" w:semiHidden="0" w:uiPriority="68" w:unhideWhenUsed="0"/>
-    <w:lsdException w:name="Medium Grid 3" w:semiHidden="0" w:uiPriority="69" w:unhideWhenUsed="0"/>
-    <w:lsdException w:name="Dark List" w:semiHidden="0" w:uiPriority="70" w:unhideWhenUsed="0"/>
-    <w:lsdException w:name="Colorful Shading" w:semiHidden="0" w:uiPriority="71" w:unhideWhenUsed="0"/>
-    <w:lsdException w:name="Colorful List" w:semiHidden="0" w:uiPriority="72" w:unhideWhenUsed="0"/>
-    <w:lsdException w:name="Colorful Grid" w:semiHidden="0" w:uiPriority="73" w:unhideWhenUsed="0"/>
-    <w:lsdException w:name="Light Shading Accent 1" w:semiHidden="0" w:uiPriority="60" w:unhideWhenUsed="0"/>
-    <w:lsdException w:name="Light List Accent 1" w:semiHidden="0" w:uiPriority="61" w:unhideWhenUsed="0"/>
-    <w:lsdException w:name="Light Grid Accent 1" w:semiHidden="0" w:uiPriority="62" w:unhideWhenUsed="0"/>
-    <w:lsdException w:name="Medium Shading 1 Accent 1" w:semiHidden="0" w:uiPriority="63" w:unhideWhenUsed="0"/>
-    <w:lsdException w:name="Medium Shading 2 Accent 1" w:semiHidden="0" w:uiPriority="64" w:unhideWhenUsed="0"/>
-    <w:lsdException w:name="Medium List 1 Accent 1" w:semiHidden="0" w:uiPriority="65" w:unhideWhenUsed="0"/>
-    <w:lsdException w:name="Revision" w:unhideWhenUsed="0"/>
-    <w:lsdException w:name="List Paragraph" w:semiHidden="0" w:uiPriority="34" w:unhideWhenUsed="0" w:qFormat="1"/>
-    <w:lsdException w:name="Quote" w:semiHidden="0" w:uiPriority="29" w:unhideWhenUsed="0" w:qFormat="1"/>
-    <w:lsdException w:name="Intense Quote" w:semiHidden="0" w:uiPriority="30" w:unhideWhenUsed="0" w:qFormat="1"/>
-    <w:lsdException w:name="Medium List 2 Accent 1" w:semiHidden="0" w:uiPriority="66" w:unhideWhenUsed="0"/>
-    <w:lsdException w:name="Medium Grid 1 Accent 1" w:semiHidden="0" w:uiPriority="67" w:unhideWhenUsed="0"/>
-    <w:lsdException w:name="Medium Grid 2 Accent 1" w:semiHidden="0" w:uiPriority="68" w:unhideWhenUsed="0"/>
-    <w:lsdException w:name="Medium Grid 3 Accent 1" w:semiHidden="0" w:uiPriority="69" w:unhideWhenUsed="0"/>
-    <w:lsdException w:name="Dark List Accent 1" w:semiHidden="0" w:uiPriority="70" w:unhideWhenUsed="0"/>
-    <w:lsdException w:name="Colorful Shading Accent 1" w:semiHidden="0" w:uiPriority="71" w:unhideWhenUsed="0"/>
-    <w:lsdException w:name="Colorful List Accent 1" w:semiHidden="0" w:uiPriority="72" w:unhideWhenUsed="0"/>
-    <w:lsdException w:name="Colorful Grid Accent 1" w:semiHidden="0" w:uiPriority="73" w:unhideWhenUsed="0"/>
-    <w:lsdException w:name="Light Shading Accent 2" w:semiHidden="0" w:uiPriority="60" w:unhideWhenUsed="0"/>
-    <w:lsdException w:name="Light List Accent 2" w:semiHidden="0" w:uiPriority="61" w:unhideWhenUsed="0"/>
-    <w:lsdException w:name="Light Grid Accent 2" w:semiHidden="0" w:uiPriority="62" w:unhideWhenUsed="0"/>
-    <w:lsdException w:name="Medium Shading 1 Accent 2" w:semiHidden="0" w:uiPriority="63" w:unhideWhenUsed="0"/>
-    <w:lsdException w:name="Medium Shading 2 Accent 2" w:semiHidden="0" w:uiPriority="64" w:unhideWhenUsed="0"/>
-    <w:lsdException w:name="Medium List 1 Accent 2" w:semiHidden="0" w:uiPriority="65" w:unhideWhenUsed="0"/>
-    <w:lsdException w:name="Medium List 2 Accent 2" w:semiHidden="0" w:uiPriority="66" w:unhideWhenUsed="0"/>
-    <w:lsdException w:name="Medium Grid 1 Accent 2" w:semiHidden="0" w:uiPriority="67" w:unhideWhenUsed="0"/>
-    <w:lsdException w:name="Medium Grid 2 Accent 2" w:semiHidden="0" w:uiPriority="68" w:unhideWhenUsed="0"/>
-    <w:lsdException w:name="Medium Grid 3 Accent 2" w:semiHidden="0" w:uiPriority="69" w:unhideWhenUsed="0"/>
-    <w:lsdException w:name="Dark List Accent 2" w:semiHidden="0" w:uiPriority="70" w:unhideWhenUsed="0"/>
-    <w:lsdException w:name="Colorful Shading Accent 2" w:semiHidden="0" w:uiPriority="71" w:unhideWhenUsed="0"/>
-    <w:lsdException w:name="Colorful List Accent 2" w:semiHidden="0" w:uiPriority="72" w:unhideWhenUsed="0"/>
-    <w:lsdException w:name="Colorful Grid Accent 2" w:semiHidden="0" w:uiPriority="73" w:unhideWhenUsed="0"/>
-    <w:lsdException w:name="Light Shading Accent 3" w:semiHidden="0" w:uiPriority="60" w:unhideWhenUsed="0"/>
-    <w:lsdException w:name="Light List Accent 3" w:semiHidden="0" w:uiPriority="61" w:unhideWhenUsed="0"/>
-    <w:lsdException w:name="Light Grid Accent 3" w:semiHidden="0" w:uiPriority="62" w:unhideWhenUsed="0"/>
-    <w:lsdException w:name="Medium Shading 1 Accent 3" w:semiHidden="0" w:uiPriority="63" w:unhideWhenUsed="0"/>
-    <w:lsdException w:name="Medium Shading 2 Accent 3" w:semiHidden="0" w:uiPriority="64" w:unhideWhenUsed="0"/>
-    <w:lsdException w:name="Medium List 1 Accent 3" w:semiHidden="0" w:uiPriority="65" w:unhideWhenUsed="0"/>
-    <w:lsdException w:name="Medium List 2 Accent 3" w:semiHidden="0" w:uiPriority="66" w:unhideWhenUsed="0"/>
-    <w:lsdException w:name="Medium Grid 1 Accent 3" w:semiHidden="0" w:uiPriority="67" w:unhideWhenUsed="0"/>
-    <w:lsdException w:name="Medium Grid 2 Accent 3" w:semiHidden="0" w:uiPriority="68" w:unhideWhenUsed="0"/>
-    <w:lsdException w:name="Medium Grid 3 Accent 3" w:semiHidden="0" w:uiPriority="69" w:unhideWhenUsed="0"/>
-    <w:lsdException w:name="Dark List Accent 3" w:semiHidden="0" w:uiPriority="70" w:unhideWhenUsed="0"/>
-    <w:lsdException w:name="Colorful Shading Accent 3" w:semiHidden="0" w:uiPriority="71" w:unhideWhenUsed="0"/>
-    <w:lsdException w:name="Colorful List Accent 3" w:semiHidden="0" w:uiPriority="72" w:unhideWhenUsed="0"/>
-    <w:lsdException w:name="Colorful Grid Accent 3" w:semiHidden="0" w:uiPriority="73" w:unhideWhenUsed="0"/>
-    <w:lsdException w:name="Light Shading Accent 4" w:semiHidden="0" w:uiPriority="60" w:unhideWhenUsed="0"/>
-    <w:lsdException w:name="Light List Accent 4" w:semiHidden="0" w:uiPriority="61" w:unhideWhenUsed="0"/>
-    <w:lsdException w:name="Light Grid Accent 4" w:semiHidden="0" w:uiPriority="62" w:unhideWhenUsed="0"/>
-    <w:lsdException w:name="Medium Shading 1 Accent 4" w:semiHidden="0" w:uiPriority="63" w:unhideWhenUsed="0"/>
-    <w:lsdException w:name="Medium Shading 2 Accent 4" w:semiHidden="0" w:uiPriority="64" w:unhideWhenUsed="0"/>
-    <w:lsdException w:name="Medium List 1 Accent 4" w:semiHidden="0" w:uiPriority="65" w:unhideWhenUsed="0"/>
-    <w:lsdException w:name="Medium List 2 Accent 4" w:semiHidden="0" w:uiPriority="66" w:unhideWhenUsed="0"/>
-    <w:lsdException w:name="Medium Grid 1 Accent 4" w:semiHidden="0" w:uiPriority="67" w:unhideWhenUsed="0"/>
-    <w:lsdException w:name="Medium Grid 2 Accent 4" w:semiHidden="0" w:uiPriority="68" w:unhideWhenUsed="0"/>
-    <w:lsdException w:name="Medium Grid 3 Accent 4" w:semiHidden="0" w:uiPriority="69" w:unhideWhenUsed="0"/>
-    <w:lsdException w:name="Dark List Accent 4" w:semiHidden="0" w:uiPriority="70" w:unhideWhenUsed="0"/>
-    <w:lsdException w:name="Colorful Shading Accent 4" w:semiHidden="0" w:uiPriority="71" w:unhideWhenUsed="0"/>
-    <w:lsdException w:name="Colorful List Accent 4" w:semiHidden="0" w:uiPriority="72" w:unhideWhenUsed="0"/>
-    <w:lsdException w:name="Colorful Grid Accent 4" w:semiHidden="0" w:uiPriority="73" w:unhideWhenUsed="0"/>
-    <w:lsdException w:name="Light Shading Accent 5" w:semiHidden="0" w:uiPriority="60" w:unhideWhenUsed="0"/>
-    <w:lsdException w:name="Light List Accent 5" w:semiHidden="0" w:uiPriority="61" w:unhideWhenUsed="0"/>
-    <w:lsdException w:name="Light Grid Accent 5" w:semiHidden="0" w:uiPriority="62" w:unhideWhenUsed="0"/>
-    <w:lsdException w:name="Medium Shading 1 Accent 5" w:semiHidden="0" w:uiPriority="63" w:unhideWhenUsed="0"/>
-    <w:lsdException w:name="Medium Shading 2 Accent 5" w:semiHidden="0" w:uiPriority="64" w:unhideWhenUsed="0"/>
-    <w:lsdException w:name="Medium List 1 Accent 5" w:semiHidden="0" w:uiPriority="65" w:unhideWhenUsed="0"/>
-    <w:lsdException w:name="Medium List 2 Accent 5" w:semiHidden="0" w:uiPriority="66" w:unhideWhenUsed="0"/>
-    <w:lsdException w:name="Medium Grid 1 Accent 5" w:semiHidden="0" w:uiPriority="67" w:unhideWhenUsed="0"/>
-    <w:lsdException w:name="Medium Grid 2 Accent 5" w:semiHidden="0" w:uiPriority="68" w:unhideWhenUsed="0"/>
-    <w:lsdException w:name="Medium Grid 3 Accent 5" w:semiHidden="0" w:uiPriority="69" w:unhideWhenUsed="0"/>
-    <w:lsdException w:name="Dark List Accent 5" w:semiHidden="0" w:uiPriority="70" w:unhideWhenUsed="0"/>
-    <w:lsdException w:name="Colorful Shading Accent 5" w:semiHidden="0" w:uiPriority="71" w:unhideWhenUsed="0"/>
-    <w:lsdException w:name="Colorful List Accent 5" w:semiHidden="0" w:uiPriority="72" w:unhideWhenUsed="0"/>
-    <w:lsdException w:name="Colorful Grid Accent 5" w:semiHidden="0" w:uiPriority="73" w:unhideWhenUsed="0"/>
-    <w:lsdException w:name="Light Shading Accent 6" w:semiHidden="0" w:uiPriority="60" w:unhideWhenUsed="0"/>
-    <w:lsdException w:name="Light List Accent 6" w:semiHidden="0" w:uiPriority="61" w:unhideWhenUsed="0"/>
-    <w:lsdException w:name="Light Grid Accent 6" w:semiHidden="0" w:uiPriority="62" w:unhideWhenUsed="0"/>
-    <w:lsdException w:name="Medium Shading 1 Accent 6" w:semiHidden="0" w:uiPriority="63" w:unhideWhenUsed="0"/>
-    <w:lsdException w:name="Medium Shading 2 Accent 6" w:semiHidden="0" w:uiPriority="64" w:unhideWhenUsed="0"/>
-    <w:lsdException w:name="Medium List 1 Accent 6" w:semiHidden="0" w:uiPriority="65" w:unhideWhenUsed="0"/>
-    <w:lsdException w:name="Medium List 2 Accent 6" w:semiHidden="0" w:uiPriority="66" w:unhideWhenUsed="0"/>
-    <w:lsdException w:name="Medium Grid 1 Accent 6" w:semiHidden="0" w:uiPriority="67" w:unhideWhenUsed="0"/>
-    <w:lsdException w:name="Medium Grid 2 Accent 6" w:semiHidden="0" w:uiPriority="68" w:unhideWhenUsed="0"/>
-    <w:lsdException w:name="Medium Grid 3 Accent 6" w:semiHidden="0" w:uiPriority="69" w:unhideWhenUsed="0"/>
-    <w:lsdException w:name="Dark List Accent 6" w:semiHidden="0" w:uiPriority="70" w:unhideWhenUsed="0"/>
-    <w:lsdException w:name="Colorful Shading Accent 6" w:semiHidden="0" w:uiPriority="71" w:unhideWhenUsed="0"/>
-    <w:lsdException w:name="Colorful List Accent 6" w:semiHidden="0" w:uiPriority="72" w:unhideWhenUsed="0"/>
-    <w:lsdException w:name="Colorful Grid Accent 6" w:semiHidden="0" w:uiPriority="73" w:unhideWhenUsed="0"/>
-    <w:lsdException w:name="Subtle Emphasis" w:semiHidden="0" w:uiPriority="19" w:unhideWhenUsed="0" w:qFormat="1"/>
-    <w:lsdException w:name="Intense Emphasis" w:semiHidden="0" w:uiPriority="21" w:unhideWhenUsed="0" w:qFormat="1"/>
-    <w:lsdException w:name="Subtle Reference" w:semiHidden="0" w:uiPriority="31" w:unhideWhenUsed="0" w:qFormat="1"/>
-    <w:lsdException w:name="Intense Reference" w:semiHidden="0" w:uiPriority="32" w:unhideWhenUsed="0" w:qFormat="1"/>
-    <w:lsdException w:name="Book Title" w:semiHidden="0" w:uiPriority="33" w:unhideWhenUsed="0" w:qFormat="1"/>
-    <w:lsdException w:name="Bibliography" w:uiPriority="37"/>
-    <w:lsdException w:name="TOC Heading" w:uiPriority="39" w:qFormat="1"/>
+  <w:latentStyles w:defLockedState="0" w:defUIPriority="99" w:defSemiHidden="0" w:defUnhideWhenUsed="0" w:defQFormat="0" w:count="371">
+    <w:lsdException w:name="Normal" w:uiPriority="0" w:qFormat="1"/>
+    <w:lsdException w:name="heading 1" w:uiPriority="9" w:qFormat="1"/>
+    <w:lsdException w:name="heading 2" w:semiHidden="1" w:uiPriority="9" w:unhideWhenUsed="1" w:qFormat="1"/>
+    <w:lsdException w:name="heading 3" w:semiHidden="1" w:uiPriority="9" w:unhideWhenUsed="1" w:qFormat="1"/>
+    <w:lsdException w:name="heading 4" w:semiHidden="1" w:uiPriority="9" w:unhideWhenUsed="1" w:qFormat="1"/>
+    <w:lsdException w:name="heading 5" w:semiHidden="1" w:uiPriority="9" w:unhideWhenUsed="1" w:qFormat="1"/>
+    <w:lsdException w:name="heading 6" w:semiHidden="1" w:uiPriority="9" w:unhideWhenUsed="1" w:qFormat="1"/>
+    <w:lsdException w:name="heading 7" w:semiHidden="1" w:uiPriority="9" w:unhideWhenUsed="1" w:qFormat="1"/>
+    <w:lsdException w:name="heading 8" w:semiHidden="1" w:uiPriority="9" w:unhideWhenUsed="1" w:qFormat="1"/>
+    <w:lsdException w:name="heading 9" w:semiHidden="1" w:uiPriority="9" w:unhideWhenUsed="1" w:qFormat="1"/>
+    <w:lsdException w:name="index 1" w:semiHidden="1" w:unhideWhenUsed="1"/>
+    <w:lsdException w:name="index 2" w:semiHidden="1" w:unhideWhenUsed="1"/>
+    <w:lsdException w:name="index 3" w:semiHidden="1" w:unhideWhenUsed="1"/>
+    <w:lsdException w:name="index 4" w:semiHidden="1" w:unhideWhenUsed="1"/>
+    <w:lsdException w:name="index 5" w:semiHidden="1" w:unhideWhenUsed="1"/>
+    <w:lsdException w:name="index 6" w:semiHidden="1" w:unhideWhenUsed="1"/>
+    <w:lsdException w:name="index 7" w:semiHidden="1" w:unhideWhenUsed="1"/>
+    <w:lsdException w:name="index 8" w:semiHidden="1" w:unhideWhenUsed="1"/>
+    <w:lsdException w:name="index 9" w:semiHidden="1" w:unhideWhenUsed="1"/>
+    <w:lsdException w:name="toc 1" w:semiHidden="1" w:uiPriority="39" w:unhideWhenUsed="1"/>
+    <w:lsdException w:name="toc 2" w:semiHidden="1" w:uiPriority="39" w:unhideWhenUsed="1"/>
+    <w:lsdException w:name="toc 3" w:semiHidden="1" w:uiPriority="39" w:unhideWhenUsed="1"/>
+    <w:lsdException w:name="toc 4" w:semiHidden="1" w:uiPriority="39" w:unhideWhenUsed="1"/>
+    <w:lsdException w:name="toc 5" w:semiHidden="1" w:uiPriority="39" w:unhideWhenUsed="1"/>
+    <w:lsdException w:name="toc 6" w:semiHidden="1" w:uiPriority="39" w:unhideWhenUsed="1"/>
+    <w:lsdException w:name="toc 7" w:semiHidden="1" w:uiPriority="39" w:unhideWhenUsed="1"/>
+    <w:lsdException w:name="toc 8" w:semiHidden="1" w:uiPriority="39" w:unhideWhenUsed="1"/>
+    <w:lsdException w:name="toc 9" w:semiHidden="1" w:uiPriority="39" w:unhideWhenUsed="1"/>
+    <w:lsdException w:name="Normal Indent" w:semiHidden="1" w:unhideWhenUsed="1"/>
+    <w:lsdException w:name="footnote text" w:semiHidden="1" w:unhideWhenUsed="1"/>
+    <w:lsdException w:name="annotation text" w:semiHidden="1" w:unhideWhenUsed="1"/>
+    <w:lsdException w:name="header" w:semiHidden="1" w:unhideWhenUsed="1"/>
+    <w:lsdException w:name="footer" w:semiHidden="1" w:unhideWhenUsed="1"/>
+    <w:lsdException w:name="index heading" w:semiHidden="1" w:unhideWhenUsed="1"/>
+    <w:lsdException w:name="caption" w:semiHidden="1" w:uiPriority="35" w:unhideWhenUsed="1" w:qFormat="1"/>
+    <w:lsdException w:name="table of figures" w:semiHidden="1" w:unhideWhenUsed="1"/>
+    <w:lsdException w:name="envelope address" w:semiHidden="1" w:unhideWhenUsed="1"/>
+    <w:lsdException w:name="envelope return" w:semiHidden="1" w:unhideWhenUsed="1"/>
+    <w:lsdException w:name="footnote reference" w:semiHidden="1" w:unhideWhenUsed="1"/>
+    <w:lsdException w:name="annotation reference" w:semiHidden="1" w:unhideWhenUsed="1"/>
+    <w:lsdException w:name="line number" w:semiHidden="1" w:unhideWhenUsed="1"/>
+    <w:lsdException w:name="page number" w:semiHidden="1" w:unhideWhenUsed="1"/>
+    <w:lsdException w:name="endnote reference" w:semiHidden="1" w:unhideWhenUsed="1"/>
+    <w:lsdException w:name="endnote text" w:semiHidden="1" w:unhideWhenUsed="1"/>
+    <w:lsdException w:name="table of authorities" w:semiHidden="1" w:unhideWhenUsed="1"/>
+    <w:lsdException w:name="macro" w:semiHidden="1" w:unhideWhenUsed="1"/>
+    <w:lsdException w:name="toa heading" w:semiHidden="1" w:unhideWhenUsed="1"/>
+    <w:lsdException w:name="List" w:semiHidden="1" w:unhideWhenUsed="1"/>
+    <w:lsdException w:name="List Bullet" w:semiHidden="1" w:unhideWhenUsed="1"/>
+    <w:lsdException w:name="List Number" w:semiHidden="1" w:unhideWhenUsed="1"/>
+    <w:lsdException w:name="List 2" w:semiHidden="1" w:unhideWhenUsed="1"/>
+    <w:lsdException w:name="List 3" w:semiHidden="1" w:unhideWhenUsed="1"/>
+    <w:lsdException w:name="List 4" w:semiHidden="1" w:unhideWhenUsed="1"/>
+    <w:lsdException w:name="List 5" w:semiHidden="1" w:unhideWhenUsed="1"/>
+    <w:lsdException w:name="List Bullet 2" w:semiHidden="1" w:unhideWhenUsed="1"/>
+    <w:lsdException w:name="List Bullet 3" w:semiHidden="1" w:unhideWhenUsed="1"/>
+    <w:lsdException w:name="List Bullet 4" w:semiHidden="1" w:unhideWhenUsed="1"/>
+    <w:lsdException w:name="List Bullet 5" w:semiHidden="1" w:unhideWhenUsed="1"/>
+    <w:lsdException w:name="List Number 2" w:semiHidden="1" w:unhideWhenUsed="1"/>
+    <w:lsdException w:name="List Number 3" w:semiHidden="1" w:unhideWhenUsed="1"/>
+    <w:lsdException w:name="List Number 4" w:semiHidden="1" w:unhideWhenUsed="1"/>
+    <w:lsdException w:name="List Number 5" w:semiHidden="1" w:unhideWhenUsed="1"/>
+    <w:lsdException w:name="Title" w:uiPriority="10" w:qFormat="1"/>
+    <w:lsdException w:name="Closing" w:semiHidden="1" w:unhideWhenUsed="1"/>
+    <w:lsdException w:name="Signature" w:semiHidden="1" w:unhideWhenUsed="1"/>
+    <w:lsdException w:name="Default Paragraph Font" w:semiHidden="1" w:uiPriority="1" w:unhideWhenUsed="1"/>
+    <w:lsdException w:name="Body Text" w:semiHidden="1" w:unhideWhenUsed="1"/>
+    <w:lsdException w:name="Body Text Indent" w:semiHidden="1" w:unhideWhenUsed="1"/>
+    <w:lsdException w:name="List Continue" w:semiHidden="1" w:unhideWhenUsed="1"/>
+    <w:lsdException w:name="List Continue 2" w:semiHidden="1" w:unhideWhenUsed="1"/>
+    <w:lsdException w:name="List Continue 3" w:semiHidden="1" w:unhideWhenUsed="1"/>
+    <w:lsdException w:name="List Continue 4" w:semiHidden="1" w:unhideWhenUsed="1"/>
+    <w:lsdException w:name="List Continue 5" w:semiHidden="1" w:unhideWhenUsed="1"/>
+    <w:lsdException w:name="Message Header" w:semiHidden="1" w:unhideWhenUsed="1"/>
+    <w:lsdException w:name="Subtitle" w:uiPriority="11" w:qFormat="1"/>
+    <w:lsdException w:name="Salutation" w:semiHidden="1" w:unhideWhenUsed="1"/>
+    <w:lsdException w:name="Date" w:semiHidden="1" w:unhideWhenUsed="1"/>
+    <w:lsdException w:name="Body Text First Indent" w:semiHidden="1" w:unhideWhenUsed="1"/>
+    <w:lsdException w:name="Body Text First Indent 2" w:semiHidden="1" w:unhideWhenUsed="1"/>
+    <w:lsdException w:name="Note Heading" w:semiHidden="1" w:unhideWhenUsed="1"/>
+    <w:lsdException w:name="Body Text 2" w:semiHidden="1" w:unhideWhenUsed="1"/>
+    <w:lsdException w:name="Body Text 3" w:semiHidden="1" w:unhideWhenUsed="1"/>
+    <w:lsdException w:name="Body Text Indent 2" w:semiHidden="1" w:unhideWhenUsed="1"/>
+    <w:lsdException w:name="Body Text Indent 3" w:semiHidden="1" w:unhideWhenUsed="1"/>
+    <w:lsdException w:name="Block Text" w:semiHidden="1" w:unhideWhenUsed="1"/>
+    <w:lsdException w:name="Hyperlink" w:semiHidden="1" w:unhideWhenUsed="1"/>
+    <w:lsdException w:name="FollowedHyperlink" w:semiHidden="1" w:unhideWhenUsed="1"/>
+    <w:lsdException w:name="Strong" w:uiPriority="22" w:qFormat="1"/>
+    <w:lsdException w:name="Emphasis" w:uiPriority="20" w:qFormat="1"/>
+    <w:lsdException w:name="Document Map" w:semiHidden="1" w:unhideWhenUsed="1"/>
+    <w:lsdException w:name="Plain Text" w:semiHidden="1" w:unhideWhenUsed="1"/>
+    <w:lsdException w:name="E-mail Signature" w:semiHidden="1" w:unhideWhenUsed="1"/>
+    <w:lsdException w:name="HTML Top of Form" w:semiHidden="1" w:unhideWhenUsed="1"/>
+    <w:lsdException w:name="HTML Bottom of Form" w:semiHidden="1" w:unhideWhenUsed="1"/>
+    <w:lsdException w:name="Normal (Web)" w:semiHidden="1" w:unhideWhenUsed="1"/>
+    <w:lsdException w:name="HTML Acronym" w:semiHidden="1" w:unhideWhenUsed="1"/>
+    <w:lsdException w:name="HTML Address" w:semiHidden="1" w:unhideWhenUsed="1"/>
+    <w:lsdException w:name="HTML Cite" w:semiHidden="1" w:unhideWhenUsed="1"/>
+    <w:lsdException w:name="HTML Code" w:semiHidden="1" w:unhideWhenUsed="1"/>
+    <w:lsdException w:name="HTML Definition" w:semiHidden="1" w:unhideWhenUsed="1"/>
+    <w:lsdException w:name="HTML Keyboard" w:semiHidden="1" w:unhideWhenUsed="1"/>
+    <w:lsdException w:name="HTML Preformatted" w:semiHidden="1" w:unhideWhenUsed="1"/>
+    <w:lsdException w:name="HTML Sample" w:semiHidden="1" w:unhideWhenUsed="1"/>
+    <w:lsdException w:name="HTML Typewriter" w:semiHidden="1" w:unhideWhenUsed="1"/>
+    <w:lsdException w:name="HTML Variable" w:semiHidden="1" w:unhideWhenUsed="1"/>
+    <w:lsdException w:name="Normal Table" w:semiHidden="1" w:unhideWhenUsed="1"/>
+    <w:lsdException w:name="annotation subject" w:semiHidden="1" w:unhideWhenUsed="1"/>
+    <w:lsdException w:name="No List" w:semiHidden="1" w:unhideWhenUsed="1"/>
+    <w:lsdException w:name="Outline List 1" w:semiHidden="1" w:unhideWhenUsed="1"/>
+    <w:lsdException w:name="Outline List 2" w:semiHidden="1" w:unhideWhenUsed="1"/>
+    <w:lsdException w:name="Outline List 3" w:semiHidden="1" w:unhideWhenUsed="1"/>
+    <w:lsdException w:name="Table Simple 1" w:semiHidden="1" w:unhideWhenUsed="1"/>
+    <w:lsdException w:name="Table Simple 2" w:semiHidden="1" w:unhideWhenUsed="1"/>
+    <w:lsdException w:name="Table Simple 3" w:semiHidden="1" w:unhideWhenUsed="1"/>
+    <w:lsdException w:name="Table Classic 1" w:semiHidden="1" w:unhideWhenUsed="1"/>
+    <w:lsdException w:name="Table Classic 2" w:semiHidden="1" w:unhideWhenUsed="1"/>
+    <w:lsdException w:name="Table Classic 3" w:semiHidden="1" w:unhideWhenUsed="1"/>
+    <w:lsdException w:name="Table Classic 4" w:semiHidden="1" w:unhideWhenUsed="1"/>
+    <w:lsdException w:name="Table Colorful 1" w:semiHidden="1" w:unhideWhenUsed="1"/>
+    <w:lsdException w:name="Table Colorful 2" w:semiHidden="1" w:unhideWhenUsed="1"/>
+    <w:lsdException w:name="Table Colorful 3" w:semiHidden="1" w:unhideWhenUsed="1"/>
+    <w:lsdException w:name="Table Columns 1" w:semiHidden="1" w:unhideWhenUsed="1"/>
+    <w:lsdException w:name="Table Columns 2" w:semiHidden="1" w:unhideWhenUsed="1"/>
+    <w:lsdException w:name="Table Columns 3" w:semiHidden="1" w:unhideWhenUsed="1"/>
+    <w:lsdException w:name="Table Columns 4" w:semiHidden="1" w:unhideWhenUsed="1"/>
+    <w:lsdException w:name="Table Columns 5" w:semiHidden="1" w:unhideWhenUsed="1"/>
+    <w:lsdException w:name="Table Grid 1" w:semiHidden="1" w:unhideWhenUsed="1"/>
+    <w:lsdException w:name="Table Grid 2" w:semiHidden="1" w:unhideWhenUsed="1"/>
+    <w:lsdException w:name="Table Grid 3" w:semiHidden="1" w:unhideWhenUsed="1"/>
+    <w:lsdException w:name="Table Grid 4" w:semiHidden="1" w:unhideWhenUsed="1"/>
+    <w:lsdException w:name="Table Grid 5" w:semiHidden="1" w:unhideWhenUsed="1"/>
+    <w:lsdException w:name="Table Grid 6" w:semiHidden="1" w:unhideWhenUsed="1"/>
+    <w:lsdException w:name="Table Grid 7" w:semiHidden="1" w:unhideWhenUsed="1"/>
+    <w:lsdException w:name="Table Grid 8" w:semiHidden="1" w:unhideWhenUsed="1"/>
+    <w:lsdException w:name="Table List 1" w:semiHidden="1" w:unhideWhenUsed="1"/>
+    <w:lsdException w:name="Table List 2" w:semiHidden="1" w:unhideWhenUsed="1"/>
+    <w:lsdException w:name="Table List 3" w:semiHidden="1" w:unhideWhenUsed="1"/>
+    <w:lsdException w:name="Table List 4" w:semiHidden="1" w:unhideWhenUsed="1"/>
+    <w:lsdException w:name="Table List 5" w:semiHidden="1" w:unhideWhenUsed="1"/>
+    <w:lsdException w:name="Table List 6" w:semiHidden="1" w:unhideWhenUsed="1"/>
+    <w:lsdException w:name="Table List 7" w:semiHidden="1" w:unhideWhenUsed="1"/>
+    <w:lsdException w:name="Table List 8" w:semiHidden="1" w:unhideWhenUsed="1"/>
+    <w:lsdException w:name="Table 3D effects 1" w:semiHidden="1" w:unhideWhenUsed="1"/>
+    <w:lsdException w:name="Table 3D effects 2" w:semiHidden="1" w:unhideWhenUsed="1"/>
+    <w:lsdException w:name="Table 3D effects 3" w:semiHidden="1" w:unhideWhenUsed="1"/>
+    <w:lsdException w:name="Table Contemporary" w:semiHidden="1" w:unhideWhenUsed="1"/>
+    <w:lsdException w:name="Table Elegant" w:semiHidden="1" w:unhideWhenUsed="1"/>
+    <w:lsdException w:name="Table Professional" w:semiHidden="1" w:unhideWhenUsed="1"/>
+    <w:lsdException w:name="Table Subtle 1" w:semiHidden="1" w:unhideWhenUsed="1"/>
+    <w:lsdException w:name="Table Subtle 2" w:semiHidden="1" w:unhideWhenUsed="1"/>
+    <w:lsdException w:name="Table Web 1" w:semiHidden="1" w:unhideWhenUsed="1"/>
+    <w:lsdException w:name="Table Web 2" w:semiHidden="1" w:unhideWhenUsed="1"/>
+    <w:lsdException w:name="Table Web 3" w:semiHidden="1" w:unhideWhenUsed="1"/>
+    <w:lsdException w:name="Balloon Text" w:semiHidden="1" w:unhideWhenUsed="1"/>
+    <w:lsdException w:name="Table Grid" w:uiPriority="59"/>
+    <w:lsdException w:name="Table Theme" w:semiHidden="1" w:unhideWhenUsed="1"/>
+    <w:lsdException w:name="Placeholder Text" w:semiHidden="1"/>
+    <w:lsdException w:name="No Spacing" w:uiPriority="1" w:qFormat="1"/>
+    <w:lsdException w:name="Light Shading" w:uiPriority="60"/>
+    <w:lsdException w:name="Light List" w:uiPriority="61"/>
+    <w:lsdException w:name="Light Grid" w:uiPriority="62"/>
+    <w:lsdException w:name="Medium Shading 1" w:uiPriority="63"/>
+    <w:lsdException w:name="Medium Shading 2" w:uiPriority="64"/>
+    <w:lsdException w:name="Medium List 1" w:uiPriority="65"/>
+    <w:lsdException w:name="Medium List 2" w:uiPriority="66"/>
+    <w:lsdException w:name="Medium Grid 1" w:uiPriority="67"/>
+    <w:lsdException w:name="Medium Grid 2" w:uiPriority="68"/>
+    <w:lsdException w:name="Medium Grid 3" w:uiPriority="69"/>
+    <w:lsdException w:name="Dark List" w:uiPriority="70"/>
+    <w:lsdException w:name="Colorful Shading" w:uiPriority="71"/>
+    <w:lsdException w:name="Colorful List" w:uiPriority="72"/>
+    <w:lsdException w:name="Colorful Grid" w:uiPriority="73"/>
+    <w:lsdException w:name="Light Shading Accent 1" w:uiPriority="60"/>
+    <w:lsdException w:name="Light List Accent 1" w:uiPriority="61"/>
+    <w:lsdException w:name="Light Grid Accent 1" w:uiPriority="62"/>
+    <w:lsdException w:name="Medium Shading 1 Accent 1" w:uiPriority="63"/>
+    <w:lsdException w:name="Medium Shading 2 Accent 1" w:uiPriority="64"/>
+    <w:lsdException w:name="Medium List 1 Accent 1" w:uiPriority="65"/>
+    <w:lsdException w:name="Revision" w:semiHidden="1"/>
+    <w:lsdException w:name="List Paragraph" w:uiPriority="34" w:qFormat="1"/>
+    <w:lsdException w:name="Quote" w:uiPriority="29" w:qFormat="1"/>
+    <w:lsdException w:name="Intense Quote" w:uiPriority="30" w:qFormat="1"/>
+    <w:lsdException w:name="Medium List 2 Accent 1" w:uiPriority="66"/>
+    <w:lsdException w:name="Medium Grid 1 Accent 1" w:uiPriority="67"/>
+    <w:lsdException w:name="Medium Grid 2 Accent 1" w:uiPriority="68"/>
+    <w:lsdException w:name="Medium Grid 3 Accent 1" w:uiPriority="69"/>
+    <w:lsdException w:name="Dark List Accent 1" w:uiPriority="70"/>
+    <w:lsdException w:name="Colorful Shading Accent 1" w:uiPriority="71"/>
+    <w:lsdException w:name="Colorful List Accent 1" w:uiPriority="72"/>
+    <w:lsdException w:name="Colorful Grid Accent 1" w:uiPriority="73"/>
+    <w:lsdException w:name="Light Shading Accent 2" w:uiPriority="60"/>
+    <w:lsdException w:name="Light List Accent 2" w:uiPriority="61"/>
+    <w:lsdException w:name="Light Grid Accent 2" w:uiPriority="62"/>
+    <w:lsdException w:name="Medium Shading 1 Accent 2" w:uiPriority="63"/>
+    <w:lsdException w:name="Medium Shading 2 Accent 2" w:uiPriority="64"/>
+    <w:lsdException w:name="Medium List 1 Accent 2" w:uiPriority="65"/>
+    <w:lsdException w:name="Medium List 2 Accent 2" w:uiPriority="66"/>
+    <w:lsdException w:name="Medium Grid 1 Accent 2" w:uiPriority="67"/>
+    <w:lsdException w:name="Medium Grid 2 Accent 2" w:uiPriority="68"/>
+    <w:lsdException w:name="Medium Grid 3 Accent 2" w:uiPriority="69"/>
+    <w:lsdException w:name="Dark List Accent 2" w:uiPriority="70"/>
+    <w:lsdException w:name="Colorful Shading Accent 2" w:uiPriority="71"/>
+    <w:lsdException w:name="Colorful List Accent 2" w:uiPriority="72"/>
+    <w:lsdException w:name="Colorful Grid Accent 2" w:uiPriority="73"/>
+    <w:lsdException w:name="Light Shading Accent 3" w:uiPriority="60"/>
+    <w:lsdException w:name="Light List Accent 3" w:uiPriority="61"/>
+    <w:lsdException w:name="Light Grid Accent 3" w:uiPriority="62"/>
+    <w:lsdException w:name="Medium Shading 1 Accent 3" w:uiPriority="63"/>
+    <w:lsdException w:name="Medium Shading 2 Accent 3" w:uiPriority="64"/>
+    <w:lsdException w:name="Medium List 1 Accent 3" w:uiPriority="65"/>
+    <w:lsdException w:name="Medium List 2 Accent 3" w:uiPriority="66"/>
+    <w:lsdException w:name="Medium Grid 1 Accent 3" w:uiPriority="67"/>
+    <w:lsdException w:name="Medium Grid 2 Accent 3" w:uiPriority="68"/>
+    <w:lsdException w:name="Medium Grid 3 Accent 3" w:uiPriority="69"/>
+    <w:lsdException w:name="Dark List Accent 3" w:uiPriority="70"/>
+    <w:lsdException w:name="Colorful Shading Accent 3" w:uiPriority="71"/>
+    <w:lsdException w:name="Colorful List Accent 3" w:uiPriority="72"/>
+    <w:lsdException w:name="Colorful Grid Accent 3" w:uiPriority="73"/>
+    <w:lsdException w:name="Light Shading Accent 4" w:uiPriority="60"/>
+    <w:lsdException w:name="Light List Accent 4" w:uiPriority="61"/>
+    <w:lsdException w:name="Light Grid Accent 4" w:uiPriority="62"/>
+    <w:lsdException w:name="Medium Shading 1 Accent 4" w:uiPriority="63"/>
+    <w:lsdException w:name="Medium Shading 2 Accent 4" w:uiPriority="64"/>
+    <w:lsdException w:name="Medium List 1 Accent 4" w:uiPriority="65"/>
+    <w:lsdException w:name="Medium List 2 Accent 4" w:uiPriority="66"/>
+    <w:lsdException w:name="Medium Grid 1 Accent 4" w:uiPriority="67"/>
+    <w:lsdException w:name="Medium Grid 2 Accent 4" w:uiPriority="68"/>
+    <w:lsdException w:name="Medium Grid 3 Accent 4" w:uiPriority="69"/>
+    <w:lsdException w:name="Dark List Accent 4" w:uiPriority="70"/>
+    <w:lsdException w:name="Colorful Shading Accent 4" w:uiPriority="71"/>
+    <w:lsdException w:name="Colorful List Accent 4" w:uiPriority="72"/>
+    <w:lsdException w:name="Colorful Grid Accent 4" w:uiPriority="73"/>
+    <w:lsdException w:name="Light Shading Accent 5" w:uiPriority="60"/>
+    <w:lsdException w:name="Light List Accent 5" w:uiPriority="61"/>
+    <w:lsdException w:name="Light Grid Accent 5" w:uiPriority="62"/>
+    <w:lsdException w:name="Medium Shading 1 Accent 5" w:uiPriority="63"/>
+    <w:lsdException w:name="Medium Shading 2 Accent 5" w:uiPriority="64"/>
+    <w:lsdException w:name="Medium List 1 Accent 5" w:uiPriority="65"/>
+    <w:lsdException w:name="Medium List 2 Accent 5" w:uiPriority="66"/>
+    <w:lsdException w:name="Medium Grid 1 Accent 5" w:uiPriority="67"/>
+    <w:lsdException w:name="Medium Grid 2 Accent 5" w:uiPriority="68"/>
+    <w:lsdException w:name="Medium Grid 3 Accent 5" w:uiPriority="69"/>
+    <w:lsdException w:name="Dark List Accent 5" w:uiPriority="70"/>
+    <w:lsdException w:name="Colorful Shading Accent 5" w:uiPriority="71"/>
+    <w:lsdException w:name="Colorful List Accent 5" w:uiPriority="72"/>
+    <w:lsdException w:name="Colorful Grid Accent 5" w:uiPriority="73"/>
+    <w:lsdException w:name="Light Shading Accent 6" w:uiPriority="60"/>
+    <w:lsdException w:name="Light List Accent 6" w:uiPriority="61"/>
+    <w:lsdException w:name="Light Grid Accent 6" w:uiPriority="62"/>
+    <w:lsdException w:name="Medium Shading 1 Accent 6" w:uiPriority="63"/>
+    <w:lsdException w:name="Medium Shading 2 Accent 6" w:uiPriority="64"/>
+    <w:lsdException w:name="Medium List 1 Accent 6" w:uiPriority="65"/>
+    <w:lsdException w:name="Medium List 2 Accent 6" w:uiPriority="66"/>
+    <w:lsdException w:name="Medium Grid 1 Accent 6" w:uiPriority="67"/>
+    <w:lsdException w:name="Medium Grid 2 Accent 6" w:uiPriority="68"/>
+    <w:lsdException w:name="Medium Grid 3 Accent 6" w:uiPriority="69"/>
+    <w:lsdException w:name="Dark List Accent 6" w:uiPriority="70"/>
+    <w:lsdException w:name="Colorful Shading Accent 6" w:uiPriority="71"/>
+    <w:lsdException w:name="Colorful List Accent 6" w:uiPriority="72"/>
+    <w:lsdException w:name="Colorful Grid Accent 6" w:uiPriority="73"/>
+    <w:lsdException w:name="Subtle Emphasis" w:uiPriority="19" w:qFormat="1"/>
+    <w:lsdException w:name="Intense Emphasis" w:uiPriority="21" w:qFormat="1"/>
+    <w:lsdException w:name="Subtle Reference" w:uiPriority="31" w:qFormat="1"/>
+    <w:lsdException w:name="Intense Reference" w:uiPriority="32" w:qFormat="1"/>
+    <w:lsdException w:name="Book Title" w:uiPriority="33" w:qFormat="1"/>
+    <w:lsdException w:name="Bibliography" w:semiHidden="1" w:uiPriority="37" w:unhideWhenUsed="1"/>
+    <w:lsdException w:name="TOC Heading" w:semiHidden="1" w:uiPriority="39" w:unhideWhenUsed="1" w:qFormat="1"/>
+    <w:lsdException w:name="Plain Table 1" w:uiPriority="41"/>
+    <w:lsdException w:name="Plain Table 2" w:uiPriority="42"/>
+    <w:lsdException w:name="Plain Table 3" w:uiPriority="43"/>
+    <w:lsdException w:name="Plain Table 4" w:uiPriority="44"/>
+    <w:lsdException w:name="Plain Table 5" w:uiPriority="45"/>
+    <w:lsdException w:name="Grid Table Light" w:uiPriority="40"/>
+    <w:lsdException w:name="Grid Table 1 Light" w:uiPriority="46"/>
+    <w:lsdException w:name="Grid Table 2" w:uiPriority="47"/>
+    <w:lsdException w:name="Grid Table 3" w:uiPriority="48"/>
+    <w:lsdException w:name="Grid Table 4" w:uiPriority="49"/>
+    <w:lsdException w:name="Grid Table 5 Dark" w:uiPriority="50"/>
+    <w:lsdException w:name="Grid Table 6 Colorful" w:uiPriority="51"/>
+    <w:lsdException w:name="Grid Table 7 Colorful" w:uiPriority="52"/>
+    <w:lsdException w:name="Grid Table 1 Light Accent 1" w:uiPriority="46"/>
+    <w:lsdException w:name="Grid Table 2 Accent 1" w:uiPriority="47"/>
+    <w:lsdException w:name="Grid Table 3 Accent 1" w:uiPriority="48"/>
+    <w:lsdException w:name="Grid Table 4 Accent 1" w:uiPriority="49"/>
+    <w:lsdException w:name="Grid Table 5 Dark Accent 1" w:uiPriority="50"/>
+    <w:lsdException w:name="Grid Table 6 Colorful Accent 1" w:uiPriority="51"/>
+    <w:lsdException w:name="Grid Table 7 Colorful Accent 1" w:uiPriority="52"/>
+    <w:lsdException w:name="Grid Table 1 Light Accent 2" w:uiPriority="46"/>
+    <w:lsdException w:name="Grid Table 2 Accent 2" w:uiPriority="47"/>
+    <w:lsdException w:name="Grid Table 3 Accent 2" w:uiPriority="48"/>
+    <w:lsdException w:name="Grid Table 4 Accent 2" w:uiPriority="49"/>
+    <w:lsdException w:name="Grid Table 5 Dark Accent 2" w:uiPriority="50"/>
+    <w:lsdException w:name="Grid Table 6 Colorful Accent 2" w:uiPriority="51"/>
+    <w:lsdException w:name="Grid Table 7 Colorful Accent 2" w:uiPriority="52"/>
+    <w:lsdException w:name="Grid Table 1 Light Accent 3" w:uiPriority="46"/>
+    <w:lsdException w:name="Grid Table 2 Accent 3" w:uiPriority="47"/>
+    <w:lsdException w:name="Grid Table 3 Accent 3" w:uiPriority="48"/>
+    <w:lsdException w:name="Grid Table 4 Accent 3" w:uiPriority="49"/>
+    <w:lsdException w:name="Grid Table 5 Dark Accent 3" w:uiPriority="50"/>
+    <w:lsdException w:name="Grid Table 6 Colorful Accent 3" w:uiPriority="51"/>
+    <w:lsdException w:name="Grid Table 7 Colorful Accent 3" w:uiPriority="52"/>
+    <w:lsdException w:name="Grid Table 1 Light Accent 4" w:uiPriority="46"/>
+    <w:lsdException w:name="Grid Table 2 Accent 4" w:uiPriority="47"/>
+    <w:lsdException w:name="Grid Table 3 Accent 4" w:uiPriority="48"/>
+    <w:lsdException w:name="Grid Table 4 Accent 4" w:uiPriority="49"/>
+    <w:lsdException w:name="Grid Table 5 Dark Accent 4" w:uiPriority="50"/>
+    <w:lsdException w:name="Grid Table 6 Colorful Accent 4" w:uiPriority="51"/>
+    <w:lsdException w:name="Grid Table 7 Colorful Accent 4" w:uiPriority="52"/>
+    <w:lsdException w:name="Grid Table 1 Light Accent 5" w:uiPriority="46"/>
+    <w:lsdException w:name="Grid Table 2 Accent 5" w:uiPriority="47"/>
+    <w:lsdException w:name="Grid Table 3 Accent 5" w:uiPriority="48"/>
+    <w:lsdException w:name="Grid Table 4 Accent 5" w:uiPriority="49"/>
+    <w:lsdException w:name="Grid Table 5 Dark Accent 5" w:uiPriority="50"/>
+    <w:lsdException w:name="Grid Table 6 Colorful Accent 5" w:uiPriority="51"/>
+    <w:lsdException w:name="Grid Table 7 Colorful Accent 5" w:uiPriority="52"/>
+    <w:lsdException w:name="Grid Table 1 Light Accent 6" w:uiPriority="46"/>
+    <w:lsdException w:name="Grid Table 2 Accent 6" w:uiPriority="47"/>
+    <w:lsdException w:name="Grid Table 3 Accent 6" w:uiPriority="48"/>
+    <w:lsdException w:name="Grid Table 4 Accent 6" w:uiPriority="49"/>
+    <w:lsdException w:name="Grid Table 5 Dark Accent 6" w:uiPriority="50"/>
+    <w:lsdException w:name="Grid Table 6 Colorful Accent 6" w:uiPriority="51"/>
+    <w:lsdException w:name="Grid Table 7 Colorful Accent 6" w:uiPriority="52"/>
+    <w:lsdException w:name="List Table 1 Light" w:uiPriority="46"/>
+    <w:lsdException w:name="List Table 2" w:uiPriority="47"/>
+    <w:lsdException w:name="List Table 3" w:uiPriority="48"/>
+    <w:lsdException w:name="List Table 4" w:uiPriority="49"/>
+    <w:lsdException w:name="List Table 5 Dark" w:uiPriority="50"/>
+    <w:lsdException w:name="List Table 6 Colorful" w:uiPriority="51"/>
+    <w:lsdException w:name="List Table 7 Colorful" w:uiPriority="52"/>
+    <w:lsdException w:name="List Table 1 Light Accent 1" w:uiPriority="46"/>
+    <w:lsdException w:name="List Table 2 Accent 1" w:uiPriority="47"/>
+    <w:lsdException w:name="List Table 3 Accent 1" w:uiPriority="48"/>
+    <w:lsdException w:name="List Table 4 Accent 1" w:uiPriority="49"/>
+    <w:lsdException w:name="List Table 5 Dark Accent 1" w:uiPriority="50"/>
+    <w:lsdException w:name="List Table 6 Colorful Accent 1" w:uiPriority="51"/>
+    <w:lsdException w:name="List Table 7 Colorful Accent 1" w:uiPriority="52"/>
+    <w:lsdException w:name="List Table 1 Light Accent 2" w:uiPriority="46"/>
+    <w:lsdException w:name="List Table 2 Accent 2" w:uiPriority="47"/>
+    <w:lsdException w:name="List Table 3 Accent 2" w:uiPriority="48"/>
+    <w:lsdException w:name="List Table 4 Accent 2" w:uiPriority="49"/>
+    <w:lsdException w:name="List Table 5 Dark Accent 2" w:uiPriority="50"/>
+    <w:lsdException w:name="List Table 6 Colorful Accent 2" w:uiPriority="51"/>
+    <w:lsdException w:name="List Table 7 Colorful Accent 2" w:uiPriority="52"/>
+    <w:lsdException w:name="List Table 1 Light Accent 3" w:uiPriority="46"/>
+    <w:lsdException w:name="List Table 2 Accent 3" w:uiPriority="47"/>
+    <w:lsdException w:name="List Table 3 Accent 3" w:uiPriority="48"/>
+    <w:lsdException w:name="List Table 4 Accent 3" w:uiPriority="49"/>
+    <w:lsdException w:name="List Table 5 Dark Accent 3" w:uiPriority="50"/>
+    <w:lsdException w:name="List Table 6 Colorful Accent 3" w:uiPriority="51"/>
+    <w:lsdException w:name="List Table 7 Colorful Accent 3" w:uiPriority="52"/>
+    <w:lsdException w:name="List Table 1 Light Accent 4" w:uiPriority="46"/>
+    <w:lsdException w:name="List Table 2 Accent 4" w:uiPriority="47"/>
+    <w:lsdException w:name="List Table 3 Accent 4" w:uiPriority="48"/>
+    <w:lsdException w:name="List Table 4 Accent 4" w:uiPriority="49"/>
+    <w:lsdException w:name="List Table 5 Dark Accent 4" w:uiPriority="50"/>
+    <w:lsdException w:name="List Table 6 Colorful Accent 4" w:uiPriority="51"/>
+    <w:lsdException w:name="List Table 7 Colorful Accent 4" w:uiPriority="52"/>
+    <w:lsdException w:name="List Table 1 Light Accent 5" w:uiPriority="46"/>
+    <w:lsdException w:name="List Table 2 Accent 5" w:uiPriority="47"/>
+    <w:lsdException w:name="List Table 3 Accent 5" w:uiPriority="48"/>
+    <w:lsdException w:name="List Table 4 Accent 5" w:uiPriority="49"/>
+    <w:lsdException w:name="List Table 5 Dark Accent 5" w:uiPriority="50"/>
+    <w:lsdException w:name="List Table 6 Colorful Accent 5" w:uiPriority="51"/>
+    <w:lsdException w:name="List Table 7 Colorful Accent 5" w:uiPriority="52"/>
+    <w:lsdException w:name="List Table 1 Light Accent 6" w:uiPriority="46"/>
+    <w:lsdException w:name="List Table 2 Accent 6" w:uiPriority="47"/>
+    <w:lsdException w:name="List Table 3 Accent 6" w:uiPriority="48"/>
+    <w:lsdException w:name="List Table 4 Accent 6" w:uiPriority="49"/>
+    <w:lsdException w:name="List Table 5 Dark Accent 6" w:uiPriority="50"/>
+    <w:lsdException w:name="List Table 6 Colorful Accent 6" w:uiPriority="51"/>
+    <w:lsdException w:name="List Table 7 Colorful Accent 6" w:uiPriority="52"/>
   </w:latentStyles>
   <w:style w:type="paragraph" w:default="1" w:styleId="Normal">
     <w:name w:val="Normal"/>
@@ -986,7 +970,7 @@
 </file>
 
 <file path=word/glossary/document.xml><?xml version="1.0" encoding="utf-8"?>
-<w:glossaryDocument xmlns:wpc="http://schemas.microsoft.com/office/word/2010/wordprocessingCanvas" xmlns:mc="http://schemas.openxmlformats.org/markup-compatibility/2006" xmlns:o="urn:schemas-microsoft-com:office:office" xmlns:r="http://schemas.openxmlformats.org/officeDocument/2006/relationships" xmlns:m="http://schemas.openxmlformats.org/officeDocument/2006/math" xmlns:v="urn:schemas-microsoft-com:vml" xmlns:wp14="http://schemas.microsoft.com/office/word/2010/wordprocessingDrawing" xmlns:wp="http://schemas.openxmlformats.org/drawingml/2006/wordprocessingDrawing" xmlns:w10="urn:schemas-microsoft-com:office:word" xmlns:w="http://schemas.openxmlformats.org/wordprocessingml/2006/main" xmlns:w14="http://schemas.microsoft.com/office/word/2010/wordml" xmlns:wpg="http://schemas.microsoft.com/office/word/2010/wordprocessingGroup" xmlns:wpi="http://schemas.microsoft.com/office/word/2010/wordprocessingInk" xmlns:wne="http://schemas.microsoft.com/office/word/2006/wordml" xmlns:wps="http://schemas.microsoft.com/office/word/2010/wordprocessingShape" mc:Ignorable="w14 wp14">
+<w:glossaryDocument xmlns:wpc="http://schemas.microsoft.com/office/word/2010/wordprocessingCanvas" xmlns:cx="http://schemas.microsoft.com/office/drawing/2014/chartex" xmlns:mc="http://schemas.openxmlformats.org/markup-compatibility/2006" xmlns:o="urn:schemas-microsoft-com:office:office" xmlns:r="http://schemas.openxmlformats.org/officeDocument/2006/relationships" xmlns:m="http://schemas.openxmlformats.org/officeDocument/2006/math" xmlns:v="urn:schemas-microsoft-com:vml" xmlns:wp14="http://schemas.microsoft.com/office/word/2010/wordprocessingDrawing" xmlns:wp="http://schemas.openxmlformats.org/drawingml/2006/wordprocessingDrawing" xmlns:w10="urn:schemas-microsoft-com:office:word" xmlns:w="http://schemas.openxmlformats.org/wordprocessingml/2006/main" xmlns:w14="http://schemas.microsoft.com/office/word/2010/wordml" xmlns:w15="http://schemas.microsoft.com/office/word/2012/wordml" xmlns:w16se="http://schemas.microsoft.com/office/word/2015/wordml/symex" xmlns:wpg="http://schemas.microsoft.com/office/word/2010/wordprocessingGroup" xmlns:wpi="http://schemas.microsoft.com/office/word/2010/wordprocessingInk" xmlns:wne="http://schemas.microsoft.com/office/word/2006/wordml" xmlns:wps="http://schemas.microsoft.com/office/word/2010/wordprocessingShape" mc:Ignorable="w14 w15 w16se wp14">
   <w:docParts>
     <w:docPart>
       <w:docPartPr>
@@ -1072,7 +1056,7 @@
           </w:pPr>
           <w:r>
             <w:rPr>
-              <w:color w:val="4F81BD" w:themeColor="accent1"/>
+              <w:color w:val="5B9BD5" w:themeColor="accent1"/>
               <w:sz w:val="200"/>
               <w:szCs w:val="200"/>
             </w:rPr>
@@ -1112,20 +1096,20 @@
 </file>
 
 <file path=word/glossary/fontTable.xml><?xml version="1.0" encoding="utf-8"?>
-<w:fonts xmlns:mc="http://schemas.openxmlformats.org/markup-compatibility/2006" xmlns:r="http://schemas.openxmlformats.org/officeDocument/2006/relationships" xmlns:w="http://schemas.openxmlformats.org/wordprocessingml/2006/main" xmlns:w14="http://schemas.microsoft.com/office/word/2010/wordml" mc:Ignorable="w14">
+<w:fonts xmlns:mc="http://schemas.openxmlformats.org/markup-compatibility/2006" xmlns:r="http://schemas.openxmlformats.org/officeDocument/2006/relationships" xmlns:w="http://schemas.openxmlformats.org/wordprocessingml/2006/main" xmlns:w14="http://schemas.microsoft.com/office/word/2010/wordml" xmlns:w15="http://schemas.microsoft.com/office/word/2012/wordml" xmlns:w16se="http://schemas.microsoft.com/office/word/2015/wordml/symex" mc:Ignorable="w14 w15 w16se">
   <w:font w:name="Calibri">
     <w:panose1 w:val="020F0502020204030204"/>
     <w:charset w:val="00"/>
     <w:family w:val="swiss"/>
     <w:pitch w:val="variable"/>
-    <w:sig w:usb0="E00002FF" w:usb1="4000ACFF" w:usb2="00000001" w:usb3="00000000" w:csb0="0000019F" w:csb1="00000000"/>
+    <w:sig w:usb0="E0002AFF" w:usb1="C000247B" w:usb2="00000009" w:usb3="00000000" w:csb0="000001FF" w:csb1="00000000"/>
   </w:font>
   <w:font w:name="Times New Roman">
     <w:panose1 w:val="02020603050405020304"/>
     <w:charset w:val="00"/>
     <w:family w:val="roman"/>
     <w:pitch w:val="variable"/>
-    <w:sig w:usb0="E0002EFF" w:usb1="C0007843" w:usb2="00000009" w:usb3="00000000" w:csb0="000001FF" w:csb1="00000000"/>
+    <w:sig w:usb0="E0002EFF" w:usb1="C000785B" w:usb2="00000009" w:usb3="00000000" w:csb0="000001FF" w:csb1="00000000"/>
   </w:font>
   <w:font w:name="Tahoma">
     <w:panose1 w:val="020B0604030504040204"/>
@@ -1141,11 +1125,18 @@
     <w:pitch w:val="variable"/>
     <w:sig w:usb0="E00002FF" w:usb1="400004FF" w:usb2="00000000" w:usb3="00000000" w:csb0="0000019F" w:csb1="00000000"/>
   </w:font>
+  <w:font w:name="Calibri Light">
+    <w:panose1 w:val="020F0302020204030204"/>
+    <w:charset w:val="00"/>
+    <w:family w:val="swiss"/>
+    <w:pitch w:val="variable"/>
+    <w:sig w:usb0="E0002AFF" w:usb1="C000247B" w:usb2="00000009" w:usb3="00000000" w:csb0="000001FF" w:csb1="00000000"/>
+  </w:font>
 </w:fonts>
 </file>
 
 <file path=word/glossary/settings.xml><?xml version="1.0" encoding="utf-8"?>
-<w:settings xmlns:mc="http://schemas.openxmlformats.org/markup-compatibility/2006" xmlns:o="urn:schemas-microsoft-com:office:office" xmlns:r="http://schemas.openxmlformats.org/officeDocument/2006/relationships" xmlns:m="http://schemas.openxmlformats.org/officeDocument/2006/math" xmlns:v="urn:schemas-microsoft-com:vml" xmlns:w10="urn:schemas-microsoft-com:office:word" xmlns:w="http://schemas.openxmlformats.org/wordprocessingml/2006/main" xmlns:w14="http://schemas.microsoft.com/office/word/2010/wordml" xmlns:sl="http://schemas.openxmlformats.org/schemaLibrary/2006/main" mc:Ignorable="w14">
+<w:settings xmlns:mc="http://schemas.openxmlformats.org/markup-compatibility/2006" xmlns:o="urn:schemas-microsoft-com:office:office" xmlns:r="http://schemas.openxmlformats.org/officeDocument/2006/relationships" xmlns:m="http://schemas.openxmlformats.org/officeDocument/2006/math" xmlns:v="urn:schemas-microsoft-com:vml" xmlns:w10="urn:schemas-microsoft-com:office:word" xmlns:w="http://schemas.openxmlformats.org/wordprocessingml/2006/main" xmlns:w14="http://schemas.microsoft.com/office/word/2010/wordml" xmlns:w15="http://schemas.microsoft.com/office/word/2012/wordml" xmlns:w16se="http://schemas.microsoft.com/office/word/2015/wordml/symex" xmlns:sl="http://schemas.openxmlformats.org/schemaLibrary/2006/main" mc:Ignorable="w14 w15 w16se">
   <w:view w:val="normal"/>
   <w:defaultTabStop w:val="708"/>
   <w:hyphenationZone w:val="425"/>
@@ -1159,6 +1150,8 @@
   </w:compat>
   <w:rsids>
     <w:rsidRoot w:val="00B80D64"/>
+    <w:rsid w:val="00A4511D"/>
+    <w:rsid w:val="00B34CF8"/>
     <w:rsid w:val="00B80D64"/>
     <w:rsid w:val="00EB13E4"/>
   </w:rsids>
@@ -1178,12 +1171,12 @@
   <w:themeFontLang w:val="es-ES"/>
   <w:clrSchemeMapping w:bg1="light1" w:t1="dark1" w:bg2="light2" w:t2="dark2" w:accent1="accent1" w:accent2="accent2" w:accent3="accent3" w:accent4="accent4" w:accent5="accent5" w:accent6="accent6" w:hyperlink="hyperlink" w:followedHyperlink="followedHyperlink"/>
   <w:decimalSymbol w:val=","/>
-  <w:listSeparator w:val=","/>
+  <w:listSeparator w:val=";"/>
 </w:settings>
 </file>
 
 <file path=word/glossary/styles.xml><?xml version="1.0" encoding="utf-8"?>
-<w:styles xmlns:mc="http://schemas.openxmlformats.org/markup-compatibility/2006" xmlns:r="http://schemas.openxmlformats.org/officeDocument/2006/relationships" xmlns:w="http://schemas.openxmlformats.org/wordprocessingml/2006/main" xmlns:w14="http://schemas.microsoft.com/office/word/2010/wordml" mc:Ignorable="w14">
+<w:styles xmlns:mc="http://schemas.openxmlformats.org/markup-compatibility/2006" xmlns:r="http://schemas.openxmlformats.org/officeDocument/2006/relationships" xmlns:w="http://schemas.openxmlformats.org/wordprocessingml/2006/main" xmlns:w14="http://schemas.microsoft.com/office/word/2010/wordml" xmlns:w15="http://schemas.microsoft.com/office/word/2012/wordml" xmlns:w16se="http://schemas.microsoft.com/office/word/2015/wordml/symex" mc:Ignorable="w14 w15 w16se">
   <w:docDefaults>
     <w:rPrDefault>
       <w:rPr>
@@ -1199,354 +1192,378 @@
       </w:pPr>
     </w:pPrDefault>
   </w:docDefaults>
-  <w:latentStyles w:defLockedState="0" w:defUIPriority="99" w:defSemiHidden="1" w:defUnhideWhenUsed="1" w:defQFormat="0" w:count="267">
-    <w:lsdException w:name="Normal" w:semiHidden="0" w:uiPriority="0" w:unhideWhenUsed="0" w:qFormat="1"/>
-    <w:lsdException w:name="heading 1" w:semiHidden="0" w:uiPriority="9" w:unhideWhenUsed="0" w:qFormat="1"/>
-    <w:lsdException w:name="heading 2" w:uiPriority="9" w:qFormat="1"/>
-    <w:lsdException w:name="heading 3" w:uiPriority="9" w:qFormat="1"/>
-    <w:lsdException w:name="heading 4" w:uiPriority="9" w:qFormat="1"/>
-    <w:lsdException w:name="heading 5" w:uiPriority="9" w:qFormat="1"/>
-    <w:lsdException w:name="heading 6" w:uiPriority="9" w:qFormat="1"/>
-    <w:lsdException w:name="heading 7" w:uiPriority="9" w:qFormat="1"/>
-    <w:lsdException w:name="heading 8" w:uiPriority="9" w:qFormat="1"/>
-    <w:lsdException w:name="heading 9" w:uiPriority="9" w:qFormat="1"/>
-    <w:lsdException w:name="toc 1" w:uiPriority="39"/>
-    <w:lsdException w:name="toc 2" w:uiPriority="39"/>
-    <w:lsdException w:name="toc 3" w:uiPriority="39"/>
-    <w:lsdException w:name="toc 4" w:uiPriority="39"/>
-    <w:lsdException w:name="toc 5" w:uiPriority="39"/>
-    <w:lsdException w:name="toc 6" w:uiPriority="39"/>
-    <w:lsdException w:name="toc 7" w:uiPriority="39"/>
-    <w:lsdException w:name="toc 8" w:uiPriority="39"/>
-    <w:lsdException w:name="toc 9" w:uiPriority="39"/>
-    <w:lsdException w:name="caption" w:uiPriority="35" w:qFormat="1"/>
-    <w:lsdException w:name="Title" w:semiHidden="0" w:uiPriority="10" w:unhideWhenUsed="0" w:qFormat="1"/>
-    <w:lsdException w:name="Default Paragraph Font" w:uiPriority="1"/>
-    <w:lsdException w:name="Subtitle" w:semiHidden="0" w:uiPriority="11" w:unhideWhenUsed="0" w:qFormat="1"/>
-    <w:lsdException w:name="Strong" w:semiHidden="0" w:uiPriority="22" w:unhideWhenUsed="0" w:qFormat="1"/>
-    <w:lsdException w:name="Emphasis" w:semiHidden="0" w:uiPriority="20" w:unhideWhenUsed="0" w:qFormat="1"/>
-    <w:lsdException w:name="Table Grid" w:semiHidden="0" w:uiPriority="59" w:unhideWhenUsed="0"/>
-    <w:lsdException w:name="Placeholder Text" w:unhideWhenUsed="0"/>
-    <w:lsdException w:name="No Spacing" w:semiHidden="0" w:uiPriority="1" w:unhideWhenUsed="0" w:qFormat="1"/>
-    <w:lsdException w:name="Light Shading" w:semiHidden="0" w:uiPriority="60" w:unhideWhenUsed="0"/>
-    <w:lsdException w:name="Light List" w:semiHidden="0" w:uiPriority="61" w:unhideWhenUsed="0"/>
-    <w:lsdException w:name="Light Grid" w:semiHidden="0" w:uiPriority="62" w:unhideWhenUsed="0"/>
-    <w:lsdException w:name="Medium Shading 1" w:semiHidden="0" w:uiPriority="63" w:unhideWhenUsed="0"/>
-    <w:lsdException w:name="Medium Shading 2" w:semiHidden="0" w:uiPriority="64" w:unhideWhenUsed="0"/>
-    <w:lsdException w:name="Medium List 1" w:semiHidden="0" w:uiPriority="65" w:unhideWhenUsed="0"/>
-    <w:lsdException w:name="Medium List 2" w:semiHidden="0" w:uiPriority="66" w:unhideWhenUsed="0"/>
-    <w:lsdException w:name="Medium Grid 1" w:semiHidden="0" w:uiPriority="67" w:unhideWhenUsed="0"/>
-    <w:lsdException w:name="Medium Grid 2" w:semiHidden="0" w:uiPriority="68" w:unhideWhenUsed="0"/>
-    <w:lsdException w:name="Medium Grid 3" w:semiHidden="0" w:uiPriority="69" w:unhideWhenUsed="0"/>
-    <w:lsdException w:name="Dark List" w:semiHidden="0" w:uiPriority="70" w:unhideWhenUsed="0"/>
-    <w:lsdException w:name="Colorful Shading" w:semiHidden="0" w:uiPriority="71" w:unhideWhenUsed="0"/>
-    <w:lsdException w:name="Colorful List" w:semiHidden="0" w:uiPriority="72" w:unhideWhenUsed="0"/>
-    <w:lsdException w:name="Colorful Grid" w:semiHidden="0" w:uiPriority="73" w:unhideWhenUsed="0"/>
-    <w:lsdException w:name="Light Shading Accent 1" w:semiHidden="0" w:uiPriority="60" w:unhideWhenUsed="0"/>
-    <w:lsdException w:name="Light List Accent 1" w:semiHidden="0" w:uiPriority="61" w:unhideWhenUsed="0"/>
-    <w:lsdException w:name="Light Grid Accent 1" w:semiHidden="0" w:uiPriority="62" w:unhideWhenUsed="0"/>
-    <w:lsdException w:name="Medium Shading 1 Accent 1" w:semiHidden="0" w:uiPriority="63" w:unhideWhenUsed="0"/>
-    <w:lsdException w:name="Medium Shading 2 Accent 1" w:semiHidden="0" w:uiPriority="64" w:unhideWhenUsed="0"/>
-    <w:lsdException w:name="Medium List 1 Accent 1" w:semiHidden="0" w:uiPriority="65" w:unhideWhenUsed="0"/>
-    <w:lsdException w:name="Revision" w:unhideWhenUsed="0"/>
-    <w:lsdException w:name="List Paragraph" w:semiHidden="0" w:uiPriority="34" w:unhideWhenUsed="0" w:qFormat="1"/>
-    <w:lsdException w:name="Quote" w:semiHidden="0" w:uiPriority="29" w:unhideWhenUsed="0" w:qFormat="1"/>
-    <w:lsdException w:name="Intense Quote" w:semiHidden="0" w:uiPriority="30" w:unhideWhenUsed="0" w:qFormat="1"/>
-    <w:lsdException w:name="Medium List 2 Accent 1" w:semiHidden="0" w:uiPriority="66" w:unhideWhenUsed="0"/>
-    <w:lsdException w:name="Medium Grid 1 Accent 1" w:semiHidden="0" w:uiPriority="67" w:unhideWhenUsed="0"/>
-    <w:lsdException w:name="Medium Grid 2 Accent 1" w:semiHidden="0" w:uiPriority="68" w:unhideWhenUsed="0"/>
-    <w:lsdException w:name="Medium Grid 3 Accent 1" w:semiHidden="0" w:uiPriority="69" w:unhideWhenUsed="0"/>
-    <w:lsdException w:name="Dark List Accent 1" w:semiHidden="0" w:uiPriority="70" w:unhideWhenUsed="0"/>
-    <w:lsdException w:name="Colorful Shading Accent 1" w:semiHidden="0" w:uiPriority="71" w:unhideWhenUsed="0"/>
-    <w:lsdException w:name="Colorful List Accent 1" w:semiHidden="0" w:uiPriority="72" w:unhideWhenUsed="0"/>
-    <w:lsdException w:name="Colorful Grid Accent 1" w:semiHidden="0" w:uiPriority="73" w:unhideWhenUsed="0"/>
-    <w:lsdException w:name="Light Shading Accent 2" w:semiHidden="0" w:uiPriority="60" w:unhideWhenUsed="0"/>
-    <w:lsdException w:name="Light List Accent 2" w:semiHidden="0" w:uiPriority="61" w:unhideWhenUsed="0"/>
-    <w:lsdException w:name="Light Grid Accent 2" w:semiHidden="0" w:uiPriority="62" w:unhideWhenUsed="0"/>
-    <w:lsdException w:name="Medium Shading 1 Accent 2" w:semiHidden="0" w:uiPriority="63" w:unhideWhenUsed="0"/>
-    <w:lsdException w:name="Medium Shading 2 Accent 2" w:semiHidden="0" w:uiPriority="64" w:unhideWhenUsed="0"/>
-    <w:lsdException w:name="Medium List 1 Accent 2" w:semiHidden="0" w:uiPriority="65" w:unhideWhenUsed="0"/>
-    <w:lsdException w:name="Medium List 2 Accent 2" w:semiHidden="0" w:uiPriority="66" w:unhideWhenUsed="0"/>
-    <w:lsdException w:name="Medium Grid 1 Accent 2" w:semiHidden="0" w:uiPriority="67" w:unhideWhenUsed="0"/>
-    <w:lsdException w:name="Medium Grid 2 Accent 2" w:semiHidden="0" w:uiPriority="68" w:unhideWhenUsed="0"/>
-    <w:lsdException w:name="Medium Grid 3 Accent 2" w:semiHidden="0" w:uiPriority="69" w:unhideWhenUsed="0"/>
-    <w:lsdException w:name="Dark List Accent 2" w:semiHidden="0" w:uiPriority="70" w:unhideWhenUsed="0"/>
-    <w:lsdException w:name="Colorful Shading Accent 2" w:semiHidden="0" w:uiPriority="71" w:unhideWhenUsed="0"/>
-    <w:lsdException w:name="Colorful List Accent 2" w:semiHidden="0" w:uiPriority="72" w:unhideWhenUsed="0"/>
-    <w:lsdException w:name="Colorful Grid Accent 2" w:semiHidden="0" w:uiPriority="73" w:unhideWhenUsed="0"/>
-    <w:lsdException w:name="Light Shading Accent 3" w:semiHidden="0" w:uiPriority="60" w:unhideWhenUsed="0"/>
-    <w:lsdException w:name="Light List Accent 3" w:semiHidden="0" w:uiPriority="61" w:unhideWhenUsed="0"/>
-    <w:lsdException w:name="Light Grid Accent 3" w:semiHidden="0" w:uiPriority="62" w:unhideWhenUsed="0"/>
-    <w:lsdException w:name="Medium Shading 1 Accent 3" w:semiHidden="0" w:uiPriority="63" w:unhideWhenUsed="0"/>
-    <w:lsdException w:name="Medium Shading 2 Accent 3" w:semiHidden="0" w:uiPriority="64" w:unhideWhenUsed="0"/>
-    <w:lsdException w:name="Medium List 1 Accent 3" w:semiHidden="0" w:uiPriority="65" w:unhideWhenUsed="0"/>
-    <w:lsdException w:name="Medium List 2 Accent 3" w:semiHidden="0" w:uiPriority="66" w:unhideWhenUsed="0"/>
-    <w:lsdException w:name="Medium Grid 1 Accent 3" w:semiHidden="0" w:uiPriority="67" w:unhideWhenUsed="0"/>
-    <w:lsdException w:name="Medium Grid 2 Accent 3" w:semiHidden="0" w:uiPriority="68" w:unhideWhenUsed="0"/>
-    <w:lsdException w:name="Medium Grid 3 Accent 3" w:semiHidden="0" w:uiPriority="69" w:unhideWhenUsed="0"/>
-    <w:lsdException w:name="Dark List Accent 3" w:semiHidden="0" w:uiPriority="70" w:unhideWhenUsed="0"/>
-    <w:lsdException w:name="Colorful Shading Accent 3" w:semiHidden="0" w:uiPriority="71" w:unhideWhenUsed="0"/>
-    <w:lsdException w:name="Colorful List Accent 3" w:semiHidden="0" w:uiPriority="72" w:unhideWhenUsed="0"/>
-    <w:lsdException w:name="Colorful Grid Accent 3" w:semiHidden="0" w:uiPriority="73" w:unhideWhenUsed="0"/>
-    <w:lsdException w:name="Light Shading Accent 4" w:semiHidden="0" w:uiPriority="60" w:unhideWhenUsed="0"/>
-    <w:lsdException w:name="Light List Accent 4" w:semiHidden="0" w:uiPriority="61" w:unhideWhenUsed="0"/>
-    <w:lsdException w:name="Light Grid Accent 4" w:semiHidden="0" w:uiPriority="62" w:unhideWhenUsed="0"/>
-    <w:lsdException w:name="Medium Shading 1 Accent 4" w:semiHidden="0" w:uiPriority="63" w:unhideWhenUsed="0"/>
-    <w:lsdException w:name="Medium Shading 2 Accent 4" w:semiHidden="0" w:uiPriority="64" w:unhideWhenUsed="0"/>
-    <w:lsdException w:name="Medium List 1 Accent 4" w:semiHidden="0" w:uiPriority="65" w:unhideWhenUsed="0"/>
-    <w:lsdException w:name="Medium List 2 Accent 4" w:semiHidden="0" w:uiPriority="66" w:unhideWhenUsed="0"/>
-    <w:lsdException w:name="Medium Grid 1 Accent 4" w:semiHidden="0" w:uiPriority="67" w:unhideWhenUsed="0"/>
-    <w:lsdException w:name="Medium Grid 2 Accent 4" w:semiHidden="0" w:uiPriority="68" w:unhideWhenUsed="0"/>
-    <w:lsdException w:name="Medium Grid 3 Accent 4" w:semiHidden="0" w:uiPriority="69" w:unhideWhenUsed="0"/>
-    <w:lsdException w:name="Dark List Accent 4" w:semiHidden="0" w:uiPriority="70" w:unhideWhenUsed="0"/>
-    <w:lsdException w:name="Colorful Shading Accent 4" w:semiHidden="0" w:uiPriority="71" w:unhideWhenUsed="0"/>
-    <w:lsdException w:name="Colorful List Accent 4" w:semiHidden="0" w:uiPriority="72" w:unhideWhenUsed="0"/>
-    <w:lsdException w:name="Colorful Grid Accent 4" w:semiHidden="0" w:uiPriority="73" w:unhideWhenUsed="0"/>
-    <w:lsdException w:name="Light Shading Accent 5" w:semiHidden="0" w:uiPriority="60" w:unhideWhenUsed="0"/>
-    <w:lsdException w:name="Light List Accent 5" w:semiHidden="0" w:uiPriority="61" w:unhideWhenUsed="0"/>
-    <w:lsdException w:name="Light Grid Accent 5" w:semiHidden="0" w:uiPriority="62" w:unhideWhenUsed="0"/>
-    <w:lsdException w:name="Medium Shading 1 Accent 5" w:semiHidden="0" w:uiPriority="63" w:unhideWhenUsed="0"/>
-    <w:lsdException w:name="Medium Shading 2 Accent 5" w:semiHidden="0" w:uiPriority="64" w:unhideWhenUsed="0"/>
-    <w:lsdException w:name="Medium List 1 Accent 5" w:semiHidden="0" w:uiPriority="65" w:unhideWhenUsed="0"/>
-    <w:lsdException w:name="Medium List 2 Accent 5" w:semiHidden="0" w:uiPriority="66" w:unhideWhenUsed="0"/>
-    <w:lsdException w:name="Medium Grid 1 Accent 5" w:semiHidden="0" w:uiPriority="67" w:unhideWhenUsed="0"/>
-    <w:lsdException w:name="Medium Grid 2 Accent 5" w:semiHidden="0" w:uiPriority="68" w:unhideWhenUsed="0"/>
-    <w:lsdException w:name="Medium Grid 3 Accent 5" w:semiHidden="0" w:uiPriority="69" w:unhideWhenUsed="0"/>
-    <w:lsdException w:name="Dark List Accent 5" w:semiHidden="0" w:uiPriority="70" w:unhideWhenUsed="0"/>
-    <w:lsdException w:name="Colorful Shading Accent 5" w:semiHidden="0" w:uiPriority="71" w:unhideWhenUsed="0"/>
-    <w:lsdException w:name="Colorful List Accent 5" w:semiHidden="0" w:uiPriority="72" w:unhideWhenUsed="0"/>
-    <w:lsdException w:name="Colorful Grid Accent 5" w:semiHidden="0" w:uiPriority="73" w:unhideWhenUsed="0"/>
-    <w:lsdException w:name="Light Shading Accent 6" w:semiHidden="0" w:uiPriority="60" w:unhideWhenUsed="0"/>
-    <w:lsdException w:name="Light List Accent 6" w:semiHidden="0" w:uiPriority="61" w:unhideWhenUsed="0"/>
-    <w:lsdException w:name="Light Grid Accent 6" w:semiHidden="0" w:uiPriority="62" w:unhideWhenUsed="0"/>
-    <w:lsdException w:name="Medium Shading 1 Accent 6" w:semiHidden="0" w:uiPriority="63" w:unhideWhenUsed="0"/>
-    <w:lsdException w:name="Medium Shading 2 Accent 6" w:semiHidden="0" w:uiPriority="64" w:unhideWhenUsed="0"/>
-    <w:lsdException w:name="Medium List 1 Accent 6" w:semiHidden="0" w:uiPriority="65" w:unhideWhenUsed="0"/>
-    <w:lsdException w:name="Medium List 2 Accent 6" w:semiHidden="0" w:uiPriority="66" w:unhideWhenUsed="0"/>
-    <w:lsdException w:name="Medium Grid 1 Accent 6" w:semiHidden="0" w:uiPriority="67" w:unhideWhenUsed="0"/>
-    <w:lsdException w:name="Medium Grid 2 Accent 6" w:semiHidden="0" w:uiPriority="68" w:unhideWhenUsed="0"/>
-    <w:lsdException w:name="Medium Grid 3 Accent 6" w:semiHidden="0" w:uiPriority="69" w:unhideWhenUsed="0"/>
-    <w:lsdException w:name="Dark List Accent 6" w:semiHidden="0" w:uiPriority="70" w:unhideWhenUsed="0"/>
-    <w:lsdException w:name="Colorful Shading Accent 6" w:semiHidden="0" w:uiPriority="71" w:unhideWhenUsed="0"/>
-    <w:lsdException w:name="Colorful List Accent 6" w:semiHidden="0" w:uiPriority="72" w:unhideWhenUsed="0"/>
-    <w:lsdException w:name="Colorful Grid Accent 6" w:semiHidden="0" w:uiPriority="73" w:unhideWhenUsed="0"/>
-    <w:lsdException w:name="Subtle Emphasis" w:semiHidden="0" w:uiPriority="19" w:unhideWhenUsed="0" w:qFormat="1"/>
-    <w:lsdException w:name="Intense Emphasis" w:semiHidden="0" w:uiPriority="21" w:unhideWhenUsed="0" w:qFormat="1"/>
-    <w:lsdException w:name="Subtle Reference" w:semiHidden="0" w:uiPriority="31" w:unhideWhenUsed="0" w:qFormat="1"/>
-    <w:lsdException w:name="Intense Reference" w:semiHidden="0" w:uiPriority="32" w:unhideWhenUsed="0" w:qFormat="1"/>
-    <w:lsdException w:name="Book Title" w:semiHidden="0" w:uiPriority="33" w:unhideWhenUsed="0" w:qFormat="1"/>
-    <w:lsdException w:name="Bibliography" w:uiPriority="37"/>
-    <w:lsdException w:name="TOC Heading" w:uiPriority="39" w:qFormat="1"/>
-  </w:latentStyles>
-  <w:style w:type="paragraph" w:default="1" w:styleId="Normal">
-    <w:name w:val="Normal"/>
-    <w:qFormat/>
-  </w:style>
-  <w:style w:type="character" w:default="1" w:styleId="Fuentedeprrafopredeter">
-    <w:name w:val="Default Paragraph Font"/>
-    <w:uiPriority w:val="1"/>
-    <w:semiHidden/>
-    <w:unhideWhenUsed/>
-  </w:style>
-  <w:style w:type="table" w:default="1" w:styleId="Tablanormal">
-    <w:name w:val="Normal Table"/>
-    <w:uiPriority w:val="99"/>
-    <w:semiHidden/>
-    <w:unhideWhenUsed/>
-    <w:tblPr>
-      <w:tblInd w:w="0" w:type="dxa"/>
-      <w:tblCellMar>
-        <w:top w:w="0" w:type="dxa"/>
-        <w:left w:w="108" w:type="dxa"/>
-        <w:bottom w:w="0" w:type="dxa"/>
-        <w:right w:w="108" w:type="dxa"/>
-      </w:tblCellMar>
-    </w:tblPr>
-  </w:style>
-  <w:style w:type="numbering" w:default="1" w:styleId="Sinlista">
-    <w:name w:val="No List"/>
-    <w:uiPriority w:val="99"/>
-    <w:semiHidden/>
-    <w:unhideWhenUsed/>
-  </w:style>
-  <w:style w:type="paragraph" w:customStyle="1" w:styleId="DBBD54EB4ECA4CF687F7105613929EF6">
-    <w:name w:val="DBBD54EB4ECA4CF687F7105613929EF6"/>
-    <w:rsid w:val="00B80D64"/>
-  </w:style>
-  <w:style w:type="paragraph" w:customStyle="1" w:styleId="189D76F57CB94368A7DB9D1ACC630857">
-    <w:name w:val="189D76F57CB94368A7DB9D1ACC630857"/>
-    <w:rsid w:val="00B80D64"/>
-  </w:style>
-  <w:style w:type="paragraph" w:customStyle="1" w:styleId="9F4166957EC44921B6296706C8E5E238">
-    <w:name w:val="9F4166957EC44921B6296706C8E5E238"/>
-    <w:rsid w:val="00B80D64"/>
-  </w:style>
-  <w:style w:type="paragraph" w:customStyle="1" w:styleId="050ADDE15CBF4C948E76DA746F70CFAD">
-    <w:name w:val="050ADDE15CBF4C948E76DA746F70CFAD"/>
-    <w:rsid w:val="00B80D64"/>
-  </w:style>
-  <w:style w:type="paragraph" w:customStyle="1" w:styleId="8EA79044BA934529B3011E164829CD1D">
-    <w:name w:val="8EA79044BA934529B3011E164829CD1D"/>
-    <w:rsid w:val="00B80D64"/>
-  </w:style>
-</w:styles>
-</file>
-
-<file path=word/glossary/stylesWithEffects.xml><?xml version="1.0" encoding="utf-8"?>
-<w:styles xmlns:wpc="http://schemas.microsoft.com/office/word/2010/wordprocessingCanvas" xmlns:mc="http://schemas.openxmlformats.org/markup-compatibility/2006" xmlns:o="urn:schemas-microsoft-com:office:office" xmlns:r="http://schemas.openxmlformats.org/officeDocument/2006/relationships" xmlns:m="http://schemas.openxmlformats.org/officeDocument/2006/math" xmlns:v="urn:schemas-microsoft-com:vml" xmlns:wp14="http://schemas.microsoft.com/office/word/2010/wordprocessingDrawing" xmlns:wp="http://schemas.openxmlformats.org/drawingml/2006/wordprocessingDrawing" xmlns:w10="urn:schemas-microsoft-com:office:word" xmlns:w="http://schemas.openxmlformats.org/wordprocessingml/2006/main" xmlns:w14="http://schemas.microsoft.com/office/word/2010/wordml" xmlns:wpg="http://schemas.microsoft.com/office/word/2010/wordprocessingGroup" xmlns:wpi="http://schemas.microsoft.com/office/word/2010/wordprocessingInk" xmlns:wne="http://schemas.microsoft.com/office/word/2006/wordml" xmlns:wps="http://schemas.microsoft.com/office/word/2010/wordprocessingShape" mc:Ignorable="w14 wp14">
-  <w:docDefaults>
-    <w:rPrDefault>
-      <w:rPr>
-        <w:rFonts w:asciiTheme="minorHAnsi" w:eastAsiaTheme="minorEastAsia" w:hAnsiTheme="minorHAnsi" w:cstheme="minorBidi"/>
-        <w:sz w:val="22"/>
-        <w:szCs w:val="22"/>
-        <w:lang w:val="es-ES" w:eastAsia="es-ES" w:bidi="ar-SA"/>
-      </w:rPr>
-    </w:rPrDefault>
-    <w:pPrDefault>
-      <w:pPr>
-        <w:spacing w:after="200" w:line="276" w:lineRule="auto"/>
-      </w:pPr>
-    </w:pPrDefault>
-  </w:docDefaults>
-  <w:latentStyles w:defLockedState="0" w:defUIPriority="99" w:defSemiHidden="1" w:defUnhideWhenUsed="1" w:defQFormat="0" w:count="267">
-    <w:lsdException w:name="Normal" w:semiHidden="0" w:uiPriority="0" w:unhideWhenUsed="0" w:qFormat="1"/>
-    <w:lsdException w:name="heading 1" w:semiHidden="0" w:uiPriority="9" w:unhideWhenUsed="0" w:qFormat="1"/>
-    <w:lsdException w:name="heading 2" w:uiPriority="9" w:qFormat="1"/>
-    <w:lsdException w:name="heading 3" w:uiPriority="9" w:qFormat="1"/>
-    <w:lsdException w:name="heading 4" w:uiPriority="9" w:qFormat="1"/>
-    <w:lsdException w:name="heading 5" w:uiPriority="9" w:qFormat="1"/>
-    <w:lsdException w:name="heading 6" w:uiPriority="9" w:qFormat="1"/>
-    <w:lsdException w:name="heading 7" w:uiPriority="9" w:qFormat="1"/>
-    <w:lsdException w:name="heading 8" w:uiPriority="9" w:qFormat="1"/>
-    <w:lsdException w:name="heading 9" w:uiPriority="9" w:qFormat="1"/>
-    <w:lsdException w:name="toc 1" w:uiPriority="39"/>
-    <w:lsdException w:name="toc 2" w:uiPriority="39"/>
-    <w:lsdException w:name="toc 3" w:uiPriority="39"/>
-    <w:lsdException w:name="toc 4" w:uiPriority="39"/>
-    <w:lsdException w:name="toc 5" w:uiPriority="39"/>
-    <w:lsdException w:name="toc 6" w:uiPriority="39"/>
-    <w:lsdException w:name="toc 7" w:uiPriority="39"/>
-    <w:lsdException w:name="toc 8" w:uiPriority="39"/>
-    <w:lsdException w:name="toc 9" w:uiPriority="39"/>
-    <w:lsdException w:name="caption" w:uiPriority="35" w:qFormat="1"/>
-    <w:lsdException w:name="Title" w:semiHidden="0" w:uiPriority="10" w:unhideWhenUsed="0" w:qFormat="1"/>
-    <w:lsdException w:name="Default Paragraph Font" w:uiPriority="1"/>
-    <w:lsdException w:name="Subtitle" w:semiHidden="0" w:uiPriority="11" w:unhideWhenUsed="0" w:qFormat="1"/>
-    <w:lsdException w:name="Strong" w:semiHidden="0" w:uiPriority="22" w:unhideWhenUsed="0" w:qFormat="1"/>
-    <w:lsdException w:name="Emphasis" w:semiHidden="0" w:uiPriority="20" w:unhideWhenUsed="0" w:qFormat="1"/>
-    <w:lsdException w:name="Table Grid" w:semiHidden="0" w:uiPriority="59" w:unhideWhenUsed="0"/>
-    <w:lsdException w:name="Placeholder Text" w:unhideWhenUsed="0"/>
-    <w:lsdException w:name="No Spacing" w:semiHidden="0" w:uiPriority="1" w:unhideWhenUsed="0" w:qFormat="1"/>
-    <w:lsdException w:name="Light Shading" w:semiHidden="0" w:uiPriority="60" w:unhideWhenUsed="0"/>
-    <w:lsdException w:name="Light List" w:semiHidden="0" w:uiPriority="61" w:unhideWhenUsed="0"/>
-    <w:lsdException w:name="Light Grid" w:semiHidden="0" w:uiPriority="62" w:unhideWhenUsed="0"/>
-    <w:lsdException w:name="Medium Shading 1" w:semiHidden="0" w:uiPriority="63" w:unhideWhenUsed="0"/>
-    <w:lsdException w:name="Medium Shading 2" w:semiHidden="0" w:uiPriority="64" w:unhideWhenUsed="0"/>
-    <w:lsdException w:name="Medium List 1" w:semiHidden="0" w:uiPriority="65" w:unhideWhenUsed="0"/>
-    <w:lsdException w:name="Medium List 2" w:semiHidden="0" w:uiPriority="66" w:unhideWhenUsed="0"/>
-    <w:lsdException w:name="Medium Grid 1" w:semiHidden="0" w:uiPriority="67" w:unhideWhenUsed="0"/>
-    <w:lsdException w:name="Medium Grid 2" w:semiHidden="0" w:uiPriority="68" w:unhideWhenUsed="0"/>
-    <w:lsdException w:name="Medium Grid 3" w:semiHidden="0" w:uiPriority="69" w:unhideWhenUsed="0"/>
-    <w:lsdException w:name="Dark List" w:semiHidden="0" w:uiPriority="70" w:unhideWhenUsed="0"/>
-    <w:lsdException w:name="Colorful Shading" w:semiHidden="0" w:uiPriority="71" w:unhideWhenUsed="0"/>
-    <w:lsdException w:name="Colorful List" w:semiHidden="0" w:uiPriority="72" w:unhideWhenUsed="0"/>
-    <w:lsdException w:name="Colorful Grid" w:semiHidden="0" w:uiPriority="73" w:unhideWhenUsed="0"/>
-    <w:lsdException w:name="Light Shading Accent 1" w:semiHidden="0" w:uiPriority="60" w:unhideWhenUsed="0"/>
-    <w:lsdException w:name="Light List Accent 1" w:semiHidden="0" w:uiPriority="61" w:unhideWhenUsed="0"/>
-    <w:lsdException w:name="Light Grid Accent 1" w:semiHidden="0" w:uiPriority="62" w:unhideWhenUsed="0"/>
-    <w:lsdException w:name="Medium Shading 1 Accent 1" w:semiHidden="0" w:uiPriority="63" w:unhideWhenUsed="0"/>
-    <w:lsdException w:name="Medium Shading 2 Accent 1" w:semiHidden="0" w:uiPriority="64" w:unhideWhenUsed="0"/>
-    <w:lsdException w:name="Medium List 1 Accent 1" w:semiHidden="0" w:uiPriority="65" w:unhideWhenUsed="0"/>
-    <w:lsdException w:name="Revision" w:unhideWhenUsed="0"/>
-    <w:lsdException w:name="List Paragraph" w:semiHidden="0" w:uiPriority="34" w:unhideWhenUsed="0" w:qFormat="1"/>
-    <w:lsdException w:name="Quote" w:semiHidden="0" w:uiPriority="29" w:unhideWhenUsed="0" w:qFormat="1"/>
-    <w:lsdException w:name="Intense Quote" w:semiHidden="0" w:uiPriority="30" w:unhideWhenUsed="0" w:qFormat="1"/>
-    <w:lsdException w:name="Medium List 2 Accent 1" w:semiHidden="0" w:uiPriority="66" w:unhideWhenUsed="0"/>
-    <w:lsdException w:name="Medium Grid 1 Accent 1" w:semiHidden="0" w:uiPriority="67" w:unhideWhenUsed="0"/>
-    <w:lsdException w:name="Medium Grid 2 Accent 1" w:semiHidden="0" w:uiPriority="68" w:unhideWhenUsed="0"/>
-    <w:lsdException w:name="Medium Grid 3 Accent 1" w:semiHidden="0" w:uiPriority="69" w:unhideWhenUsed="0"/>
-    <w:lsdException w:name="Dark List Accent 1" w:semiHidden="0" w:uiPriority="70" w:unhideWhenUsed="0"/>
-    <w:lsdException w:name="Colorful Shading Accent 1" w:semiHidden="0" w:uiPriority="71" w:unhideWhenUsed="0"/>
-    <w:lsdException w:name="Colorful List Accent 1" w:semiHidden="0" w:uiPriority="72" w:unhideWhenUsed="0"/>
-    <w:lsdException w:name="Colorful Grid Accent 1" w:semiHidden="0" w:uiPriority="73" w:unhideWhenUsed="0"/>
-    <w:lsdException w:name="Light Shading Accent 2" w:semiHidden="0" w:uiPriority="60" w:unhideWhenUsed="0"/>
-    <w:lsdException w:name="Light List Accent 2" w:semiHidden="0" w:uiPriority="61" w:unhideWhenUsed="0"/>
-    <w:lsdException w:name="Light Grid Accent 2" w:semiHidden="0" w:uiPriority="62" w:unhideWhenUsed="0"/>
-    <w:lsdException w:name="Medium Shading 1 Accent 2" w:semiHidden="0" w:uiPriority="63" w:unhideWhenUsed="0"/>
-    <w:lsdException w:name="Medium Shading 2 Accent 2" w:semiHidden="0" w:uiPriority="64" w:unhideWhenUsed="0"/>
-    <w:lsdException w:name="Medium List 1 Accent 2" w:semiHidden="0" w:uiPriority="65" w:unhideWhenUsed="0"/>
-    <w:lsdException w:name="Medium List 2 Accent 2" w:semiHidden="0" w:uiPriority="66" w:unhideWhenUsed="0"/>
-    <w:lsdException w:name="Medium Grid 1 Accent 2" w:semiHidden="0" w:uiPriority="67" w:unhideWhenUsed="0"/>
-    <w:lsdException w:name="Medium Grid 2 Accent 2" w:semiHidden="0" w:uiPriority="68" w:unhideWhenUsed="0"/>
-    <w:lsdException w:name="Medium Grid 3 Accent 2" w:semiHidden="0" w:uiPriority="69" w:unhideWhenUsed="0"/>
-    <w:lsdException w:name="Dark List Accent 2" w:semiHidden="0" w:uiPriority="70" w:unhideWhenUsed="0"/>
-    <w:lsdException w:name="Colorful Shading Accent 2" w:semiHidden="0" w:uiPriority="71" w:unhideWhenUsed="0"/>
-    <w:lsdException w:name="Colorful List Accent 2" w:semiHidden="0" w:uiPriority="72" w:unhideWhenUsed="0"/>
-    <w:lsdException w:name="Colorful Grid Accent 2" w:semiHidden="0" w:uiPriority="73" w:unhideWhenUsed="0"/>
-    <w:lsdException w:name="Light Shading Accent 3" w:semiHidden="0" w:uiPriority="60" w:unhideWhenUsed="0"/>
-    <w:lsdException w:name="Light List Accent 3" w:semiHidden="0" w:uiPriority="61" w:unhideWhenUsed="0"/>
-    <w:lsdException w:name="Light Grid Accent 3" w:semiHidden="0" w:uiPriority="62" w:unhideWhenUsed="0"/>
-    <w:lsdException w:name="Medium Shading 1 Accent 3" w:semiHidden="0" w:uiPriority="63" w:unhideWhenUsed="0"/>
-    <w:lsdException w:name="Medium Shading 2 Accent 3" w:semiHidden="0" w:uiPriority="64" w:unhideWhenUsed="0"/>
-    <w:lsdException w:name="Medium List 1 Accent 3" w:semiHidden="0" w:uiPriority="65" w:unhideWhenUsed="0"/>
-    <w:lsdException w:name="Medium List 2 Accent 3" w:semiHidden="0" w:uiPriority="66" w:unhideWhenUsed="0"/>
-    <w:lsdException w:name="Medium Grid 1 Accent 3" w:semiHidden="0" w:uiPriority="67" w:unhideWhenUsed="0"/>
-    <w:lsdException w:name="Medium Grid 2 Accent 3" w:semiHidden="0" w:uiPriority="68" w:unhideWhenUsed="0"/>
-    <w:lsdException w:name="Medium Grid 3 Accent 3" w:semiHidden="0" w:uiPriority="69" w:unhideWhenUsed="0"/>
-    <w:lsdException w:name="Dark List Accent 3" w:semiHidden="0" w:uiPriority="70" w:unhideWhenUsed="0"/>
-    <w:lsdException w:name="Colorful Shading Accent 3" w:semiHidden="0" w:uiPriority="71" w:unhideWhenUsed="0"/>
-    <w:lsdException w:name="Colorful List Accent 3" w:semiHidden="0" w:uiPriority="72" w:unhideWhenUsed="0"/>
-    <w:lsdException w:name="Colorful Grid Accent 3" w:semiHidden="0" w:uiPriority="73" w:unhideWhenUsed="0"/>
-    <w:lsdException w:name="Light Shading Accent 4" w:semiHidden="0" w:uiPriority="60" w:unhideWhenUsed="0"/>
-    <w:lsdException w:name="Light List Accent 4" w:semiHidden="0" w:uiPriority="61" w:unhideWhenUsed="0"/>
-    <w:lsdException w:name="Light Grid Accent 4" w:semiHidden="0" w:uiPriority="62" w:unhideWhenUsed="0"/>
-    <w:lsdException w:name="Medium Shading 1 Accent 4" w:semiHidden="0" w:uiPriority="63" w:unhideWhenUsed="0"/>
-    <w:lsdException w:name="Medium Shading 2 Accent 4" w:semiHidden="0" w:uiPriority="64" w:unhideWhenUsed="0"/>
-    <w:lsdException w:name="Medium List 1 Accent 4" w:semiHidden="0" w:uiPriority="65" w:unhideWhenUsed="0"/>
-    <w:lsdException w:name="Medium List 2 Accent 4" w:semiHidden="0" w:uiPriority="66" w:unhideWhenUsed="0"/>
-    <w:lsdException w:name="Medium Grid 1 Accent 4" w:semiHidden="0" w:uiPriority="67" w:unhideWhenUsed="0"/>
-    <w:lsdException w:name="Medium Grid 2 Accent 4" w:semiHidden="0" w:uiPriority="68" w:unhideWhenUsed="0"/>
-    <w:lsdException w:name="Medium Grid 3 Accent 4" w:semiHidden="0" w:uiPriority="69" w:unhideWhenUsed="0"/>
-    <w:lsdException w:name="Dark List Accent 4" w:semiHidden="0" w:uiPriority="70" w:unhideWhenUsed="0"/>
-    <w:lsdException w:name="Colorful Shading Accent 4" w:semiHidden="0" w:uiPriority="71" w:unhideWhenUsed="0"/>
-    <w:lsdException w:name="Colorful List Accent 4" w:semiHidden="0" w:uiPriority="72" w:unhideWhenUsed="0"/>
-    <w:lsdException w:name="Colorful Grid Accent 4" w:semiHidden="0" w:uiPriority="73" w:unhideWhenUsed="0"/>
-    <w:lsdException w:name="Light Shading Accent 5" w:semiHidden="0" w:uiPriority="60" w:unhideWhenUsed="0"/>
-    <w:lsdException w:name="Light List Accent 5" w:semiHidden="0" w:uiPriority="61" w:unhideWhenUsed="0"/>
-    <w:lsdException w:name="Light Grid Accent 5" w:semiHidden="0" w:uiPriority="62" w:unhideWhenUsed="0"/>
-    <w:lsdException w:name="Medium Shading 1 Accent 5" w:semiHidden="0" w:uiPriority="63" w:unhideWhenUsed="0"/>
-    <w:lsdException w:name="Medium Shading 2 Accent 5" w:semiHidden="0" w:uiPriority="64" w:unhideWhenUsed="0"/>
-    <w:lsdException w:name="Medium List 1 Accent 5" w:semiHidden="0" w:uiPriority="65" w:unhideWhenUsed="0"/>
-    <w:lsdException w:name="Medium List 2 Accent 5" w:semiHidden="0" w:uiPriority="66" w:unhideWhenUsed="0"/>
-    <w:lsdException w:name="Medium Grid 1 Accent 5" w:semiHidden="0" w:uiPriority="67" w:unhideWhenUsed="0"/>
-    <w:lsdException w:name="Medium Grid 2 Accent 5" w:semiHidden="0" w:uiPriority="68" w:unhideWhenUsed="0"/>
-    <w:lsdException w:name="Medium Grid 3 Accent 5" w:semiHidden="0" w:uiPriority="69" w:unhideWhenUsed="0"/>
-    <w:lsdException w:name="Dark List Accent 5" w:semiHidden="0" w:uiPriority="70" w:unhideWhenUsed="0"/>
-    <w:lsdException w:name="Colorful Shading Accent 5" w:semiHidden="0" w:uiPriority="71" w:unhideWhenUsed="0"/>
-    <w:lsdException w:name="Colorful List Accent 5" w:semiHidden="0" w:uiPriority="72" w:unhideWhenUsed="0"/>
-    <w:lsdException w:name="Colorful Grid Accent 5" w:semiHidden="0" w:uiPriority="73" w:unhideWhenUsed="0"/>
-    <w:lsdException w:name="Light Shading Accent 6" w:semiHidden="0" w:uiPriority="60" w:unhideWhenUsed="0"/>
-    <w:lsdException w:name="Light List Accent 6" w:semiHidden="0" w:uiPriority="61" w:unhideWhenUsed="0"/>
-    <w:lsdException w:name="Light Grid Accent 6" w:semiHidden="0" w:uiPriority="62" w:unhideWhenUsed="0"/>
-    <w:lsdException w:name="Medium Shading 1 Accent 6" w:semiHidden="0" w:uiPriority="63" w:unhideWhenUsed="0"/>
-    <w:lsdException w:name="Medium Shading 2 Accent 6" w:semiHidden="0" w:uiPriority="64" w:unhideWhenUsed="0"/>
-    <w:lsdException w:name="Medium List 1 Accent 6" w:semiHidden="0" w:uiPriority="65" w:unhideWhenUsed="0"/>
-    <w:lsdException w:name="Medium List 2 Accent 6" w:semiHidden="0" w:uiPriority="66" w:unhideWhenUsed="0"/>
-    <w:lsdException w:name="Medium Grid 1 Accent 6" w:semiHidden="0" w:uiPriority="67" w:unhideWhenUsed="0"/>
-    <w:lsdException w:name="Medium Grid 2 Accent 6" w:semiHidden="0" w:uiPriority="68" w:unhideWhenUsed="0"/>
-    <w:lsdException w:name="Medium Grid 3 Accent 6" w:semiHidden="0" w:uiPriority="69" w:unhideWhenUsed="0"/>
-    <w:lsdException w:name="Dark List Accent 6" w:semiHidden="0" w:uiPriority="70" w:unhideWhenUsed="0"/>
-    <w:lsdException w:name="Colorful Shading Accent 6" w:semiHidden="0" w:uiPriority="71" w:unhideWhenUsed="0"/>
-    <w:lsdException w:name="Colorful List Accent 6" w:semiHidden="0" w:uiPriority="72" w:unhideWhenUsed="0"/>
-    <w:lsdException w:name="Colorful Grid Accent 6" w:semiHidden="0" w:uiPriority="73" w:unhideWhenUsed="0"/>
-    <w:lsdException w:name="Subtle Emphasis" w:semiHidden="0" w:uiPriority="19" w:unhideWhenUsed="0" w:qFormat="1"/>
-    <w:lsdException w:name="Intense Emphasis" w:semiHidden="0" w:uiPriority="21" w:unhideWhenUsed="0" w:qFormat="1"/>
-    <w:lsdException w:name="Subtle Reference" w:semiHidden="0" w:uiPriority="31" w:unhideWhenUsed="0" w:qFormat="1"/>
-    <w:lsdException w:name="Intense Reference" w:semiHidden="0" w:uiPriority="32" w:unhideWhenUsed="0" w:qFormat="1"/>
-    <w:lsdException w:name="Book Title" w:semiHidden="0" w:uiPriority="33" w:unhideWhenUsed="0" w:qFormat="1"/>
-    <w:lsdException w:name="Bibliography" w:uiPriority="37"/>
-    <w:lsdException w:name="TOC Heading" w:uiPriority="39" w:qFormat="1"/>
+  <w:latentStyles w:defLockedState="0" w:defUIPriority="99" w:defSemiHidden="0" w:defUnhideWhenUsed="0" w:defQFormat="0" w:count="371">
+    <w:lsdException w:name="Normal" w:uiPriority="0" w:qFormat="1"/>
+    <w:lsdException w:name="heading 1" w:uiPriority="9" w:qFormat="1"/>
+    <w:lsdException w:name="heading 2" w:semiHidden="1" w:uiPriority="9" w:unhideWhenUsed="1" w:qFormat="1"/>
+    <w:lsdException w:name="heading 3" w:semiHidden="1" w:uiPriority="9" w:unhideWhenUsed="1" w:qFormat="1"/>
+    <w:lsdException w:name="heading 4" w:semiHidden="1" w:uiPriority="9" w:unhideWhenUsed="1" w:qFormat="1"/>
+    <w:lsdException w:name="heading 5" w:semiHidden="1" w:uiPriority="9" w:unhideWhenUsed="1" w:qFormat="1"/>
+    <w:lsdException w:name="heading 6" w:semiHidden="1" w:uiPriority="9" w:unhideWhenUsed="1" w:qFormat="1"/>
+    <w:lsdException w:name="heading 7" w:semiHidden="1" w:uiPriority="9" w:unhideWhenUsed="1" w:qFormat="1"/>
+    <w:lsdException w:name="heading 8" w:semiHidden="1" w:uiPriority="9" w:unhideWhenUsed="1" w:qFormat="1"/>
+    <w:lsdException w:name="heading 9" w:semiHidden="1" w:uiPriority="9" w:unhideWhenUsed="1" w:qFormat="1"/>
+    <w:lsdException w:name="index 1" w:semiHidden="1" w:unhideWhenUsed="1"/>
+    <w:lsdException w:name="index 2" w:semiHidden="1" w:unhideWhenUsed="1"/>
+    <w:lsdException w:name="index 3" w:semiHidden="1" w:unhideWhenUsed="1"/>
+    <w:lsdException w:name="index 4" w:semiHidden="1" w:unhideWhenUsed="1"/>
+    <w:lsdException w:name="index 5" w:semiHidden="1" w:unhideWhenUsed="1"/>
+    <w:lsdException w:name="index 6" w:semiHidden="1" w:unhideWhenUsed="1"/>
+    <w:lsdException w:name="index 7" w:semiHidden="1" w:unhideWhenUsed="1"/>
+    <w:lsdException w:name="index 8" w:semiHidden="1" w:unhideWhenUsed="1"/>
+    <w:lsdException w:name="index 9" w:semiHidden="1" w:unhideWhenUsed="1"/>
+    <w:lsdException w:name="toc 1" w:semiHidden="1" w:uiPriority="39" w:unhideWhenUsed="1"/>
+    <w:lsdException w:name="toc 2" w:semiHidden="1" w:uiPriority="39" w:unhideWhenUsed="1"/>
+    <w:lsdException w:name="toc 3" w:semiHidden="1" w:uiPriority="39" w:unhideWhenUsed="1"/>
+    <w:lsdException w:name="toc 4" w:semiHidden="1" w:uiPriority="39" w:unhideWhenUsed="1"/>
+    <w:lsdException w:name="toc 5" w:semiHidden="1" w:uiPriority="39" w:unhideWhenUsed="1"/>
+    <w:lsdException w:name="toc 6" w:semiHidden="1" w:uiPriority="39" w:unhideWhenUsed="1"/>
+    <w:lsdException w:name="toc 7" w:semiHidden="1" w:uiPriority="39" w:unhideWhenUsed="1"/>
+    <w:lsdException w:name="toc 8" w:semiHidden="1" w:uiPriority="39" w:unhideWhenUsed="1"/>
+    <w:lsdException w:name="toc 9" w:semiHidden="1" w:uiPriority="39" w:unhideWhenUsed="1"/>
+    <w:lsdException w:name="Normal Indent" w:semiHidden="1" w:unhideWhenUsed="1"/>
+    <w:lsdException w:name="footnote text" w:semiHidden="1" w:unhideWhenUsed="1"/>
+    <w:lsdException w:name="annotation text" w:semiHidden="1" w:unhideWhenUsed="1"/>
+    <w:lsdException w:name="header" w:semiHidden="1" w:unhideWhenUsed="1"/>
+    <w:lsdException w:name="footer" w:semiHidden="1" w:unhideWhenUsed="1"/>
+    <w:lsdException w:name="index heading" w:semiHidden="1" w:unhideWhenUsed="1"/>
+    <w:lsdException w:name="caption" w:semiHidden="1" w:uiPriority="35" w:unhideWhenUsed="1" w:qFormat="1"/>
+    <w:lsdException w:name="table of figures" w:semiHidden="1" w:unhideWhenUsed="1"/>
+    <w:lsdException w:name="envelope address" w:semiHidden="1" w:unhideWhenUsed="1"/>
+    <w:lsdException w:name="envelope return" w:semiHidden="1" w:unhideWhenUsed="1"/>
+    <w:lsdException w:name="footnote reference" w:semiHidden="1" w:unhideWhenUsed="1"/>
+    <w:lsdException w:name="annotation reference" w:semiHidden="1" w:unhideWhenUsed="1"/>
+    <w:lsdException w:name="line number" w:semiHidden="1" w:unhideWhenUsed="1"/>
+    <w:lsdException w:name="page number" w:semiHidden="1" w:unhideWhenUsed="1"/>
+    <w:lsdException w:name="endnote reference" w:semiHidden="1" w:unhideWhenUsed="1"/>
+    <w:lsdException w:name="endnote text" w:semiHidden="1" w:unhideWhenUsed="1"/>
+    <w:lsdException w:name="table of authorities" w:semiHidden="1" w:unhideWhenUsed="1"/>
+    <w:lsdException w:name="macro" w:semiHidden="1" w:unhideWhenUsed="1"/>
+    <w:lsdException w:name="toa heading" w:semiHidden="1" w:unhideWhenUsed="1"/>
+    <w:lsdException w:name="List" w:semiHidden="1" w:unhideWhenUsed="1"/>
+    <w:lsdException w:name="List Bullet" w:semiHidden="1" w:unhideWhenUsed="1"/>
+    <w:lsdException w:name="List Number" w:semiHidden="1" w:unhideWhenUsed="1"/>
+    <w:lsdException w:name="List 2" w:semiHidden="1" w:unhideWhenUsed="1"/>
+    <w:lsdException w:name="List 3" w:semiHidden="1" w:unhideWhenUsed="1"/>
+    <w:lsdException w:name="List 4" w:semiHidden="1" w:unhideWhenUsed="1"/>
+    <w:lsdException w:name="List 5" w:semiHidden="1" w:unhideWhenUsed="1"/>
+    <w:lsdException w:name="List Bullet 2" w:semiHidden="1" w:unhideWhenUsed="1"/>
+    <w:lsdException w:name="List Bullet 3" w:semiHidden="1" w:unhideWhenUsed="1"/>
+    <w:lsdException w:name="List Bullet 4" w:semiHidden="1" w:unhideWhenUsed="1"/>
+    <w:lsdException w:name="List Bullet 5" w:semiHidden="1" w:unhideWhenUsed="1"/>
+    <w:lsdException w:name="List Number 2" w:semiHidden="1" w:unhideWhenUsed="1"/>
+    <w:lsdException w:name="List Number 3" w:semiHidden="1" w:unhideWhenUsed="1"/>
+    <w:lsdException w:name="List Number 4" w:semiHidden="1" w:unhideWhenUsed="1"/>
+    <w:lsdException w:name="List Number 5" w:semiHidden="1" w:unhideWhenUsed="1"/>
+    <w:lsdException w:name="Title" w:uiPriority="10" w:qFormat="1"/>
+    <w:lsdException w:name="Closing" w:semiHidden="1" w:unhideWhenUsed="1"/>
+    <w:lsdException w:name="Signature" w:semiHidden="1" w:unhideWhenUsed="1"/>
+    <w:lsdException w:name="Default Paragraph Font" w:semiHidden="1" w:uiPriority="1" w:unhideWhenUsed="1"/>
+    <w:lsdException w:name="Body Text" w:semiHidden="1" w:unhideWhenUsed="1"/>
+    <w:lsdException w:name="Body Text Indent" w:semiHidden="1" w:unhideWhenUsed="1"/>
+    <w:lsdException w:name="List Continue" w:semiHidden="1" w:unhideWhenUsed="1"/>
+    <w:lsdException w:name="List Continue 2" w:semiHidden="1" w:unhideWhenUsed="1"/>
+    <w:lsdException w:name="List Continue 3" w:semiHidden="1" w:unhideWhenUsed="1"/>
+    <w:lsdException w:name="List Continue 4" w:semiHidden="1" w:unhideWhenUsed="1"/>
+    <w:lsdException w:name="List Continue 5" w:semiHidden="1" w:unhideWhenUsed="1"/>
+    <w:lsdException w:name="Message Header" w:semiHidden="1" w:unhideWhenUsed="1"/>
+    <w:lsdException w:name="Subtitle" w:uiPriority="11" w:qFormat="1"/>
+    <w:lsdException w:name="Salutation" w:semiHidden="1" w:unhideWhenUsed="1"/>
+    <w:lsdException w:name="Date" w:semiHidden="1" w:unhideWhenUsed="1"/>
+    <w:lsdException w:name="Body Text First Indent" w:semiHidden="1" w:unhideWhenUsed="1"/>
+    <w:lsdException w:name="Body Text First Indent 2" w:semiHidden="1" w:unhideWhenUsed="1"/>
+    <w:lsdException w:name="Note Heading" w:semiHidden="1" w:unhideWhenUsed="1"/>
+    <w:lsdException w:name="Body Text 2" w:semiHidden="1" w:unhideWhenUsed="1"/>
+    <w:lsdException w:name="Body Text 3" w:semiHidden="1" w:unhideWhenUsed="1"/>
+    <w:lsdException w:name="Body Text Indent 2" w:semiHidden="1" w:unhideWhenUsed="1"/>
+    <w:lsdException w:name="Body Text Indent 3" w:semiHidden="1" w:unhideWhenUsed="1"/>
+    <w:lsdException w:name="Block Text" w:semiHidden="1" w:unhideWhenUsed="1"/>
+    <w:lsdException w:name="Hyperlink" w:semiHidden="1" w:unhideWhenUsed="1"/>
+    <w:lsdException w:name="FollowedHyperlink" w:semiHidden="1" w:unhideWhenUsed="1"/>
+    <w:lsdException w:name="Strong" w:uiPriority="22" w:qFormat="1"/>
+    <w:lsdException w:name="Emphasis" w:uiPriority="20" w:qFormat="1"/>
+    <w:lsdException w:name="Document Map" w:semiHidden="1" w:unhideWhenUsed="1"/>
+    <w:lsdException w:name="Plain Text" w:semiHidden="1" w:unhideWhenUsed="1"/>
+    <w:lsdException w:name="E-mail Signature" w:semiHidden="1" w:unhideWhenUsed="1"/>
+    <w:lsdException w:name="HTML Top of Form" w:semiHidden="1" w:unhideWhenUsed="1"/>
+    <w:lsdException w:name="HTML Bottom of Form" w:semiHidden="1" w:unhideWhenUsed="1"/>
+    <w:lsdException w:name="Normal (Web)" w:semiHidden="1" w:unhideWhenUsed="1"/>
+    <w:lsdException w:name="HTML Acronym" w:semiHidden="1" w:unhideWhenUsed="1"/>
+    <w:lsdException w:name="HTML Address" w:semiHidden="1" w:unhideWhenUsed="1"/>
+    <w:lsdException w:name="HTML Cite" w:semiHidden="1" w:unhideWhenUsed="1"/>
+    <w:lsdException w:name="HTML Code" w:semiHidden="1" w:unhideWhenUsed="1"/>
+    <w:lsdException w:name="HTML Definition" w:semiHidden="1" w:unhideWhenUsed="1"/>
+    <w:lsdException w:name="HTML Keyboard" w:semiHidden="1" w:unhideWhenUsed="1"/>
+    <w:lsdException w:name="HTML Preformatted" w:semiHidden="1" w:unhideWhenUsed="1"/>
+    <w:lsdException w:name="HTML Sample" w:semiHidden="1" w:unhideWhenUsed="1"/>
+    <w:lsdException w:name="HTML Typewriter" w:semiHidden="1" w:unhideWhenUsed="1"/>
+    <w:lsdException w:name="HTML Variable" w:semiHidden="1" w:unhideWhenUsed="1"/>
+    <w:lsdException w:name="Normal Table" w:semiHidden="1" w:unhideWhenUsed="1"/>
+    <w:lsdException w:name="annotation subject" w:semiHidden="1" w:unhideWhenUsed="1"/>
+    <w:lsdException w:name="No List" w:semiHidden="1" w:unhideWhenUsed="1"/>
+    <w:lsdException w:name="Outline List 1" w:semiHidden="1" w:unhideWhenUsed="1"/>
+    <w:lsdException w:name="Outline List 2" w:semiHidden="1" w:unhideWhenUsed="1"/>
+    <w:lsdException w:name="Outline List 3" w:semiHidden="1" w:unhideWhenUsed="1"/>
+    <w:lsdException w:name="Table Simple 1" w:semiHidden="1" w:unhideWhenUsed="1"/>
+    <w:lsdException w:name="Table Simple 2" w:semiHidden="1" w:unhideWhenUsed="1"/>
+    <w:lsdException w:name="Table Simple 3" w:semiHidden="1" w:unhideWhenUsed="1"/>
+    <w:lsdException w:name="Table Classic 1" w:semiHidden="1" w:unhideWhenUsed="1"/>
+    <w:lsdException w:name="Table Classic 2" w:semiHidden="1" w:unhideWhenUsed="1"/>
+    <w:lsdException w:name="Table Classic 3" w:semiHidden="1" w:unhideWhenUsed="1"/>
+    <w:lsdException w:name="Table Classic 4" w:semiHidden="1" w:unhideWhenUsed="1"/>
+    <w:lsdException w:name="Table Colorful 1" w:semiHidden="1" w:unhideWhenUsed="1"/>
+    <w:lsdException w:name="Table Colorful 2" w:semiHidden="1" w:unhideWhenUsed="1"/>
+    <w:lsdException w:name="Table Colorful 3" w:semiHidden="1" w:unhideWhenUsed="1"/>
+    <w:lsdException w:name="Table Columns 1" w:semiHidden="1" w:unhideWhenUsed="1"/>
+    <w:lsdException w:name="Table Columns 2" w:semiHidden="1" w:unhideWhenUsed="1"/>
+    <w:lsdException w:name="Table Columns 3" w:semiHidden="1" w:unhideWhenUsed="1"/>
+    <w:lsdException w:name="Table Columns 4" w:semiHidden="1" w:unhideWhenUsed="1"/>
+    <w:lsdException w:name="Table Columns 5" w:semiHidden="1" w:unhideWhenUsed="1"/>
+    <w:lsdException w:name="Table Grid 1" w:semiHidden="1" w:unhideWhenUsed="1"/>
+    <w:lsdException w:name="Table Grid 2" w:semiHidden="1" w:unhideWhenUsed="1"/>
+    <w:lsdException w:name="Table Grid 3" w:semiHidden="1" w:unhideWhenUsed="1"/>
+    <w:lsdException w:name="Table Grid 4" w:semiHidden="1" w:unhideWhenUsed="1"/>
+    <w:lsdException w:name="Table Grid 5" w:semiHidden="1" w:unhideWhenUsed="1"/>
+    <w:lsdException w:name="Table Grid 6" w:semiHidden="1" w:unhideWhenUsed="1"/>
+    <w:lsdException w:name="Table Grid 7" w:semiHidden="1" w:unhideWhenUsed="1"/>
+    <w:lsdException w:name="Table Grid 8" w:semiHidden="1" w:unhideWhenUsed="1"/>
+    <w:lsdException w:name="Table List 1" w:semiHidden="1" w:unhideWhenUsed="1"/>
+    <w:lsdException w:name="Table List 2" w:semiHidden="1" w:unhideWhenUsed="1"/>
+    <w:lsdException w:name="Table List 3" w:semiHidden="1" w:unhideWhenUsed="1"/>
+    <w:lsdException w:name="Table List 4" w:semiHidden="1" w:unhideWhenUsed="1"/>
+    <w:lsdException w:name="Table List 5" w:semiHidden="1" w:unhideWhenUsed="1"/>
+    <w:lsdException w:name="Table List 6" w:semiHidden="1" w:unhideWhenUsed="1"/>
+    <w:lsdException w:name="Table List 7" w:semiHidden="1" w:unhideWhenUsed="1"/>
+    <w:lsdException w:name="Table List 8" w:semiHidden="1" w:unhideWhenUsed="1"/>
+    <w:lsdException w:name="Table 3D effects 1" w:semiHidden="1" w:unhideWhenUsed="1"/>
+    <w:lsdException w:name="Table 3D effects 2" w:semiHidden="1" w:unhideWhenUsed="1"/>
+    <w:lsdException w:name="Table 3D effects 3" w:semiHidden="1" w:unhideWhenUsed="1"/>
+    <w:lsdException w:name="Table Contemporary" w:semiHidden="1" w:unhideWhenUsed="1"/>
+    <w:lsdException w:name="Table Elegant" w:semiHidden="1" w:unhideWhenUsed="1"/>
+    <w:lsdException w:name="Table Professional" w:semiHidden="1" w:unhideWhenUsed="1"/>
+    <w:lsdException w:name="Table Subtle 1" w:semiHidden="1" w:unhideWhenUsed="1"/>
+    <w:lsdException w:name="Table Subtle 2" w:semiHidden="1" w:unhideWhenUsed="1"/>
+    <w:lsdException w:name="Table Web 1" w:semiHidden="1" w:unhideWhenUsed="1"/>
+    <w:lsdException w:name="Table Web 2" w:semiHidden="1" w:unhideWhenUsed="1"/>
+    <w:lsdException w:name="Table Web 3" w:semiHidden="1" w:unhideWhenUsed="1"/>
+    <w:lsdException w:name="Balloon Text" w:semiHidden="1" w:unhideWhenUsed="1"/>
+    <w:lsdException w:name="Table Grid" w:uiPriority="59"/>
+    <w:lsdException w:name="Table Theme" w:semiHidden="1" w:unhideWhenUsed="1"/>
+    <w:lsdException w:name="Placeholder Text" w:semiHidden="1"/>
+    <w:lsdException w:name="No Spacing" w:uiPriority="1" w:qFormat="1"/>
+    <w:lsdException w:name="Light Shading" w:uiPriority="60"/>
+    <w:lsdException w:name="Light List" w:uiPriority="61"/>
+    <w:lsdException w:name="Light Grid" w:uiPriority="62"/>
+    <w:lsdException w:name="Medium Shading 1" w:uiPriority="63"/>
+    <w:lsdException w:name="Medium Shading 2" w:uiPriority="64"/>
+    <w:lsdException w:name="Medium List 1" w:uiPriority="65"/>
+    <w:lsdException w:name="Medium List 2" w:uiPriority="66"/>
+    <w:lsdException w:name="Medium Grid 1" w:uiPriority="67"/>
+    <w:lsdException w:name="Medium Grid 2" w:uiPriority="68"/>
+    <w:lsdException w:name="Medium Grid 3" w:uiPriority="69"/>
+    <w:lsdException w:name="Dark List" w:uiPriority="70"/>
+    <w:lsdException w:name="Colorful Shading" w:uiPriority="71"/>
+    <w:lsdException w:name="Colorful List" w:uiPriority="72"/>
+    <w:lsdException w:name="Colorful Grid" w:uiPriority="73"/>
+    <w:lsdException w:name="Light Shading Accent 1" w:uiPriority="60"/>
+    <w:lsdException w:name="Light List Accent 1" w:uiPriority="61"/>
+    <w:lsdException w:name="Light Grid Accent 1" w:uiPriority="62"/>
+    <w:lsdException w:name="Medium Shading 1 Accent 1" w:uiPriority="63"/>
+    <w:lsdException w:name="Medium Shading 2 Accent 1" w:uiPriority="64"/>
+    <w:lsdException w:name="Medium List 1 Accent 1" w:uiPriority="65"/>
+    <w:lsdException w:name="Revision" w:semiHidden="1"/>
+    <w:lsdException w:name="List Paragraph" w:uiPriority="34" w:qFormat="1"/>
+    <w:lsdException w:name="Quote" w:uiPriority="29" w:qFormat="1"/>
+    <w:lsdException w:name="Intense Quote" w:uiPriority="30" w:qFormat="1"/>
+    <w:lsdException w:name="Medium List 2 Accent 1" w:uiPriority="66"/>
+    <w:lsdException w:name="Medium Grid 1 Accent 1" w:uiPriority="67"/>
+    <w:lsdException w:name="Medium Grid 2 Accent 1" w:uiPriority="68"/>
+    <w:lsdException w:name="Medium Grid 3 Accent 1" w:uiPriority="69"/>
+    <w:lsdException w:name="Dark List Accent 1" w:uiPriority="70"/>
+    <w:lsdException w:name="Colorful Shading Accent 1" w:uiPriority="71"/>
+    <w:lsdException w:name="Colorful List Accent 1" w:uiPriority="72"/>
+    <w:lsdException w:name="Colorful Grid Accent 1" w:uiPriority="73"/>
+    <w:lsdException w:name="Light Shading Accent 2" w:uiPriority="60"/>
+    <w:lsdException w:name="Light List Accent 2" w:uiPriority="61"/>
+    <w:lsdException w:name="Light Grid Accent 2" w:uiPriority="62"/>
+    <w:lsdException w:name="Medium Shading 1 Accent 2" w:uiPriority="63"/>
+    <w:lsdException w:name="Medium Shading 2 Accent 2" w:uiPriority="64"/>
+    <w:lsdException w:name="Medium List 1 Accent 2" w:uiPriority="65"/>
+    <w:lsdException w:name="Medium List 2 Accent 2" w:uiPriority="66"/>
+    <w:lsdException w:name="Medium Grid 1 Accent 2" w:uiPriority="67"/>
+    <w:lsdException w:name="Medium Grid 2 Accent 2" w:uiPriority="68"/>
+    <w:lsdException w:name="Medium Grid 3 Accent 2" w:uiPriority="69"/>
+    <w:lsdException w:name="Dark List Accent 2" w:uiPriority="70"/>
+    <w:lsdException w:name="Colorful Shading Accent 2" w:uiPriority="71"/>
+    <w:lsdException w:name="Colorful List Accent 2" w:uiPriority="72"/>
+    <w:lsdException w:name="Colorful Grid Accent 2" w:uiPriority="73"/>
+    <w:lsdException w:name="Light Shading Accent 3" w:uiPriority="60"/>
+    <w:lsdException w:name="Light List Accent 3" w:uiPriority="61"/>
+    <w:lsdException w:name="Light Grid Accent 3" w:uiPriority="62"/>
+    <w:lsdException w:name="Medium Shading 1 Accent 3" w:uiPriority="63"/>
+    <w:lsdException w:name="Medium Shading 2 Accent 3" w:uiPriority="64"/>
+    <w:lsdException w:name="Medium List 1 Accent 3" w:uiPriority="65"/>
+    <w:lsdException w:name="Medium List 2 Accent 3" w:uiPriority="66"/>
+    <w:lsdException w:name="Medium Grid 1 Accent 3" w:uiPriority="67"/>
+    <w:lsdException w:name="Medium Grid 2 Accent 3" w:uiPriority="68"/>
+    <w:lsdException w:name="Medium Grid 3 Accent 3" w:uiPriority="69"/>
+    <w:lsdException w:name="Dark List Accent 3" w:uiPriority="70"/>
+    <w:lsdException w:name="Colorful Shading Accent 3" w:uiPriority="71"/>
+    <w:lsdException w:name="Colorful List Accent 3" w:uiPriority="72"/>
+    <w:lsdException w:name="Colorful Grid Accent 3" w:uiPriority="73"/>
+    <w:lsdException w:name="Light Shading Accent 4" w:uiPriority="60"/>
+    <w:lsdException w:name="Light List Accent 4" w:uiPriority="61"/>
+    <w:lsdException w:name="Light Grid Accent 4" w:uiPriority="62"/>
+    <w:lsdException w:name="Medium Shading 1 Accent 4" w:uiPriority="63"/>
+    <w:lsdException w:name="Medium Shading 2 Accent 4" w:uiPriority="64"/>
+    <w:lsdException w:name="Medium List 1 Accent 4" w:uiPriority="65"/>
+    <w:lsdException w:name="Medium List 2 Accent 4" w:uiPriority="66"/>
+    <w:lsdException w:name="Medium Grid 1 Accent 4" w:uiPriority="67"/>
+    <w:lsdException w:name="Medium Grid 2 Accent 4" w:uiPriority="68"/>
+    <w:lsdException w:name="Medium Grid 3 Accent 4" w:uiPriority="69"/>
+    <w:lsdException w:name="Dark List Accent 4" w:uiPriority="70"/>
+    <w:lsdException w:name="Colorful Shading Accent 4" w:uiPriority="71"/>
+    <w:lsdException w:name="Colorful List Accent 4" w:uiPriority="72"/>
+    <w:lsdException w:name="Colorful Grid Accent 4" w:uiPriority="73"/>
+    <w:lsdException w:name="Light Shading Accent 5" w:uiPriority="60"/>
+    <w:lsdException w:name="Light List Accent 5" w:uiPriority="61"/>
+    <w:lsdException w:name="Light Grid Accent 5" w:uiPriority="62"/>
+    <w:lsdException w:name="Medium Shading 1 Accent 5" w:uiPriority="63"/>
+    <w:lsdException w:name="Medium Shading 2 Accent 5" w:uiPriority="64"/>
+    <w:lsdException w:name="Medium List 1 Accent 5" w:uiPriority="65"/>
+    <w:lsdException w:name="Medium List 2 Accent 5" w:uiPriority="66"/>
+    <w:lsdException w:name="Medium Grid 1 Accent 5" w:uiPriority="67"/>
+    <w:lsdException w:name="Medium Grid 2 Accent 5" w:uiPriority="68"/>
+    <w:lsdException w:name="Medium Grid 3 Accent 5" w:uiPriority="69"/>
+    <w:lsdException w:name="Dark List Accent 5" w:uiPriority="70"/>
+    <w:lsdException w:name="Colorful Shading Accent 5" w:uiPriority="71"/>
+    <w:lsdException w:name="Colorful List Accent 5" w:uiPriority="72"/>
+    <w:lsdException w:name="Colorful Grid Accent 5" w:uiPriority="73"/>
+    <w:lsdException w:name="Light Shading Accent 6" w:uiPriority="60"/>
+    <w:lsdException w:name="Light List Accent 6" w:uiPriority="61"/>
+    <w:lsdException w:name="Light Grid Accent 6" w:uiPriority="62"/>
+    <w:lsdException w:name="Medium Shading 1 Accent 6" w:uiPriority="63"/>
+    <w:lsdException w:name="Medium Shading 2 Accent 6" w:uiPriority="64"/>
+    <w:lsdException w:name="Medium List 1 Accent 6" w:uiPriority="65"/>
+    <w:lsdException w:name="Medium List 2 Accent 6" w:uiPriority="66"/>
+    <w:lsdException w:name="Medium Grid 1 Accent 6" w:uiPriority="67"/>
+    <w:lsdException w:name="Medium Grid 2 Accent 6" w:uiPriority="68"/>
+    <w:lsdException w:name="Medium Grid 3 Accent 6" w:uiPriority="69"/>
+    <w:lsdException w:name="Dark List Accent 6" w:uiPriority="70"/>
+    <w:lsdException w:name="Colorful Shading Accent 6" w:uiPriority="71"/>
+    <w:lsdException w:name="Colorful List Accent 6" w:uiPriority="72"/>
+    <w:lsdException w:name="Colorful Grid Accent 6" w:uiPriority="73"/>
+    <w:lsdException w:name="Subtle Emphasis" w:uiPriority="19" w:qFormat="1"/>
+    <w:lsdException w:name="Intense Emphasis" w:uiPriority="21" w:qFormat="1"/>
+    <w:lsdException w:name="Subtle Reference" w:uiPriority="31" w:qFormat="1"/>
+    <w:lsdException w:name="Intense Reference" w:uiPriority="32" w:qFormat="1"/>
+    <w:lsdException w:name="Book Title" w:uiPriority="33" w:qFormat="1"/>
+    <w:lsdException w:name="Bibliography" w:semiHidden="1" w:uiPriority="37" w:unhideWhenUsed="1"/>
+    <w:lsdException w:name="TOC Heading" w:semiHidden="1" w:uiPriority="39" w:unhideWhenUsed="1" w:qFormat="1"/>
+    <w:lsdException w:name="Plain Table 1" w:uiPriority="41"/>
+    <w:lsdException w:name="Plain Table 2" w:uiPriority="42"/>
+    <w:lsdException w:name="Plain Table 3" w:uiPriority="43"/>
+    <w:lsdException w:name="Plain Table 4" w:uiPriority="44"/>
+    <w:lsdException w:name="Plain Table 5" w:uiPriority="45"/>
+    <w:lsdException w:name="Grid Table Light" w:uiPriority="40"/>
+    <w:lsdException w:name="Grid Table 1 Light" w:uiPriority="46"/>
+    <w:lsdException w:name="Grid Table 2" w:uiPriority="47"/>
+    <w:lsdException w:name="Grid Table 3" w:uiPriority="48"/>
+    <w:lsdException w:name="Grid Table 4" w:uiPriority="49"/>
+    <w:lsdException w:name="Grid Table 5 Dark" w:uiPriority="50"/>
+    <w:lsdException w:name="Grid Table 6 Colorful" w:uiPriority="51"/>
+    <w:lsdException w:name="Grid Table 7 Colorful" w:uiPriority="52"/>
+    <w:lsdException w:name="Grid Table 1 Light Accent 1" w:uiPriority="46"/>
+    <w:lsdException w:name="Grid Table 2 Accent 1" w:uiPriority="47"/>
+    <w:lsdException w:name="Grid Table 3 Accent 1" w:uiPriority="48"/>
+    <w:lsdException w:name="Grid Table 4 Accent 1" w:uiPriority="49"/>
+    <w:lsdException w:name="Grid Table 5 Dark Accent 1" w:uiPriority="50"/>
+    <w:lsdException w:name="Grid Table 6 Colorful Accent 1" w:uiPriority="51"/>
+    <w:lsdException w:name="Grid Table 7 Colorful Accent 1" w:uiPriority="52"/>
+    <w:lsdException w:name="Grid Table 1 Light Accent 2" w:uiPriority="46"/>
+    <w:lsdException w:name="Grid Table 2 Accent 2" w:uiPriority="47"/>
+    <w:lsdException w:name="Grid Table 3 Accent 2" w:uiPriority="48"/>
+    <w:lsdException w:name="Grid Table 4 Accent 2" w:uiPriority="49"/>
+    <w:lsdException w:name="Grid Table 5 Dark Accent 2" w:uiPriority="50"/>
+    <w:lsdException w:name="Grid Table 6 Colorful Accent 2" w:uiPriority="51"/>
+    <w:lsdException w:name="Grid Table 7 Colorful Accent 2" w:uiPriority="52"/>
+    <w:lsdException w:name="Grid Table 1 Light Accent 3" w:uiPriority="46"/>
+    <w:lsdException w:name="Grid Table 2 Accent 3" w:uiPriority="47"/>
+    <w:lsdException w:name="Grid Table 3 Accent 3" w:uiPriority="48"/>
+    <w:lsdException w:name="Grid Table 4 Accent 3" w:uiPriority="49"/>
+    <w:lsdException w:name="Grid Table 5 Dark Accent 3" w:uiPriority="50"/>
+    <w:lsdException w:name="Grid Table 6 Colorful Accent 3" w:uiPriority="51"/>
+    <w:lsdException w:name="Grid Table 7 Colorful Accent 3" w:uiPriority="52"/>
+    <w:lsdException w:name="Grid Table 1 Light Accent 4" w:uiPriority="46"/>
+    <w:lsdException w:name="Grid Table 2 Accent 4" w:uiPriority="47"/>
+    <w:lsdException w:name="Grid Table 3 Accent 4" w:uiPriority="48"/>
+    <w:lsdException w:name="Grid Table 4 Accent 4" w:uiPriority="49"/>
+    <w:lsdException w:name="Grid Table 5 Dark Accent 4" w:uiPriority="50"/>
+    <w:lsdException w:name="Grid Table 6 Colorful Accent 4" w:uiPriority="51"/>
+    <w:lsdException w:name="Grid Table 7 Colorful Accent 4" w:uiPriority="52"/>
+    <w:lsdException w:name="Grid Table 1 Light Accent 5" w:uiPriority="46"/>
+    <w:lsdException w:name="Grid Table 2 Accent 5" w:uiPriority="47"/>
+    <w:lsdException w:name="Grid Table 3 Accent 5" w:uiPriority="48"/>
+    <w:lsdException w:name="Grid Table 4 Accent 5" w:uiPriority="49"/>
+    <w:lsdException w:name="Grid Table 5 Dark Accent 5" w:uiPriority="50"/>
+    <w:lsdException w:name="Grid Table 6 Colorful Accent 5" w:uiPriority="51"/>
+    <w:lsdException w:name="Grid Table 7 Colorful Accent 5" w:uiPriority="52"/>
+    <w:lsdException w:name="Grid Table 1 Light Accent 6" w:uiPriority="46"/>
+    <w:lsdException w:name="Grid Table 2 Accent 6" w:uiPriority="47"/>
+    <w:lsdException w:name="Grid Table 3 Accent 6" w:uiPriority="48"/>
+    <w:lsdException w:name="Grid Table 4 Accent 6" w:uiPriority="49"/>
+    <w:lsdException w:name="Grid Table 5 Dark Accent 6" w:uiPriority="50"/>
+    <w:lsdException w:name="Grid Table 6 Colorful Accent 6" w:uiPriority="51"/>
+    <w:lsdException w:name="Grid Table 7 Colorful Accent 6" w:uiPriority="52"/>
+    <w:lsdException w:name="List Table 1 Light" w:uiPriority="46"/>
+    <w:lsdException w:name="List Table 2" w:uiPriority="47"/>
+    <w:lsdException w:name="List Table 3" w:uiPriority="48"/>
+    <w:lsdException w:name="List Table 4" w:uiPriority="49"/>
+    <w:lsdException w:name="List Table 5 Dark" w:uiPriority="50"/>
+    <w:lsdException w:name="List Table 6 Colorful" w:uiPriority="51"/>
+    <w:lsdException w:name="List Table 7 Colorful" w:uiPriority="52"/>
+    <w:lsdException w:name="List Table 1 Light Accent 1" w:uiPriority="46"/>
+    <w:lsdException w:name="List Table 2 Accent 1" w:uiPriority="47"/>
+    <w:lsdException w:name="List Table 3 Accent 1" w:uiPriority="48"/>
+    <w:lsdException w:name="List Table 4 Accent 1" w:uiPriority="49"/>
+    <w:lsdException w:name="List Table 5 Dark Accent 1" w:uiPriority="50"/>
+    <w:lsdException w:name="List Table 6 Colorful Accent 1" w:uiPriority="51"/>
+    <w:lsdException w:name="List Table 7 Colorful Accent 1" w:uiPriority="52"/>
+    <w:lsdException w:name="List Table 1 Light Accent 2" w:uiPriority="46"/>
+    <w:lsdException w:name="List Table 2 Accent 2" w:uiPriority="47"/>
+    <w:lsdException w:name="List Table 3 Accent 2" w:uiPriority="48"/>
+    <w:lsdException w:name="List Table 4 Accent 2" w:uiPriority="49"/>
+    <w:lsdException w:name="List Table 5 Dark Accent 2" w:uiPriority="50"/>
+    <w:lsdException w:name="List Table 6 Colorful Accent 2" w:uiPriority="51"/>
+    <w:lsdException w:name="List Table 7 Colorful Accent 2" w:uiPriority="52"/>
+    <w:lsdException w:name="List Table 1 Light Accent 3" w:uiPriority="46"/>
+    <w:lsdException w:name="List Table 2 Accent 3" w:uiPriority="47"/>
+    <w:lsdException w:name="List Table 3 Accent 3" w:uiPriority="48"/>
+    <w:lsdException w:name="List Table 4 Accent 3" w:uiPriority="49"/>
+    <w:lsdException w:name="List Table 5 Dark Accent 3" w:uiPriority="50"/>
+    <w:lsdException w:name="List Table 6 Colorful Accent 3" w:uiPriority="51"/>
+    <w:lsdException w:name="List Table 7 Colorful Accent 3" w:uiPriority="52"/>
+    <w:lsdException w:name="List Table 1 Light Accent 4" w:uiPriority="46"/>
+    <w:lsdException w:name="List Table 2 Accent 4" w:uiPriority="47"/>
+    <w:lsdException w:name="List Table 3 Accent 4" w:uiPriority="48"/>
+    <w:lsdException w:name="List Table 4 Accent 4" w:uiPriority="49"/>
+    <w:lsdException w:name="List Table 5 Dark Accent 4" w:uiPriority="50"/>
+    <w:lsdException w:name="List Table 6 Colorful Accent 4" w:uiPriority="51"/>
+    <w:lsdException w:name="List Table 7 Colorful Accent 4" w:uiPriority="52"/>
+    <w:lsdException w:name="List Table 1 Light Accent 5" w:uiPriority="46"/>
+    <w:lsdException w:name="List Table 2 Accent 5" w:uiPriority="47"/>
+    <w:lsdException w:name="List Table 3 Accent 5" w:uiPriority="48"/>
+    <w:lsdException w:name="List Table 4 Accent 5" w:uiPriority="49"/>
+    <w:lsdException w:name="List Table 5 Dark Accent 5" w:uiPriority="50"/>
+    <w:lsdException w:name="List Table 6 Colorful Accent 5" w:uiPriority="51"/>
+    <w:lsdException w:name="List Table 7 Colorful Accent 5" w:uiPriority="52"/>
+    <w:lsdException w:name="List Table 1 Light Accent 6" w:uiPriority="46"/>
+    <w:lsdException w:name="List Table 2 Accent 6" w:uiPriority="47"/>
+    <w:lsdException w:name="List Table 3 Accent 6" w:uiPriority="48"/>
+    <w:lsdException w:name="List Table 4 Accent 6" w:uiPriority="49"/>
+    <w:lsdException w:name="List Table 5 Dark Accent 6" w:uiPriority="50"/>
+    <w:lsdException w:name="List Table 6 Colorful Accent 6" w:uiPriority="51"/>
+    <w:lsdException w:name="List Table 7 Colorful Accent 6" w:uiPriority="52"/>
   </w:latentStyles>
   <w:style w:type="paragraph" w:default="1" w:styleId="Normal">
     <w:name w:val="Normal"/>
@@ -1603,7 +1620,7 @@
 </file>
 
 <file path=word/glossary/webSettings.xml><?xml version="1.0" encoding="utf-8"?>
-<w:webSettings xmlns:mc="http://schemas.openxmlformats.org/markup-compatibility/2006" xmlns:r="http://schemas.openxmlformats.org/officeDocument/2006/relationships" xmlns:w="http://schemas.openxmlformats.org/wordprocessingml/2006/main" xmlns:w14="http://schemas.microsoft.com/office/word/2010/wordml" mc:Ignorable="w14">
+<w:webSettings xmlns:mc="http://schemas.openxmlformats.org/markup-compatibility/2006" xmlns:r="http://schemas.openxmlformats.org/officeDocument/2006/relationships" xmlns:w="http://schemas.openxmlformats.org/wordprocessingml/2006/main" xmlns:w14="http://schemas.microsoft.com/office/word/2010/wordml" xmlns:w15="http://schemas.microsoft.com/office/word/2012/wordml" xmlns:w16se="http://schemas.microsoft.com/office/word/2015/wordml/symex" mc:Ignorable="w14 w15 w16se">
   <w:optimizeForBrowser/>
   <w:allowPNG/>
 </w:webSettings>

</xml_diff>

<commit_message>
INFORME especificada la alimentacion
</commit_message>
<xml_diff>
--- a/Generador de funciones para Qmetro.docx
+++ b/Generador de funciones para Qmetro.docx
@@ -341,17 +341,38 @@
     </w:p>
     <w:p>
       <w:r>
-        <w:t>10, 0 y -10, para ser conectados a una fuente de continua disponibles en el laboratorio.</w:t>
+        <w:t>Positivo, Neutro y Negativo</w:t>
+      </w:r>
+      <w:r>
+        <w:t xml:space="preserve">, para ser conectados a una fuente de continua </w:t>
+      </w:r>
+      <w:r>
+        <w:t xml:space="preserve">mayores a 10V, </w:t>
+      </w:r>
+      <w:r>
+        <w:t>disponibles en el laboratorio.</w:t>
       </w:r>
     </w:p>
     <w:p>
       <w:r>
-        <w:t>En la parte superior se encuentran cinco potenciómetros, representando y controlando discretamente cada uno una década distinta (centena de mil, decena de mil, miles, centenas, decenas), y un potenciómetro más, cuyo recorrido es continuo y representa a las unidades, para un ajuste fino.</w:t>
+        <w:t xml:space="preserve">En la parte superior se encuentran </w:t>
+      </w:r>
+      <w:r>
+        <w:t>cinco</w:t>
+      </w:r>
+      <w:r>
+        <w:t xml:space="preserve"> potenciómetros, representando y controlando discretamente cada uno una década distinta (centena de mil, decena de mil, miles, centenas, decenas), y un potenciómetro más, cuyo recorrido es continuo y representa a las unidades, para un ajuste fino.</w:t>
       </w:r>
     </w:p>
     <w:p>
       <w:r>
-        <w:t xml:space="preserve">También se posee un interruptor para manejar frecuencias superiores a 1M, hasta 10M, con la </w:t>
+        <w:t xml:space="preserve">También se posee un interruptor para manejar frecuencias superiores a 1M, hasta </w:t>
+      </w:r>
+      <w:r>
+        <w:t>25</w:t>
+      </w:r>
+      <w:r>
+        <w:t xml:space="preserve">M, con la </w:t>
       </w:r>
       <w:r>
         <w:t>desventaja de una amplitud disminuida.</w:t>
@@ -370,7 +391,12 @@
     </w:p>
     <w:p>
       <w:r>
-        <w:t xml:space="preserve">Luego del procesamiento, este dispositivo se comunica con un AD9850, el cual, con los datos recibidos de manera digital, compone una señal sinusoidal de la frecuencia indicada. </w:t>
+        <w:t>Luego del procesamiento, este dispositivo se comunica con un AD9850, el cual, con lo</w:t>
+      </w:r>
+      <w:bookmarkStart w:id="0" w:name="_GoBack"/>
+      <w:bookmarkEnd w:id="0"/>
+      <w:r>
+        <w:t xml:space="preserve">s datos recibidos de manera digital, compone una señal sinusoidal de la frecuencia indicada. </w:t>
       </w:r>
     </w:p>
     <w:p>
@@ -433,8 +459,6 @@
       <w:r>
         <w:t>esenta las unidades, el cual posee una gama continua de valores intermedios.</w:t>
       </w:r>
-      <w:bookmarkStart w:id="0" w:name="_GoBack"/>
-      <w:bookmarkEnd w:id="0"/>
     </w:p>
     <w:p/>
     <w:p>
@@ -1151,6 +1175,7 @@
   <w:rsids>
     <w:rsidRoot w:val="00B80D64"/>
     <w:rsid w:val="00A4511D"/>
+    <w:rsid w:val="00AF389F"/>
     <w:rsid w:val="00B34CF8"/>
     <w:rsid w:val="00B80D64"/>
     <w:rsid w:val="00EB13E4"/>

</xml_diff>

<commit_message>
Añadido pcb de amplitud
</commit_message>
<xml_diff>
--- a/Generador de funciones para Qmetro.docx
+++ b/Generador de funciones para Qmetro.docx
@@ -297,6 +297,9 @@
       </w:sdtContent>
     </w:sdt>
     <w:p>
+      <w:pPr>
+        <w:pStyle w:val="Ttulo1"/>
+      </w:pPr>
       <w:r>
         <w:lastRenderedPageBreak/>
         <w:t>Introducción</w:t>
@@ -326,182 +329,226 @@
       <w:proofErr w:type="spellEnd"/>
       <w:r>
         <w:t xml:space="preserve"> se puede utilizar o no según se precise; el mismo aprovecha la tecnología digital existente y un microprocesador ampliamente utilizado, para realizar una función similar, en un tamaño reducido y con componentes accesibles a la hora de intercambiarlos.</w:t>
-      </w:r>
-    </w:p>
-    <w:p/>
-    <w:p>
-      <w:r>
-        <w:t>Características</w:t>
-      </w:r>
-    </w:p>
-    <w:p>
-      <w:r>
-        <w:t xml:space="preserve">Exteriormente, el dispositivo cuenta con tres bornes de alimentación </w:t>
-      </w:r>
-    </w:p>
-    <w:p>
-      <w:r>
-        <w:t>Positivo, Neutro y Negativo</w:t>
-      </w:r>
-      <w:r>
-        <w:t xml:space="preserve">, para ser conectados a una fuente de continua </w:t>
-      </w:r>
-      <w:r>
-        <w:t xml:space="preserve">mayores a 10V, </w:t>
-      </w:r>
-      <w:r>
-        <w:t>disponibles en el laboratorio.</w:t>
-      </w:r>
-    </w:p>
-    <w:p>
-      <w:r>
-        <w:t xml:space="preserve">En la parte superior se encuentran </w:t>
-      </w:r>
-      <w:r>
-        <w:t>cinco</w:t>
-      </w:r>
-      <w:r>
-        <w:t xml:space="preserve"> potenciómetros, representando y controlando discretamente cada uno una década distinta (centena de mil, decena de mil, miles, centenas, decenas), y un potenciómetro más, cuyo recorrido es continuo y representa a las unidades, para un ajuste fino.</w:t>
-      </w:r>
-    </w:p>
-    <w:p>
-      <w:r>
-        <w:t xml:space="preserve">También se posee un interruptor para manejar frecuencias superiores a 1M, hasta </w:t>
-      </w:r>
-      <w:r>
-        <w:t>25</w:t>
-      </w:r>
-      <w:r>
-        <w:t xml:space="preserve">M, con la </w:t>
-      </w:r>
-      <w:r>
-        <w:t>desventaja de una amplitud disminuida.</w:t>
-      </w:r>
-    </w:p>
-    <w:p/>
-    <w:p>
-      <w:r>
-        <w:t>Desarrollo</w:t>
-      </w:r>
-    </w:p>
-    <w:p>
-      <w:r>
-        <w:t>El sistema cuenta con dos módulos, uno correspondiente a la digitalización de los valores de los potenciómetros (conversores A/D), y su posterior procesamiento. Estas tareas las realiza la placa Arduino NANO, cuyas entradas y salidas alcanzan para este fin.</w:t>
-      </w:r>
-    </w:p>
-    <w:p>
-      <w:r>
-        <w:t>Luego del procesamiento, este dispositivo se comunica con un AD9850, el cual, con lo</w:t>
-      </w:r>
-      <w:bookmarkStart w:id="0" w:name="_GoBack"/>
-      <w:bookmarkEnd w:id="0"/>
-      <w:r>
-        <w:t xml:space="preserve">s datos recibidos de manera digital, compone una señal sinusoidal de la frecuencia indicada. </w:t>
-      </w:r>
-    </w:p>
-    <w:p>
-      <w:r>
-        <w:t>A la salida, se coloca un amplificador operacional en modo inversor, para ajustar la amplitud de salida, y a su vez, cumple la función de buffer de protección en el caso de solicitarle demasiada corriente al sistema.</w:t>
-      </w:r>
-    </w:p>
-    <w:p>
-      <w:r>
-        <w:t>Las placas son alimentadas con un regulador 7805 y 7905, que reducen la tensión de 10 a 5V.</w:t>
-      </w:r>
-    </w:p>
-    <w:p>
-      <w:r>
-        <w:tab/>
-        <w:t>AD9850</w:t>
-      </w:r>
-    </w:p>
-    <w:p>
-      <w:r>
-        <w:t>El integrado AD9859 es un sintetizador de frecuencias digital, más un D/A de alta velocidad con filtrado. La frecuencia se establece mediante una palabra de 32 bits, ingresada en cinco paquetes de 8 bits</w:t>
-      </w:r>
-      <w:r>
-        <w:t xml:space="preserve"> (los ocho restantes son de control), lo que otorga una resolución de 0,0291 Hz de precisión</w:t>
-      </w:r>
-      <w:r>
-        <w:t xml:space="preserve">. La arquitectura permite una frecuencia de salida máxima igual a la mitad de la </w:t>
-      </w:r>
-      <w:r>
-        <w:lastRenderedPageBreak/>
-        <w:t>señal de reloj de referencia (125 MHz / 2 = 62,5 MHz), sin embargo, a partir de los 30 MHz, se introducen armónicos, por lo que la señal de salida sinusoidal será</w:t>
-      </w:r>
-      <w:r>
-        <w:t xml:space="preserve"> cada vez menos limpia. </w:t>
-      </w:r>
-    </w:p>
-    <w:p>
-      <w:pPr>
-        <w:ind w:firstLine="708"/>
-      </w:pPr>
-      <w:r>
-        <w:t>Arduino</w:t>
-      </w:r>
-      <w:r>
-        <w:t xml:space="preserve"> NANO</w:t>
-      </w:r>
-    </w:p>
-    <w:p>
-      <w:r>
-        <w:t xml:space="preserve">El controlador posee 7 entradas analógicas, que son digitalizadas internamente. Las mismas son tomadas y </w:t>
-      </w:r>
-      <w:proofErr w:type="spellStart"/>
-      <w:r>
-        <w:t>discretizadas</w:t>
-      </w:r>
-      <w:proofErr w:type="spellEnd"/>
-      <w:r>
-        <w:t xml:space="preserve"> (se truncan a 10 valores posibles en todo el rango), obteniendo el dígito correspondiente a la década en cuestión, a excepción del potenciómetro que repr</w:t>
-      </w:r>
-      <w:r>
-        <w:t>esenta las unidades, el cual posee una gama continua de valores intermedios.</w:t>
       </w:r>
     </w:p>
     <w:p/>
     <w:p>
       <w:pPr>
-        <w:ind w:firstLine="708"/>
+        <w:pStyle w:val="Ttulo1"/>
       </w:pPr>
       <w:r>
-        <w:t>Circuito en placa</w:t>
-      </w:r>
+        <w:t>Características</w:t>
+      </w:r>
+    </w:p>
+    <w:p>
+      <w:r>
+        <w:t xml:space="preserve">Exteriormente, el dispositivo cuenta con tres bornes de alimentación </w:t>
+      </w:r>
+    </w:p>
+    <w:p>
+      <w:r>
+        <w:t>Positivo, Neutro y Negativo</w:t>
+      </w:r>
+      <w:r>
+        <w:t xml:space="preserve">, para ser conectados a una fuente de continua </w:t>
+      </w:r>
+      <w:r>
+        <w:t xml:space="preserve">mayores a 10V, </w:t>
+      </w:r>
+      <w:r>
+        <w:t>disponibles en el laboratorio.</w:t>
+      </w:r>
+    </w:p>
+    <w:p>
+      <w:r>
+        <w:t xml:space="preserve">En la parte superior se encuentran </w:t>
+      </w:r>
+      <w:r>
+        <w:t>cinco</w:t>
+      </w:r>
+      <w:r>
+        <w:t xml:space="preserve"> potenciómetros, representando y controlando discretamente cada uno una década distinta (centena de mil, decena de mil, miles, centenas, decenas), y un potenciómetro más, cuyo recorrido es continuo y representa a las unidades, para un ajuste fino.</w:t>
+      </w:r>
+    </w:p>
+    <w:p>
+      <w:r>
+        <w:t xml:space="preserve">También se posee un interruptor para manejar frecuencias superiores a 1M, hasta </w:t>
+      </w:r>
+      <w:r>
+        <w:t>25</w:t>
+      </w:r>
+      <w:r>
+        <w:t xml:space="preserve">M, con la </w:t>
+      </w:r>
+      <w:r>
+        <w:t>desventaja de una amplitud disminuida.</w:t>
+      </w:r>
+    </w:p>
+    <w:p/>
+    <w:p>
+      <w:pPr>
+        <w:pStyle w:val="Ttulo1"/>
+      </w:pPr>
+      <w:r>
+        <w:t>Desarrollo</w:t>
+      </w:r>
+    </w:p>
+    <w:p>
+      <w:r>
+        <w:t>El sistema cuenta con dos módulos, uno correspondiente a la digitalización de los valores de los potenciómetros (conversores A/D), y su posterior procesamiento. Estas tareas las realiza la placa Arduino NANO, cuyas entradas y salidas alcanzan para este fin.</w:t>
+      </w:r>
+    </w:p>
+    <w:p>
+      <w:r>
+        <w:t xml:space="preserve">Luego del procesamiento, este dispositivo se comunica con un AD9850, el cual, con los datos recibidos de manera digital, compone una señal sinusoidal de la frecuencia indicada. </w:t>
+      </w:r>
+    </w:p>
+    <w:p>
+      <w:r>
+        <w:t>A la salida, se coloca un amplificador operacional en modo inversor, para ajustar la amplitud de salida, y a su vez, cumple la función de buffer de protección en el caso de solicitarle demasiada corriente al sistema.</w:t>
+      </w:r>
+    </w:p>
+    <w:p>
+      <w:r>
+        <w:t>Las placas son alimentadas con un regulador 7805 y 7905, que reducen la tensión de 10 a 5V.</w:t>
+      </w:r>
+    </w:p>
+    <w:p>
+      <w:pPr>
+        <w:pStyle w:val="Ttulo2"/>
+      </w:pPr>
+      <w:r>
+        <w:tab/>
+        <w:t>AD9850</w:t>
+      </w:r>
+    </w:p>
+    <w:p>
+      <w:r>
+        <w:t>El integrado AD9859 es un sintetizador de frecuencias digital, más un D/A de alta velocidad con filtrado. La frecuencia se establece mediante una palabra de 32 bits, ingresada en cinco paquetes de 8 bits</w:t>
+      </w:r>
+      <w:r>
+        <w:t xml:space="preserve"> (los ocho restantes son de control), lo que otorga una resolución de 0,0291 Hz de precisión</w:t>
+      </w:r>
+      <w:r>
+        <w:t xml:space="preserve">. La arquitectura permite una frecuencia de salida máxima igual a la mitad de la </w:t>
+      </w:r>
+      <w:r>
+        <w:lastRenderedPageBreak/>
+        <w:t>señal de reloj de referencia (125 MHz / 2 = 62,5 MHz), sin embargo, a partir de los 30 MHz, se introducen armónicos, por lo que la señal de salida sinusoidal será</w:t>
+      </w:r>
+      <w:r>
+        <w:t xml:space="preserve"> cada vez menos limpia. </w:t>
+      </w:r>
+    </w:p>
+    <w:p>
+      <w:pPr>
+        <w:pStyle w:val="Ttulo2"/>
+      </w:pPr>
+      <w:r>
+        <w:t>Arduino</w:t>
+      </w:r>
+      <w:r>
+        <w:t xml:space="preserve"> NANO</w:t>
+      </w:r>
+    </w:p>
+    <w:p>
+      <w:r>
+        <w:t xml:space="preserve">El controlador posee 7 entradas analógicas, que son digitalizadas internamente. Las mismas son tomadas y </w:t>
+      </w:r>
+      <w:proofErr w:type="spellStart"/>
+      <w:r>
+        <w:t>discretizadas</w:t>
+      </w:r>
+      <w:proofErr w:type="spellEnd"/>
+      <w:r>
+        <w:t xml:space="preserve"> (se truncan a 10 valores posibles en todo el rango), obteniendo el dígito correspondiente a la década en cuestión, a excepción del potenciómetro que repr</w:t>
+      </w:r>
+      <w:r>
+        <w:t>esenta las unidades, el cual posee una gama continua de valores intermedios.</w:t>
+      </w:r>
+    </w:p>
+    <w:p/>
+    <w:p>
+      <w:pPr>
+        <w:pStyle w:val="Ttulo1"/>
+      </w:pPr>
+      <w:r>
+        <w:t>Circuito</w:t>
+      </w:r>
+      <w:r>
+        <w:t>s</w:t>
+      </w:r>
+      <w:r>
+        <w:t xml:space="preserve"> en placa</w:t>
+      </w:r>
+    </w:p>
+    <w:p>
+      <w:r>
+        <w:t>Placa base para Arduino y DDS</w:t>
+      </w:r>
+    </w:p>
+    <w:p>
+      <w:r>
+        <w:rPr>
+          <w:noProof/>
+          <w:lang w:val="es-AR" w:eastAsia="es-AR"/>
+        </w:rPr>
+        <w:drawing>
+          <wp:inline distT="0" distB="0" distL="0" distR="0">
+            <wp:extent cx="1856210" cy="3039649"/>
+            <wp:effectExtent l="0" t="0" r="0" b="8890"/>
+            <wp:docPr id="1" name="Imagen 1"/>
+            <wp:cNvGraphicFramePr>
+              <a:graphicFrameLocks xmlns:a="http://schemas.openxmlformats.org/drawingml/2006/main" noChangeAspect="1"/>
+            </wp:cNvGraphicFramePr>
+            <a:graphic xmlns:a="http://schemas.openxmlformats.org/drawingml/2006/main">
+              <a:graphicData uri="http://schemas.openxmlformats.org/drawingml/2006/picture">
+                <pic:pic xmlns:pic="http://schemas.openxmlformats.org/drawingml/2006/picture">
+                  <pic:nvPicPr>
+                    <pic:cNvPr id="0" name="Picture 1"/>
+                    <pic:cNvPicPr>
+                      <a:picLocks noChangeAspect="1" noChangeArrowheads="1"/>
+                    </pic:cNvPicPr>
+                  </pic:nvPicPr>
+                  <pic:blipFill>
+                    <a:blip r:embed="rId5">
+                      <a:extLst>
+                        <a:ext uri="{28A0092B-C50C-407E-A947-70E740481C1C}">
+                          <a14:useLocalDpi xmlns:a14="http://schemas.microsoft.com/office/drawing/2010/main" val="0"/>
+                        </a:ext>
+                      </a:extLst>
+                    </a:blip>
+                    <a:srcRect/>
+                    <a:stretch>
+                      <a:fillRect/>
+                    </a:stretch>
+                  </pic:blipFill>
+                  <pic:spPr bwMode="auto">
+                    <a:xfrm>
+                      <a:off x="0" y="0"/>
+                      <a:ext cx="1863642" cy="3051819"/>
+                    </a:xfrm>
+                    <a:prstGeom prst="rect">
+                      <a:avLst/>
+                    </a:prstGeom>
+                    <a:noFill/>
+                    <a:ln>
+                      <a:noFill/>
+                    </a:ln>
+                  </pic:spPr>
+                </pic:pic>
+              </a:graphicData>
+            </a:graphic>
+          </wp:inline>
+        </w:drawing>
+      </w:r>
+    </w:p>
+    <w:p>
+      <w:bookmarkStart w:id="0" w:name="_GoBack"/>
+      <w:bookmarkEnd w:id="0"/>
     </w:p>
     <w:p/>
     <w:p/>
-    <w:p/>
-    <w:p/>
-    <w:p>
-      <w:r>
-        <w:t xml:space="preserve">Acotaciones: interruptor para bypass </w:t>
-      </w:r>
-      <w:proofErr w:type="spellStart"/>
-      <w:r>
-        <w:t>ampop</w:t>
-      </w:r>
-      <w:proofErr w:type="spellEnd"/>
-      <w:r>
-        <w:t xml:space="preserve"> de salida </w:t>
-      </w:r>
-      <w:proofErr w:type="gramStart"/>
-      <w:r>
-        <w:t>¿ led</w:t>
-      </w:r>
-      <w:proofErr w:type="gramEnd"/>
-      <w:r>
-        <w:t xml:space="preserve"> para advertir mal </w:t>
-      </w:r>
-      <w:proofErr w:type="spellStart"/>
-      <w:r>
-        <w:t>coneccion</w:t>
-      </w:r>
-      <w:proofErr w:type="spellEnd"/>
-      <w:r>
-        <w:t>=?</w:t>
-      </w:r>
-    </w:p>
     <w:sectPr>
       <w:pgSz w:w="11906" w:h="16838"/>
       <w:pgMar w:top="1417" w:right="1701" w:bottom="1417" w:left="1701" w:header="708" w:footer="708" w:gutter="0"/>
@@ -908,6 +955,49 @@
     <w:name w:val="Normal"/>
     <w:qFormat/>
   </w:style>
+  <w:style w:type="paragraph" w:styleId="Ttulo1">
+    <w:name w:val="heading 1"/>
+    <w:basedOn w:val="Normal"/>
+    <w:next w:val="Normal"/>
+    <w:link w:val="Ttulo1Car"/>
+    <w:uiPriority w:val="9"/>
+    <w:qFormat/>
+    <w:rsid w:val="00A105E7"/>
+    <w:pPr>
+      <w:keepNext/>
+      <w:keepLines/>
+      <w:spacing w:before="240" w:after="0"/>
+      <w:outlineLvl w:val="0"/>
+    </w:pPr>
+    <w:rPr>
+      <w:rFonts w:asciiTheme="majorHAnsi" w:eastAsiaTheme="majorEastAsia" w:hAnsiTheme="majorHAnsi" w:cstheme="majorBidi"/>
+      <w:color w:val="365F91" w:themeColor="accent1" w:themeShade="BF"/>
+      <w:sz w:val="32"/>
+      <w:szCs w:val="32"/>
+    </w:rPr>
+  </w:style>
+  <w:style w:type="paragraph" w:styleId="Ttulo2">
+    <w:name w:val="heading 2"/>
+    <w:basedOn w:val="Normal"/>
+    <w:next w:val="Normal"/>
+    <w:link w:val="Ttulo2Car"/>
+    <w:uiPriority w:val="9"/>
+    <w:unhideWhenUsed/>
+    <w:qFormat/>
+    <w:rsid w:val="00A105E7"/>
+    <w:pPr>
+      <w:keepNext/>
+      <w:keepLines/>
+      <w:spacing w:before="40" w:after="0"/>
+      <w:outlineLvl w:val="1"/>
+    </w:pPr>
+    <w:rPr>
+      <w:rFonts w:asciiTheme="majorHAnsi" w:eastAsiaTheme="majorEastAsia" w:hAnsiTheme="majorHAnsi" w:cstheme="majorBidi"/>
+      <w:color w:val="365F91" w:themeColor="accent1" w:themeShade="BF"/>
+      <w:sz w:val="26"/>
+      <w:szCs w:val="26"/>
+    </w:rPr>
+  </w:style>
   <w:style w:type="character" w:default="1" w:styleId="Fuentedeprrafopredeter">
     <w:name w:val="Default Paragraph Font"/>
     <w:uiPriority w:val="1"/>
@@ -988,6 +1078,32 @@
       <w:rFonts w:ascii="Tahoma" w:hAnsi="Tahoma" w:cs="Tahoma"/>
       <w:sz w:val="16"/>
       <w:szCs w:val="16"/>
+    </w:rPr>
+  </w:style>
+  <w:style w:type="character" w:customStyle="1" w:styleId="Ttulo1Car">
+    <w:name w:val="Título 1 Car"/>
+    <w:basedOn w:val="Fuentedeprrafopredeter"/>
+    <w:link w:val="Ttulo1"/>
+    <w:uiPriority w:val="9"/>
+    <w:rsid w:val="00A105E7"/>
+    <w:rPr>
+      <w:rFonts w:asciiTheme="majorHAnsi" w:eastAsiaTheme="majorEastAsia" w:hAnsiTheme="majorHAnsi" w:cstheme="majorBidi"/>
+      <w:color w:val="365F91" w:themeColor="accent1" w:themeShade="BF"/>
+      <w:sz w:val="32"/>
+      <w:szCs w:val="32"/>
+    </w:rPr>
+  </w:style>
+  <w:style w:type="character" w:customStyle="1" w:styleId="Ttulo2Car">
+    <w:name w:val="Título 2 Car"/>
+    <w:basedOn w:val="Fuentedeprrafopredeter"/>
+    <w:link w:val="Ttulo2"/>
+    <w:uiPriority w:val="9"/>
+    <w:rsid w:val="00A105E7"/>
+    <w:rPr>
+      <w:rFonts w:asciiTheme="majorHAnsi" w:eastAsiaTheme="majorEastAsia" w:hAnsiTheme="majorHAnsi" w:cstheme="majorBidi"/>
+      <w:color w:val="365F91" w:themeColor="accent1" w:themeShade="BF"/>
+      <w:sz w:val="26"/>
+      <w:szCs w:val="26"/>
     </w:rPr>
   </w:style>
 </w:styles>
@@ -1135,19 +1251,19 @@
     <w:pitch w:val="variable"/>
     <w:sig w:usb0="E0002EFF" w:usb1="C000785B" w:usb2="00000009" w:usb3="00000000" w:csb0="000001FF" w:csb1="00000000"/>
   </w:font>
+  <w:font w:name="Cambria">
+    <w:panose1 w:val="02040503050406030204"/>
+    <w:charset w:val="00"/>
+    <w:family w:val="roman"/>
+    <w:pitch w:val="variable"/>
+    <w:sig w:usb0="E00002FF" w:usb1="400004FF" w:usb2="00000000" w:usb3="00000000" w:csb0="0000019F" w:csb1="00000000"/>
+  </w:font>
   <w:font w:name="Tahoma">
     <w:panose1 w:val="020B0604030504040204"/>
     <w:charset w:val="00"/>
     <w:family w:val="swiss"/>
     <w:pitch w:val="variable"/>
     <w:sig w:usb0="E1002EFF" w:usb1="C000605B" w:usb2="00000029" w:usb3="00000000" w:csb0="000101FF" w:csb1="00000000"/>
-  </w:font>
-  <w:font w:name="Cambria">
-    <w:panose1 w:val="02040503050406030204"/>
-    <w:charset w:val="00"/>
-    <w:family w:val="roman"/>
-    <w:pitch w:val="variable"/>
-    <w:sig w:usb0="E00002FF" w:usb1="400004FF" w:usb2="00000000" w:usb3="00000000" w:csb0="0000019F" w:csb1="00000000"/>
   </w:font>
   <w:font w:name="Calibri Light">
     <w:panose1 w:val="020F0302020204030204"/>
@@ -1174,6 +1290,7 @@
   </w:compat>
   <w:rsids>
     <w:rsidRoot w:val="00B80D64"/>
+    <w:rsid w:val="005D21FA"/>
     <w:rsid w:val="00A4511D"/>
     <w:rsid w:val="00AF389F"/>
     <w:rsid w:val="00B34CF8"/>

</xml_diff>

<commit_message>
agregada imagen placa amplitud al informe
</commit_message>
<xml_diff>
--- a/Generador de funciones para Qmetro.docx
+++ b/Generador de funciones para Qmetro.docx
@@ -1,6 +1,6 @@
 
 <file path=word/document.xml><?xml version="1.0" encoding="utf-8"?>
-<w:document xmlns:wpc="http://schemas.microsoft.com/office/word/2010/wordprocessingCanvas" xmlns:cx="http://schemas.microsoft.com/office/drawing/2014/chartex" xmlns:mc="http://schemas.openxmlformats.org/markup-compatibility/2006" xmlns:o="urn:schemas-microsoft-com:office:office" xmlns:r="http://schemas.openxmlformats.org/officeDocument/2006/relationships" xmlns:m="http://schemas.openxmlformats.org/officeDocument/2006/math" xmlns:v="urn:schemas-microsoft-com:vml" xmlns:wp14="http://schemas.microsoft.com/office/word/2010/wordprocessingDrawing" xmlns:wp="http://schemas.openxmlformats.org/drawingml/2006/wordprocessingDrawing" xmlns:w10="urn:schemas-microsoft-com:office:word" xmlns:w="http://schemas.openxmlformats.org/wordprocessingml/2006/main" xmlns:w14="http://schemas.microsoft.com/office/word/2010/wordml" xmlns:w15="http://schemas.microsoft.com/office/word/2012/wordml" xmlns:w16se="http://schemas.microsoft.com/office/word/2015/wordml/symex" xmlns:wpg="http://schemas.microsoft.com/office/word/2010/wordprocessingGroup" xmlns:wpi="http://schemas.microsoft.com/office/word/2010/wordprocessingInk" xmlns:wne="http://schemas.microsoft.com/office/word/2006/wordml" xmlns:wps="http://schemas.microsoft.com/office/word/2010/wordprocessingShape" mc:Ignorable="w14 w15 w16se wp14">
+<w:document xmlns:wpc="http://schemas.microsoft.com/office/word/2010/wordprocessingCanvas" xmlns:mc="http://schemas.openxmlformats.org/markup-compatibility/2006" xmlns:o="urn:schemas-microsoft-com:office:office" xmlns:r="http://schemas.openxmlformats.org/officeDocument/2006/relationships" xmlns:m="http://schemas.openxmlformats.org/officeDocument/2006/math" xmlns:v="urn:schemas-microsoft-com:vml" xmlns:wp14="http://schemas.microsoft.com/office/word/2010/wordprocessingDrawing" xmlns:wp="http://schemas.openxmlformats.org/drawingml/2006/wordprocessingDrawing" xmlns:w10="urn:schemas-microsoft-com:office:word" xmlns:w="http://schemas.openxmlformats.org/wordprocessingml/2006/main" xmlns:w14="http://schemas.microsoft.com/office/word/2010/wordml" xmlns:wpg="http://schemas.microsoft.com/office/word/2010/wordprocessingGroup" xmlns:wpi="http://schemas.microsoft.com/office/word/2010/wordprocessingInk" xmlns:wne="http://schemas.microsoft.com/office/word/2006/wordml" xmlns:wps="http://schemas.microsoft.com/office/word/2010/wordprocessingShape" mc:Ignorable="w14 wp14">
   <w:body>
     <w:sdt>
       <w:sdtPr>
@@ -372,7 +372,10 @@
     </w:p>
     <w:p>
       <w:r>
-        <w:t xml:space="preserve">También se posee un interruptor para manejar frecuencias superiores a 1M, hasta </w:t>
+        <w:t>Se planea agregar</w:t>
+      </w:r>
+      <w:r>
+        <w:t xml:space="preserve"> un interruptor para manejar frecuencias superiores a 1M, hasta </w:t>
       </w:r>
       <w:r>
         <w:t>25</w:t>
@@ -424,7 +427,10 @@
     </w:p>
     <w:p>
       <w:r>
-        <w:t>El integrado AD9859 es un sintetizador de frecuencias digital, más un D/A de alta velocidad con filtrado. La frecuencia se establece mediante una palabra de 32 bits, ingresada en cinco paquetes de 8 bits</w:t>
+        <w:t>El integrado AD9850</w:t>
+      </w:r>
+      <w:r>
+        <w:t xml:space="preserve"> es un sintetizador de frecuencias digital, más un D/A de alta velocidad con filtrado. La frecuencia se establece mediante una palabra de 32 bits, ingresada en cinco paquetes de 8 bits</w:t>
       </w:r>
       <w:r>
         <w:t xml:space="preserve"> (los ocho restantes son de control), lo que otorga una resolución de 0,0291 Hz de precisión</w:t>
@@ -491,7 +497,7 @@
       <w:r>
         <w:rPr>
           <w:noProof/>
-          <w:lang w:val="es-AR" w:eastAsia="es-AR"/>
+          <w:lang w:eastAsia="es-ES"/>
         </w:rPr>
         <w:drawing>
           <wp:inline distT="0" distB="0" distL="0" distR="0">
@@ -511,7 +517,7 @@
                     </pic:cNvPicPr>
                   </pic:nvPicPr>
                   <pic:blipFill>
-                    <a:blip r:embed="rId5">
+                    <a:blip r:embed="rId6">
                       <a:extLst>
                         <a:ext uri="{28A0092B-C50C-407E-A947-70E740481C1C}">
                           <a14:useLocalDpi xmlns:a14="http://schemas.microsoft.com/office/drawing/2010/main" val="0"/>
@@ -543,7 +549,60 @@
         </w:drawing>
       </w:r>
     </w:p>
+    <w:p/>
     <w:p>
+      <w:r>
+        <w:t>Circuito de manejo de amplitud</w:t>
+      </w:r>
+    </w:p>
+    <w:p>
+      <w:r>
+        <w:rPr>
+          <w:noProof/>
+          <w:lang w:eastAsia="es-ES"/>
+        </w:rPr>
+        <w:drawing>
+          <wp:inline distT="0" distB="0" distL="0" distR="0" wp14:anchorId="0702D4F9" wp14:editId="12B0FA99">
+            <wp:extent cx="3689798" cy="2316970"/>
+            <wp:effectExtent l="0" t="0" r="6350" b="7620"/>
+            <wp:docPr id="4" name="0 Imagen"/>
+            <wp:cNvGraphicFramePr>
+              <a:graphicFrameLocks xmlns:a="http://schemas.openxmlformats.org/drawingml/2006/main" noChangeAspect="1"/>
+            </wp:cNvGraphicFramePr>
+            <a:graphic xmlns:a="http://schemas.openxmlformats.org/drawingml/2006/main">
+              <a:graphicData uri="http://schemas.openxmlformats.org/drawingml/2006/picture">
+                <pic:pic xmlns:pic="http://schemas.openxmlformats.org/drawingml/2006/picture">
+                  <pic:nvPicPr>
+                    <pic:cNvPr id="0" name="placa amp.jpg"/>
+                    <pic:cNvPicPr/>
+                  </pic:nvPicPr>
+                  <pic:blipFill>
+                    <a:blip r:embed="rId7">
+                      <a:extLst>
+                        <a:ext uri="{28A0092B-C50C-407E-A947-70E740481C1C}">
+                          <a14:useLocalDpi xmlns:a14="http://schemas.microsoft.com/office/drawing/2010/main" val="0"/>
+                        </a:ext>
+                      </a:extLst>
+                    </a:blip>
+                    <a:stretch>
+                      <a:fillRect/>
+                    </a:stretch>
+                  </pic:blipFill>
+                  <pic:spPr>
+                    <a:xfrm>
+                      <a:off x="0" y="0"/>
+                      <a:ext cx="3688858" cy="2316380"/>
+                    </a:xfrm>
+                    <a:prstGeom prst="rect">
+                      <a:avLst/>
+                    </a:prstGeom>
+                  </pic:spPr>
+                </pic:pic>
+              </a:graphicData>
+            </a:graphic>
+          </wp:inline>
+        </w:drawing>
+      </w:r>
       <w:bookmarkStart w:id="0" w:name="_GoBack"/>
       <w:bookmarkEnd w:id="0"/>
     </w:p>
@@ -562,7 +621,7 @@
 </file>
 
 <file path=word/styles.xml><?xml version="1.0" encoding="utf-8"?>
-<w:styles xmlns:mc="http://schemas.openxmlformats.org/markup-compatibility/2006" xmlns:r="http://schemas.openxmlformats.org/officeDocument/2006/relationships" xmlns:w="http://schemas.openxmlformats.org/wordprocessingml/2006/main" xmlns:w14="http://schemas.microsoft.com/office/word/2010/wordml" xmlns:w15="http://schemas.microsoft.com/office/word/2012/wordml" xmlns:w16se="http://schemas.microsoft.com/office/word/2015/wordml/symex" mc:Ignorable="w14 w15 w16se">
+<w:styles xmlns:mc="http://schemas.openxmlformats.org/markup-compatibility/2006" xmlns:r="http://schemas.openxmlformats.org/officeDocument/2006/relationships" xmlns:w="http://schemas.openxmlformats.org/wordprocessingml/2006/main" xmlns:w14="http://schemas.microsoft.com/office/word/2010/wordml" mc:Ignorable="w14">
   <w:docDefaults>
     <w:rPrDefault>
       <w:rPr>
@@ -578,378 +637,144 @@
       </w:pPr>
     </w:pPrDefault>
   </w:docDefaults>
-  <w:latentStyles w:defLockedState="0" w:defUIPriority="99" w:defSemiHidden="0" w:defUnhideWhenUsed="0" w:defQFormat="0" w:count="371">
-    <w:lsdException w:name="Normal" w:uiPriority="0" w:qFormat="1"/>
-    <w:lsdException w:name="heading 1" w:uiPriority="9" w:qFormat="1"/>
-    <w:lsdException w:name="heading 2" w:semiHidden="1" w:uiPriority="9" w:unhideWhenUsed="1" w:qFormat="1"/>
-    <w:lsdException w:name="heading 3" w:semiHidden="1" w:uiPriority="9" w:unhideWhenUsed="1" w:qFormat="1"/>
-    <w:lsdException w:name="heading 4" w:semiHidden="1" w:uiPriority="9" w:unhideWhenUsed="1" w:qFormat="1"/>
-    <w:lsdException w:name="heading 5" w:semiHidden="1" w:uiPriority="9" w:unhideWhenUsed="1" w:qFormat="1"/>
-    <w:lsdException w:name="heading 6" w:semiHidden="1" w:uiPriority="9" w:unhideWhenUsed="1" w:qFormat="1"/>
-    <w:lsdException w:name="heading 7" w:semiHidden="1" w:uiPriority="9" w:unhideWhenUsed="1" w:qFormat="1"/>
-    <w:lsdException w:name="heading 8" w:semiHidden="1" w:uiPriority="9" w:unhideWhenUsed="1" w:qFormat="1"/>
-    <w:lsdException w:name="heading 9" w:semiHidden="1" w:uiPriority="9" w:unhideWhenUsed="1" w:qFormat="1"/>
-    <w:lsdException w:name="index 1" w:semiHidden="1" w:unhideWhenUsed="1"/>
-    <w:lsdException w:name="index 2" w:semiHidden="1" w:unhideWhenUsed="1"/>
-    <w:lsdException w:name="index 3" w:semiHidden="1" w:unhideWhenUsed="1"/>
-    <w:lsdException w:name="index 4" w:semiHidden="1" w:unhideWhenUsed="1"/>
-    <w:lsdException w:name="index 5" w:semiHidden="1" w:unhideWhenUsed="1"/>
-    <w:lsdException w:name="index 6" w:semiHidden="1" w:unhideWhenUsed="1"/>
-    <w:lsdException w:name="index 7" w:semiHidden="1" w:unhideWhenUsed="1"/>
-    <w:lsdException w:name="index 8" w:semiHidden="1" w:unhideWhenUsed="1"/>
-    <w:lsdException w:name="index 9" w:semiHidden="1" w:unhideWhenUsed="1"/>
-    <w:lsdException w:name="toc 1" w:semiHidden="1" w:uiPriority="39" w:unhideWhenUsed="1"/>
-    <w:lsdException w:name="toc 2" w:semiHidden="1" w:uiPriority="39" w:unhideWhenUsed="1"/>
-    <w:lsdException w:name="toc 3" w:semiHidden="1" w:uiPriority="39" w:unhideWhenUsed="1"/>
-    <w:lsdException w:name="toc 4" w:semiHidden="1" w:uiPriority="39" w:unhideWhenUsed="1"/>
-    <w:lsdException w:name="toc 5" w:semiHidden="1" w:uiPriority="39" w:unhideWhenUsed="1"/>
-    <w:lsdException w:name="toc 6" w:semiHidden="1" w:uiPriority="39" w:unhideWhenUsed="1"/>
-    <w:lsdException w:name="toc 7" w:semiHidden="1" w:uiPriority="39" w:unhideWhenUsed="1"/>
-    <w:lsdException w:name="toc 8" w:semiHidden="1" w:uiPriority="39" w:unhideWhenUsed="1"/>
-    <w:lsdException w:name="toc 9" w:semiHidden="1" w:uiPriority="39" w:unhideWhenUsed="1"/>
-    <w:lsdException w:name="Normal Indent" w:semiHidden="1" w:unhideWhenUsed="1"/>
-    <w:lsdException w:name="footnote text" w:semiHidden="1" w:unhideWhenUsed="1"/>
-    <w:lsdException w:name="annotation text" w:semiHidden="1" w:unhideWhenUsed="1"/>
-    <w:lsdException w:name="header" w:semiHidden="1" w:unhideWhenUsed="1"/>
-    <w:lsdException w:name="footer" w:semiHidden="1" w:unhideWhenUsed="1"/>
-    <w:lsdException w:name="index heading" w:semiHidden="1" w:unhideWhenUsed="1"/>
-    <w:lsdException w:name="caption" w:semiHidden="1" w:uiPriority="35" w:unhideWhenUsed="1" w:qFormat="1"/>
-    <w:lsdException w:name="table of figures" w:semiHidden="1" w:unhideWhenUsed="1"/>
-    <w:lsdException w:name="envelope address" w:semiHidden="1" w:unhideWhenUsed="1"/>
-    <w:lsdException w:name="envelope return" w:semiHidden="1" w:unhideWhenUsed="1"/>
-    <w:lsdException w:name="footnote reference" w:semiHidden="1" w:unhideWhenUsed="1"/>
-    <w:lsdException w:name="annotation reference" w:semiHidden="1" w:unhideWhenUsed="1"/>
-    <w:lsdException w:name="line number" w:semiHidden="1" w:unhideWhenUsed="1"/>
-    <w:lsdException w:name="page number" w:semiHidden="1" w:unhideWhenUsed="1"/>
-    <w:lsdException w:name="endnote reference" w:semiHidden="1" w:unhideWhenUsed="1"/>
-    <w:lsdException w:name="endnote text" w:semiHidden="1" w:unhideWhenUsed="1"/>
-    <w:lsdException w:name="table of authorities" w:semiHidden="1" w:unhideWhenUsed="1"/>
-    <w:lsdException w:name="macro" w:semiHidden="1" w:unhideWhenUsed="1"/>
-    <w:lsdException w:name="toa heading" w:semiHidden="1" w:unhideWhenUsed="1"/>
-    <w:lsdException w:name="List" w:semiHidden="1" w:unhideWhenUsed="1"/>
-    <w:lsdException w:name="List Bullet" w:semiHidden="1" w:unhideWhenUsed="1"/>
-    <w:lsdException w:name="List Number" w:semiHidden="1" w:unhideWhenUsed="1"/>
-    <w:lsdException w:name="List 2" w:semiHidden="1" w:unhideWhenUsed="1"/>
-    <w:lsdException w:name="List 3" w:semiHidden="1" w:unhideWhenUsed="1"/>
-    <w:lsdException w:name="List 4" w:semiHidden="1" w:unhideWhenUsed="1"/>
-    <w:lsdException w:name="List 5" w:semiHidden="1" w:unhideWhenUsed="1"/>
-    <w:lsdException w:name="List Bullet 2" w:semiHidden="1" w:unhideWhenUsed="1"/>
-    <w:lsdException w:name="List Bullet 3" w:semiHidden="1" w:unhideWhenUsed="1"/>
-    <w:lsdException w:name="List Bullet 4" w:semiHidden="1" w:unhideWhenUsed="1"/>
-    <w:lsdException w:name="List Bullet 5" w:semiHidden="1" w:unhideWhenUsed="1"/>
-    <w:lsdException w:name="List Number 2" w:semiHidden="1" w:unhideWhenUsed="1"/>
-    <w:lsdException w:name="List Number 3" w:semiHidden="1" w:unhideWhenUsed="1"/>
-    <w:lsdException w:name="List Number 4" w:semiHidden="1" w:unhideWhenUsed="1"/>
-    <w:lsdException w:name="List Number 5" w:semiHidden="1" w:unhideWhenUsed="1"/>
-    <w:lsdException w:name="Title" w:uiPriority="10" w:qFormat="1"/>
-    <w:lsdException w:name="Closing" w:semiHidden="1" w:unhideWhenUsed="1"/>
-    <w:lsdException w:name="Signature" w:semiHidden="1" w:unhideWhenUsed="1"/>
-    <w:lsdException w:name="Default Paragraph Font" w:semiHidden="1" w:uiPriority="1" w:unhideWhenUsed="1"/>
-    <w:lsdException w:name="Body Text" w:semiHidden="1" w:unhideWhenUsed="1"/>
-    <w:lsdException w:name="Body Text Indent" w:semiHidden="1" w:unhideWhenUsed="1"/>
-    <w:lsdException w:name="List Continue" w:semiHidden="1" w:unhideWhenUsed="1"/>
-    <w:lsdException w:name="List Continue 2" w:semiHidden="1" w:unhideWhenUsed="1"/>
-    <w:lsdException w:name="List Continue 3" w:semiHidden="1" w:unhideWhenUsed="1"/>
-    <w:lsdException w:name="List Continue 4" w:semiHidden="1" w:unhideWhenUsed="1"/>
-    <w:lsdException w:name="List Continue 5" w:semiHidden="1" w:unhideWhenUsed="1"/>
-    <w:lsdException w:name="Message Header" w:semiHidden="1" w:unhideWhenUsed="1"/>
-    <w:lsdException w:name="Subtitle" w:uiPriority="11" w:qFormat="1"/>
-    <w:lsdException w:name="Salutation" w:semiHidden="1" w:unhideWhenUsed="1"/>
-    <w:lsdException w:name="Date" w:semiHidden="1" w:unhideWhenUsed="1"/>
-    <w:lsdException w:name="Body Text First Indent" w:semiHidden="1" w:unhideWhenUsed="1"/>
-    <w:lsdException w:name="Body Text First Indent 2" w:semiHidden="1" w:unhideWhenUsed="1"/>
-    <w:lsdException w:name="Note Heading" w:semiHidden="1" w:unhideWhenUsed="1"/>
-    <w:lsdException w:name="Body Text 2" w:semiHidden="1" w:unhideWhenUsed="1"/>
-    <w:lsdException w:name="Body Text 3" w:semiHidden="1" w:unhideWhenUsed="1"/>
-    <w:lsdException w:name="Body Text Indent 2" w:semiHidden="1" w:unhideWhenUsed="1"/>
-    <w:lsdException w:name="Body Text Indent 3" w:semiHidden="1" w:unhideWhenUsed="1"/>
-    <w:lsdException w:name="Block Text" w:semiHidden="1" w:unhideWhenUsed="1"/>
-    <w:lsdException w:name="Hyperlink" w:semiHidden="1" w:unhideWhenUsed="1"/>
-    <w:lsdException w:name="FollowedHyperlink" w:semiHidden="1" w:unhideWhenUsed="1"/>
-    <w:lsdException w:name="Strong" w:uiPriority="22" w:qFormat="1"/>
-    <w:lsdException w:name="Emphasis" w:uiPriority="20" w:qFormat="1"/>
-    <w:lsdException w:name="Document Map" w:semiHidden="1" w:unhideWhenUsed="1"/>
-    <w:lsdException w:name="Plain Text" w:semiHidden="1" w:unhideWhenUsed="1"/>
-    <w:lsdException w:name="E-mail Signature" w:semiHidden="1" w:unhideWhenUsed="1"/>
-    <w:lsdException w:name="HTML Top of Form" w:semiHidden="1" w:unhideWhenUsed="1"/>
-    <w:lsdException w:name="HTML Bottom of Form" w:semiHidden="1" w:unhideWhenUsed="1"/>
-    <w:lsdException w:name="Normal (Web)" w:semiHidden="1" w:unhideWhenUsed="1"/>
-    <w:lsdException w:name="HTML Acronym" w:semiHidden="1" w:unhideWhenUsed="1"/>
-    <w:lsdException w:name="HTML Address" w:semiHidden="1" w:unhideWhenUsed="1"/>
-    <w:lsdException w:name="HTML Cite" w:semiHidden="1" w:unhideWhenUsed="1"/>
-    <w:lsdException w:name="HTML Code" w:semiHidden="1" w:unhideWhenUsed="1"/>
-    <w:lsdException w:name="HTML Definition" w:semiHidden="1" w:unhideWhenUsed="1"/>
-    <w:lsdException w:name="HTML Keyboard" w:semiHidden="1" w:unhideWhenUsed="1"/>
-    <w:lsdException w:name="HTML Preformatted" w:semiHidden="1" w:unhideWhenUsed="1"/>
-    <w:lsdException w:name="HTML Sample" w:semiHidden="1" w:unhideWhenUsed="1"/>
-    <w:lsdException w:name="HTML Typewriter" w:semiHidden="1" w:unhideWhenUsed="1"/>
-    <w:lsdException w:name="HTML Variable" w:semiHidden="1" w:unhideWhenUsed="1"/>
-    <w:lsdException w:name="Normal Table" w:semiHidden="1" w:unhideWhenUsed="1"/>
-    <w:lsdException w:name="annotation subject" w:semiHidden="1" w:unhideWhenUsed="1"/>
-    <w:lsdException w:name="No List" w:semiHidden="1" w:unhideWhenUsed="1"/>
-    <w:lsdException w:name="Outline List 1" w:semiHidden="1" w:unhideWhenUsed="1"/>
-    <w:lsdException w:name="Outline List 2" w:semiHidden="1" w:unhideWhenUsed="1"/>
-    <w:lsdException w:name="Outline List 3" w:semiHidden="1" w:unhideWhenUsed="1"/>
-    <w:lsdException w:name="Table Simple 1" w:semiHidden="1" w:unhideWhenUsed="1"/>
-    <w:lsdException w:name="Table Simple 2" w:semiHidden="1" w:unhideWhenUsed="1"/>
-    <w:lsdException w:name="Table Simple 3" w:semiHidden="1" w:unhideWhenUsed="1"/>
-    <w:lsdException w:name="Table Classic 1" w:semiHidden="1" w:unhideWhenUsed="1"/>
-    <w:lsdException w:name="Table Classic 2" w:semiHidden="1" w:unhideWhenUsed="1"/>
-    <w:lsdException w:name="Table Classic 3" w:semiHidden="1" w:unhideWhenUsed="1"/>
-    <w:lsdException w:name="Table Classic 4" w:semiHidden="1" w:unhideWhenUsed="1"/>
-    <w:lsdException w:name="Table Colorful 1" w:semiHidden="1" w:unhideWhenUsed="1"/>
-    <w:lsdException w:name="Table Colorful 2" w:semiHidden="1" w:unhideWhenUsed="1"/>
-    <w:lsdException w:name="Table Colorful 3" w:semiHidden="1" w:unhideWhenUsed="1"/>
-    <w:lsdException w:name="Table Columns 1" w:semiHidden="1" w:unhideWhenUsed="1"/>
-    <w:lsdException w:name="Table Columns 2" w:semiHidden="1" w:unhideWhenUsed="1"/>
-    <w:lsdException w:name="Table Columns 3" w:semiHidden="1" w:unhideWhenUsed="1"/>
-    <w:lsdException w:name="Table Columns 4" w:semiHidden="1" w:unhideWhenUsed="1"/>
-    <w:lsdException w:name="Table Columns 5" w:semiHidden="1" w:unhideWhenUsed="1"/>
-    <w:lsdException w:name="Table Grid 1" w:semiHidden="1" w:unhideWhenUsed="1"/>
-    <w:lsdException w:name="Table Grid 2" w:semiHidden="1" w:unhideWhenUsed="1"/>
-    <w:lsdException w:name="Table Grid 3" w:semiHidden="1" w:unhideWhenUsed="1"/>
-    <w:lsdException w:name="Table Grid 4" w:semiHidden="1" w:unhideWhenUsed="1"/>
-    <w:lsdException w:name="Table Grid 5" w:semiHidden="1" w:unhideWhenUsed="1"/>
-    <w:lsdException w:name="Table Grid 6" w:semiHidden="1" w:unhideWhenUsed="1"/>
-    <w:lsdException w:name="Table Grid 7" w:semiHidden="1" w:unhideWhenUsed="1"/>
-    <w:lsdException w:name="Table Grid 8" w:semiHidden="1" w:unhideWhenUsed="1"/>
-    <w:lsdException w:name="Table List 1" w:semiHidden="1" w:unhideWhenUsed="1"/>
-    <w:lsdException w:name="Table List 2" w:semiHidden="1" w:unhideWhenUsed="1"/>
-    <w:lsdException w:name="Table List 3" w:semiHidden="1" w:unhideWhenUsed="1"/>
-    <w:lsdException w:name="Table List 4" w:semiHidden="1" w:unhideWhenUsed="1"/>
-    <w:lsdException w:name="Table List 5" w:semiHidden="1" w:unhideWhenUsed="1"/>
-    <w:lsdException w:name="Table List 6" w:semiHidden="1" w:unhideWhenUsed="1"/>
-    <w:lsdException w:name="Table List 7" w:semiHidden="1" w:unhideWhenUsed="1"/>
-    <w:lsdException w:name="Table List 8" w:semiHidden="1" w:unhideWhenUsed="1"/>
-    <w:lsdException w:name="Table 3D effects 1" w:semiHidden="1" w:unhideWhenUsed="1"/>
-    <w:lsdException w:name="Table 3D effects 2" w:semiHidden="1" w:unhideWhenUsed="1"/>
-    <w:lsdException w:name="Table 3D effects 3" w:semiHidden="1" w:unhideWhenUsed="1"/>
-    <w:lsdException w:name="Table Contemporary" w:semiHidden="1" w:unhideWhenUsed="1"/>
-    <w:lsdException w:name="Table Elegant" w:semiHidden="1" w:unhideWhenUsed="1"/>
-    <w:lsdException w:name="Table Professional" w:semiHidden="1" w:unhideWhenUsed="1"/>
-    <w:lsdException w:name="Table Subtle 1" w:semiHidden="1" w:unhideWhenUsed="1"/>
-    <w:lsdException w:name="Table Subtle 2" w:semiHidden="1" w:unhideWhenUsed="1"/>
-    <w:lsdException w:name="Table Web 1" w:semiHidden="1" w:unhideWhenUsed="1"/>
-    <w:lsdException w:name="Table Web 2" w:semiHidden="1" w:unhideWhenUsed="1"/>
-    <w:lsdException w:name="Table Web 3" w:semiHidden="1" w:unhideWhenUsed="1"/>
-    <w:lsdException w:name="Balloon Text" w:semiHidden="1" w:unhideWhenUsed="1"/>
-    <w:lsdException w:name="Table Grid" w:uiPriority="59"/>
-    <w:lsdException w:name="Table Theme" w:semiHidden="1" w:unhideWhenUsed="1"/>
-    <w:lsdException w:name="Placeholder Text" w:semiHidden="1"/>
-    <w:lsdException w:name="No Spacing" w:uiPriority="1" w:qFormat="1"/>
-    <w:lsdException w:name="Light Shading" w:uiPriority="60"/>
-    <w:lsdException w:name="Light List" w:uiPriority="61"/>
-    <w:lsdException w:name="Light Grid" w:uiPriority="62"/>
-    <w:lsdException w:name="Medium Shading 1" w:uiPriority="63"/>
-    <w:lsdException w:name="Medium Shading 2" w:uiPriority="64"/>
-    <w:lsdException w:name="Medium List 1" w:uiPriority="65"/>
-    <w:lsdException w:name="Medium List 2" w:uiPriority="66"/>
-    <w:lsdException w:name="Medium Grid 1" w:uiPriority="67"/>
-    <w:lsdException w:name="Medium Grid 2" w:uiPriority="68"/>
-    <w:lsdException w:name="Medium Grid 3" w:uiPriority="69"/>
-    <w:lsdException w:name="Dark List" w:uiPriority="70"/>
-    <w:lsdException w:name="Colorful Shading" w:uiPriority="71"/>
-    <w:lsdException w:name="Colorful List" w:uiPriority="72"/>
-    <w:lsdException w:name="Colorful Grid" w:uiPriority="73"/>
-    <w:lsdException w:name="Light Shading Accent 1" w:uiPriority="60"/>
-    <w:lsdException w:name="Light List Accent 1" w:uiPriority="61"/>
-    <w:lsdException w:name="Light Grid Accent 1" w:uiPriority="62"/>
-    <w:lsdException w:name="Medium Shading 1 Accent 1" w:uiPriority="63"/>
-    <w:lsdException w:name="Medium Shading 2 Accent 1" w:uiPriority="64"/>
-    <w:lsdException w:name="Medium List 1 Accent 1" w:uiPriority="65"/>
-    <w:lsdException w:name="Revision" w:semiHidden="1"/>
-    <w:lsdException w:name="List Paragraph" w:uiPriority="34" w:qFormat="1"/>
-    <w:lsdException w:name="Quote" w:uiPriority="29" w:qFormat="1"/>
-    <w:lsdException w:name="Intense Quote" w:uiPriority="30" w:qFormat="1"/>
-    <w:lsdException w:name="Medium List 2 Accent 1" w:uiPriority="66"/>
-    <w:lsdException w:name="Medium Grid 1 Accent 1" w:uiPriority="67"/>
-    <w:lsdException w:name="Medium Grid 2 Accent 1" w:uiPriority="68"/>
-    <w:lsdException w:name="Medium Grid 3 Accent 1" w:uiPriority="69"/>
-    <w:lsdException w:name="Dark List Accent 1" w:uiPriority="70"/>
-    <w:lsdException w:name="Colorful Shading Accent 1" w:uiPriority="71"/>
-    <w:lsdException w:name="Colorful List Accent 1" w:uiPriority="72"/>
-    <w:lsdException w:name="Colorful Grid Accent 1" w:uiPriority="73"/>
-    <w:lsdException w:name="Light Shading Accent 2" w:uiPriority="60"/>
-    <w:lsdException w:name="Light List Accent 2" w:uiPriority="61"/>
-    <w:lsdException w:name="Light Grid Accent 2" w:uiPriority="62"/>
-    <w:lsdException w:name="Medium Shading 1 Accent 2" w:uiPriority="63"/>
-    <w:lsdException w:name="Medium Shading 2 Accent 2" w:uiPriority="64"/>
-    <w:lsdException w:name="Medium List 1 Accent 2" w:uiPriority="65"/>
-    <w:lsdException w:name="Medium List 2 Accent 2" w:uiPriority="66"/>
-    <w:lsdException w:name="Medium Grid 1 Accent 2" w:uiPriority="67"/>
-    <w:lsdException w:name="Medium Grid 2 Accent 2" w:uiPriority="68"/>
-    <w:lsdException w:name="Medium Grid 3 Accent 2" w:uiPriority="69"/>
-    <w:lsdException w:name="Dark List Accent 2" w:uiPriority="70"/>
-    <w:lsdException w:name="Colorful Shading Accent 2" w:uiPriority="71"/>
-    <w:lsdException w:name="Colorful List Accent 2" w:uiPriority="72"/>
-    <w:lsdException w:name="Colorful Grid Accent 2" w:uiPriority="73"/>
-    <w:lsdException w:name="Light Shading Accent 3" w:uiPriority="60"/>
-    <w:lsdException w:name="Light List Accent 3" w:uiPriority="61"/>
-    <w:lsdException w:name="Light Grid Accent 3" w:uiPriority="62"/>
-    <w:lsdException w:name="Medium Shading 1 Accent 3" w:uiPriority="63"/>
-    <w:lsdException w:name="Medium Shading 2 Accent 3" w:uiPriority="64"/>
-    <w:lsdException w:name="Medium List 1 Accent 3" w:uiPriority="65"/>
-    <w:lsdException w:name="Medium List 2 Accent 3" w:uiPriority="66"/>
-    <w:lsdException w:name="Medium Grid 1 Accent 3" w:uiPriority="67"/>
-    <w:lsdException w:name="Medium Grid 2 Accent 3" w:uiPriority="68"/>
-    <w:lsdException w:name="Medium Grid 3 Accent 3" w:uiPriority="69"/>
-    <w:lsdException w:name="Dark List Accent 3" w:uiPriority="70"/>
-    <w:lsdException w:name="Colorful Shading Accent 3" w:uiPriority="71"/>
-    <w:lsdException w:name="Colorful List Accent 3" w:uiPriority="72"/>
-    <w:lsdException w:name="Colorful Grid Accent 3" w:uiPriority="73"/>
-    <w:lsdException w:name="Light Shading Accent 4" w:uiPriority="60"/>
-    <w:lsdException w:name="Light List Accent 4" w:uiPriority="61"/>
-    <w:lsdException w:name="Light Grid Accent 4" w:uiPriority="62"/>
-    <w:lsdException w:name="Medium Shading 1 Accent 4" w:uiPriority="63"/>
-    <w:lsdException w:name="Medium Shading 2 Accent 4" w:uiPriority="64"/>
-    <w:lsdException w:name="Medium List 1 Accent 4" w:uiPriority="65"/>
-    <w:lsdException w:name="Medium List 2 Accent 4" w:uiPriority="66"/>
-    <w:lsdException w:name="Medium Grid 1 Accent 4" w:uiPriority="67"/>
-    <w:lsdException w:name="Medium Grid 2 Accent 4" w:uiPriority="68"/>
-    <w:lsdException w:name="Medium Grid 3 Accent 4" w:uiPriority="69"/>
-    <w:lsdException w:name="Dark List Accent 4" w:uiPriority="70"/>
-    <w:lsdException w:name="Colorful Shading Accent 4" w:uiPriority="71"/>
-    <w:lsdException w:name="Colorful List Accent 4" w:uiPriority="72"/>
-    <w:lsdException w:name="Colorful Grid Accent 4" w:uiPriority="73"/>
-    <w:lsdException w:name="Light Shading Accent 5" w:uiPriority="60"/>
-    <w:lsdException w:name="Light List Accent 5" w:uiPriority="61"/>
-    <w:lsdException w:name="Light Grid Accent 5" w:uiPriority="62"/>
-    <w:lsdException w:name="Medium Shading 1 Accent 5" w:uiPriority="63"/>
-    <w:lsdException w:name="Medium Shading 2 Accent 5" w:uiPriority="64"/>
-    <w:lsdException w:name="Medium List 1 Accent 5" w:uiPriority="65"/>
-    <w:lsdException w:name="Medium List 2 Accent 5" w:uiPriority="66"/>
-    <w:lsdException w:name="Medium Grid 1 Accent 5" w:uiPriority="67"/>
-    <w:lsdException w:name="Medium Grid 2 Accent 5" w:uiPriority="68"/>
-    <w:lsdException w:name="Medium Grid 3 Accent 5" w:uiPriority="69"/>
-    <w:lsdException w:name="Dark List Accent 5" w:uiPriority="70"/>
-    <w:lsdException w:name="Colorful Shading Accent 5" w:uiPriority="71"/>
-    <w:lsdException w:name="Colorful List Accent 5" w:uiPriority="72"/>
-    <w:lsdException w:name="Colorful Grid Accent 5" w:uiPriority="73"/>
-    <w:lsdException w:name="Light Shading Accent 6" w:uiPriority="60"/>
-    <w:lsdException w:name="Light List Accent 6" w:uiPriority="61"/>
-    <w:lsdException w:name="Light Grid Accent 6" w:uiPriority="62"/>
-    <w:lsdException w:name="Medium Shading 1 Accent 6" w:uiPriority="63"/>
-    <w:lsdException w:name="Medium Shading 2 Accent 6" w:uiPriority="64"/>
-    <w:lsdException w:name="Medium List 1 Accent 6" w:uiPriority="65"/>
-    <w:lsdException w:name="Medium List 2 Accent 6" w:uiPriority="66"/>
-    <w:lsdException w:name="Medium Grid 1 Accent 6" w:uiPriority="67"/>
-    <w:lsdException w:name="Medium Grid 2 Accent 6" w:uiPriority="68"/>
-    <w:lsdException w:name="Medium Grid 3 Accent 6" w:uiPriority="69"/>
-    <w:lsdException w:name="Dark List Accent 6" w:uiPriority="70"/>
-    <w:lsdException w:name="Colorful Shading Accent 6" w:uiPriority="71"/>
-    <w:lsdException w:name="Colorful List Accent 6" w:uiPriority="72"/>
-    <w:lsdException w:name="Colorful Grid Accent 6" w:uiPriority="73"/>
-    <w:lsdException w:name="Subtle Emphasis" w:uiPriority="19" w:qFormat="1"/>
-    <w:lsdException w:name="Intense Emphasis" w:uiPriority="21" w:qFormat="1"/>
-    <w:lsdException w:name="Subtle Reference" w:uiPriority="31" w:qFormat="1"/>
-    <w:lsdException w:name="Intense Reference" w:uiPriority="32" w:qFormat="1"/>
-    <w:lsdException w:name="Book Title" w:uiPriority="33" w:qFormat="1"/>
-    <w:lsdException w:name="Bibliography" w:semiHidden="1" w:uiPriority="37" w:unhideWhenUsed="1"/>
-    <w:lsdException w:name="TOC Heading" w:semiHidden="1" w:uiPriority="39" w:unhideWhenUsed="1" w:qFormat="1"/>
-    <w:lsdException w:name="Plain Table 1" w:uiPriority="41"/>
-    <w:lsdException w:name="Plain Table 2" w:uiPriority="42"/>
-    <w:lsdException w:name="Plain Table 3" w:uiPriority="43"/>
-    <w:lsdException w:name="Plain Table 4" w:uiPriority="44"/>
-    <w:lsdException w:name="Plain Table 5" w:uiPriority="45"/>
-    <w:lsdException w:name="Grid Table Light" w:uiPriority="40"/>
-    <w:lsdException w:name="Grid Table 1 Light" w:uiPriority="46"/>
-    <w:lsdException w:name="Grid Table 2" w:uiPriority="47"/>
-    <w:lsdException w:name="Grid Table 3" w:uiPriority="48"/>
-    <w:lsdException w:name="Grid Table 4" w:uiPriority="49"/>
-    <w:lsdException w:name="Grid Table 5 Dark" w:uiPriority="50"/>
-    <w:lsdException w:name="Grid Table 6 Colorful" w:uiPriority="51"/>
-    <w:lsdException w:name="Grid Table 7 Colorful" w:uiPriority="52"/>
-    <w:lsdException w:name="Grid Table 1 Light Accent 1" w:uiPriority="46"/>
-    <w:lsdException w:name="Grid Table 2 Accent 1" w:uiPriority="47"/>
-    <w:lsdException w:name="Grid Table 3 Accent 1" w:uiPriority="48"/>
-    <w:lsdException w:name="Grid Table 4 Accent 1" w:uiPriority="49"/>
-    <w:lsdException w:name="Grid Table 5 Dark Accent 1" w:uiPriority="50"/>
-    <w:lsdException w:name="Grid Table 6 Colorful Accent 1" w:uiPriority="51"/>
-    <w:lsdException w:name="Grid Table 7 Colorful Accent 1" w:uiPriority="52"/>
-    <w:lsdException w:name="Grid Table 1 Light Accent 2" w:uiPriority="46"/>
-    <w:lsdException w:name="Grid Table 2 Accent 2" w:uiPriority="47"/>
-    <w:lsdException w:name="Grid Table 3 Accent 2" w:uiPriority="48"/>
-    <w:lsdException w:name="Grid Table 4 Accent 2" w:uiPriority="49"/>
-    <w:lsdException w:name="Grid Table 5 Dark Accent 2" w:uiPriority="50"/>
-    <w:lsdException w:name="Grid Table 6 Colorful Accent 2" w:uiPriority="51"/>
-    <w:lsdException w:name="Grid Table 7 Colorful Accent 2" w:uiPriority="52"/>
-    <w:lsdException w:name="Grid Table 1 Light Accent 3" w:uiPriority="46"/>
-    <w:lsdException w:name="Grid Table 2 Accent 3" w:uiPriority="47"/>
-    <w:lsdException w:name="Grid Table 3 Accent 3" w:uiPriority="48"/>
-    <w:lsdException w:name="Grid Table 4 Accent 3" w:uiPriority="49"/>
-    <w:lsdException w:name="Grid Table 5 Dark Accent 3" w:uiPriority="50"/>
-    <w:lsdException w:name="Grid Table 6 Colorful Accent 3" w:uiPriority="51"/>
-    <w:lsdException w:name="Grid Table 7 Colorful Accent 3" w:uiPriority="52"/>
-    <w:lsdException w:name="Grid Table 1 Light Accent 4" w:uiPriority="46"/>
-    <w:lsdException w:name="Grid Table 2 Accent 4" w:uiPriority="47"/>
-    <w:lsdException w:name="Grid Table 3 Accent 4" w:uiPriority="48"/>
-    <w:lsdException w:name="Grid Table 4 Accent 4" w:uiPriority="49"/>
-    <w:lsdException w:name="Grid Table 5 Dark Accent 4" w:uiPriority="50"/>
-    <w:lsdException w:name="Grid Table 6 Colorful Accent 4" w:uiPriority="51"/>
-    <w:lsdException w:name="Grid Table 7 Colorful Accent 4" w:uiPriority="52"/>
-    <w:lsdException w:name="Grid Table 1 Light Accent 5" w:uiPriority="46"/>
-    <w:lsdException w:name="Grid Table 2 Accent 5" w:uiPriority="47"/>
-    <w:lsdException w:name="Grid Table 3 Accent 5" w:uiPriority="48"/>
-    <w:lsdException w:name="Grid Table 4 Accent 5" w:uiPriority="49"/>
-    <w:lsdException w:name="Grid Table 5 Dark Accent 5" w:uiPriority="50"/>
-    <w:lsdException w:name="Grid Table 6 Colorful Accent 5" w:uiPriority="51"/>
-    <w:lsdException w:name="Grid Table 7 Colorful Accent 5" w:uiPriority="52"/>
-    <w:lsdException w:name="Grid Table 1 Light Accent 6" w:uiPriority="46"/>
-    <w:lsdException w:name="Grid Table 2 Accent 6" w:uiPriority="47"/>
-    <w:lsdException w:name="Grid Table 3 Accent 6" w:uiPriority="48"/>
-    <w:lsdException w:name="Grid Table 4 Accent 6" w:uiPriority="49"/>
-    <w:lsdException w:name="Grid Table 5 Dark Accent 6" w:uiPriority="50"/>
-    <w:lsdException w:name="Grid Table 6 Colorful Accent 6" w:uiPriority="51"/>
-    <w:lsdException w:name="Grid Table 7 Colorful Accent 6" w:uiPriority="52"/>
-    <w:lsdException w:name="List Table 1 Light" w:uiPriority="46"/>
-    <w:lsdException w:name="List Table 2" w:uiPriority="47"/>
-    <w:lsdException w:name="List Table 3" w:uiPriority="48"/>
-    <w:lsdException w:name="List Table 4" w:uiPriority="49"/>
-    <w:lsdException w:name="List Table 5 Dark" w:uiPriority="50"/>
-    <w:lsdException w:name="List Table 6 Colorful" w:uiPriority="51"/>
-    <w:lsdException w:name="List Table 7 Colorful" w:uiPriority="52"/>
-    <w:lsdException w:name="List Table 1 Light Accent 1" w:uiPriority="46"/>
-    <w:lsdException w:name="List Table 2 Accent 1" w:uiPriority="47"/>
-    <w:lsdException w:name="List Table 3 Accent 1" w:uiPriority="48"/>
-    <w:lsdException w:name="List Table 4 Accent 1" w:uiPriority="49"/>
-    <w:lsdException w:name="List Table 5 Dark Accent 1" w:uiPriority="50"/>
-    <w:lsdException w:name="List Table 6 Colorful Accent 1" w:uiPriority="51"/>
-    <w:lsdException w:name="List Table 7 Colorful Accent 1" w:uiPriority="52"/>
-    <w:lsdException w:name="List Table 1 Light Accent 2" w:uiPriority="46"/>
-    <w:lsdException w:name="List Table 2 Accent 2" w:uiPriority="47"/>
-    <w:lsdException w:name="List Table 3 Accent 2" w:uiPriority="48"/>
-    <w:lsdException w:name="List Table 4 Accent 2" w:uiPriority="49"/>
-    <w:lsdException w:name="List Table 5 Dark Accent 2" w:uiPriority="50"/>
-    <w:lsdException w:name="List Table 6 Colorful Accent 2" w:uiPriority="51"/>
-    <w:lsdException w:name="List Table 7 Colorful Accent 2" w:uiPriority="52"/>
-    <w:lsdException w:name="List Table 1 Light Accent 3" w:uiPriority="46"/>
-    <w:lsdException w:name="List Table 2 Accent 3" w:uiPriority="47"/>
-    <w:lsdException w:name="List Table 3 Accent 3" w:uiPriority="48"/>
-    <w:lsdException w:name="List Table 4 Accent 3" w:uiPriority="49"/>
-    <w:lsdException w:name="List Table 5 Dark Accent 3" w:uiPriority="50"/>
-    <w:lsdException w:name="List Table 6 Colorful Accent 3" w:uiPriority="51"/>
-    <w:lsdException w:name="List Table 7 Colorful Accent 3" w:uiPriority="52"/>
-    <w:lsdException w:name="List Table 1 Light Accent 4" w:uiPriority="46"/>
-    <w:lsdException w:name="List Table 2 Accent 4" w:uiPriority="47"/>
-    <w:lsdException w:name="List Table 3 Accent 4" w:uiPriority="48"/>
-    <w:lsdException w:name="List Table 4 Accent 4" w:uiPriority="49"/>
-    <w:lsdException w:name="List Table 5 Dark Accent 4" w:uiPriority="50"/>
-    <w:lsdException w:name="List Table 6 Colorful Accent 4" w:uiPriority="51"/>
-    <w:lsdException w:name="List Table 7 Colorful Accent 4" w:uiPriority="52"/>
-    <w:lsdException w:name="List Table 1 Light Accent 5" w:uiPriority="46"/>
-    <w:lsdException w:name="List Table 2 Accent 5" w:uiPriority="47"/>
-    <w:lsdException w:name="List Table 3 Accent 5" w:uiPriority="48"/>
-    <w:lsdException w:name="List Table 4 Accent 5" w:uiPriority="49"/>
-    <w:lsdException w:name="List Table 5 Dark Accent 5" w:uiPriority="50"/>
-    <w:lsdException w:name="List Table 6 Colorful Accent 5" w:uiPriority="51"/>
-    <w:lsdException w:name="List Table 7 Colorful Accent 5" w:uiPriority="52"/>
-    <w:lsdException w:name="List Table 1 Light Accent 6" w:uiPriority="46"/>
-    <w:lsdException w:name="List Table 2 Accent 6" w:uiPriority="47"/>
-    <w:lsdException w:name="List Table 3 Accent 6" w:uiPriority="48"/>
-    <w:lsdException w:name="List Table 4 Accent 6" w:uiPriority="49"/>
-    <w:lsdException w:name="List Table 5 Dark Accent 6" w:uiPriority="50"/>
-    <w:lsdException w:name="List Table 6 Colorful Accent 6" w:uiPriority="51"/>
-    <w:lsdException w:name="List Table 7 Colorful Accent 6" w:uiPriority="52"/>
+  <w:latentStyles w:defLockedState="0" w:defUIPriority="99" w:defSemiHidden="1" w:defUnhideWhenUsed="1" w:defQFormat="0" w:count="267">
+    <w:lsdException w:name="Normal" w:semiHidden="0" w:uiPriority="0" w:unhideWhenUsed="0" w:qFormat="1"/>
+    <w:lsdException w:name="heading 1" w:semiHidden="0" w:uiPriority="9" w:unhideWhenUsed="0" w:qFormat="1"/>
+    <w:lsdException w:name="heading 2" w:uiPriority="9" w:qFormat="1"/>
+    <w:lsdException w:name="heading 3" w:uiPriority="9" w:qFormat="1"/>
+    <w:lsdException w:name="heading 4" w:uiPriority="9" w:qFormat="1"/>
+    <w:lsdException w:name="heading 5" w:uiPriority="9" w:qFormat="1"/>
+    <w:lsdException w:name="heading 6" w:uiPriority="9" w:qFormat="1"/>
+    <w:lsdException w:name="heading 7" w:uiPriority="9" w:qFormat="1"/>
+    <w:lsdException w:name="heading 8" w:uiPriority="9" w:qFormat="1"/>
+    <w:lsdException w:name="heading 9" w:uiPriority="9" w:qFormat="1"/>
+    <w:lsdException w:name="toc 1" w:uiPriority="39"/>
+    <w:lsdException w:name="toc 2" w:uiPriority="39"/>
+    <w:lsdException w:name="toc 3" w:uiPriority="39"/>
+    <w:lsdException w:name="toc 4" w:uiPriority="39"/>
+    <w:lsdException w:name="toc 5" w:uiPriority="39"/>
+    <w:lsdException w:name="toc 6" w:uiPriority="39"/>
+    <w:lsdException w:name="toc 7" w:uiPriority="39"/>
+    <w:lsdException w:name="toc 8" w:uiPriority="39"/>
+    <w:lsdException w:name="toc 9" w:uiPriority="39"/>
+    <w:lsdException w:name="caption" w:uiPriority="35" w:qFormat="1"/>
+    <w:lsdException w:name="Title" w:semiHidden="0" w:uiPriority="10" w:unhideWhenUsed="0" w:qFormat="1"/>
+    <w:lsdException w:name="Default Paragraph Font" w:uiPriority="1"/>
+    <w:lsdException w:name="Subtitle" w:semiHidden="0" w:uiPriority="11" w:unhideWhenUsed="0" w:qFormat="1"/>
+    <w:lsdException w:name="Strong" w:semiHidden="0" w:uiPriority="22" w:unhideWhenUsed="0" w:qFormat="1"/>
+    <w:lsdException w:name="Emphasis" w:semiHidden="0" w:uiPriority="20" w:unhideWhenUsed="0" w:qFormat="1"/>
+    <w:lsdException w:name="Table Grid" w:semiHidden="0" w:uiPriority="59" w:unhideWhenUsed="0"/>
+    <w:lsdException w:name="Placeholder Text" w:unhideWhenUsed="0"/>
+    <w:lsdException w:name="No Spacing" w:semiHidden="0" w:uiPriority="1" w:unhideWhenUsed="0" w:qFormat="1"/>
+    <w:lsdException w:name="Light Shading" w:semiHidden="0" w:uiPriority="60" w:unhideWhenUsed="0"/>
+    <w:lsdException w:name="Light List" w:semiHidden="0" w:uiPriority="61" w:unhideWhenUsed="0"/>
+    <w:lsdException w:name="Light Grid" w:semiHidden="0" w:uiPriority="62" w:unhideWhenUsed="0"/>
+    <w:lsdException w:name="Medium Shading 1" w:semiHidden="0" w:uiPriority="63" w:unhideWhenUsed="0"/>
+    <w:lsdException w:name="Medium Shading 2" w:semiHidden="0" w:uiPriority="64" w:unhideWhenUsed="0"/>
+    <w:lsdException w:name="Medium List 1" w:semiHidden="0" w:uiPriority="65" w:unhideWhenUsed="0"/>
+    <w:lsdException w:name="Medium List 2" w:semiHidden="0" w:uiPriority="66" w:unhideWhenUsed="0"/>
+    <w:lsdException w:name="Medium Grid 1" w:semiHidden="0" w:uiPriority="67" w:unhideWhenUsed="0"/>
+    <w:lsdException w:name="Medium Grid 2" w:semiHidden="0" w:uiPriority="68" w:unhideWhenUsed="0"/>
+    <w:lsdException w:name="Medium Grid 3" w:semiHidden="0" w:uiPriority="69" w:unhideWhenUsed="0"/>
+    <w:lsdException w:name="Dark List" w:semiHidden="0" w:uiPriority="70" w:unhideWhenUsed="0"/>
+    <w:lsdException w:name="Colorful Shading" w:semiHidden="0" w:uiPriority="71" w:unhideWhenUsed="0"/>
+    <w:lsdException w:name="Colorful List" w:semiHidden="0" w:uiPriority="72" w:unhideWhenUsed="0"/>
+    <w:lsdException w:name="Colorful Grid" w:semiHidden="0" w:uiPriority="73" w:unhideWhenUsed="0"/>
+    <w:lsdException w:name="Light Shading Accent 1" w:semiHidden="0" w:uiPriority="60" w:unhideWhenUsed="0"/>
+    <w:lsdException w:name="Light List Accent 1" w:semiHidden="0" w:uiPriority="61" w:unhideWhenUsed="0"/>
+    <w:lsdException w:name="Light Grid Accent 1" w:semiHidden="0" w:uiPriority="62" w:unhideWhenUsed="0"/>
+    <w:lsdException w:name="Medium Shading 1 Accent 1" w:semiHidden="0" w:uiPriority="63" w:unhideWhenUsed="0"/>
+    <w:lsdException w:name="Medium Shading 2 Accent 1" w:semiHidden="0" w:uiPriority="64" w:unhideWhenUsed="0"/>
+    <w:lsdException w:name="Medium List 1 Accent 1" w:semiHidden="0" w:uiPriority="65" w:unhideWhenUsed="0"/>
+    <w:lsdException w:name="Revision" w:unhideWhenUsed="0"/>
+    <w:lsdException w:name="List Paragraph" w:semiHidden="0" w:uiPriority="34" w:unhideWhenUsed="0" w:qFormat="1"/>
+    <w:lsdException w:name="Quote" w:semiHidden="0" w:uiPriority="29" w:unhideWhenUsed="0" w:qFormat="1"/>
+    <w:lsdException w:name="Intense Quote" w:semiHidden="0" w:uiPriority="30" w:unhideWhenUsed="0" w:qFormat="1"/>
+    <w:lsdException w:name="Medium List 2 Accent 1" w:semiHidden="0" w:uiPriority="66" w:unhideWhenUsed="0"/>
+    <w:lsdException w:name="Medium Grid 1 Accent 1" w:semiHidden="0" w:uiPriority="67" w:unhideWhenUsed="0"/>
+    <w:lsdException w:name="Medium Grid 2 Accent 1" w:semiHidden="0" w:uiPriority="68" w:unhideWhenUsed="0"/>
+    <w:lsdException w:name="Medium Grid 3 Accent 1" w:semiHidden="0" w:uiPriority="69" w:unhideWhenUsed="0"/>
+    <w:lsdException w:name="Dark List Accent 1" w:semiHidden="0" w:uiPriority="70" w:unhideWhenUsed="0"/>
+    <w:lsdException w:name="Colorful Shading Accent 1" w:semiHidden="0" w:uiPriority="71" w:unhideWhenUsed="0"/>
+    <w:lsdException w:name="Colorful List Accent 1" w:semiHidden="0" w:uiPriority="72" w:unhideWhenUsed="0"/>
+    <w:lsdException w:name="Colorful Grid Accent 1" w:semiHidden="0" w:uiPriority="73" w:unhideWhenUsed="0"/>
+    <w:lsdException w:name="Light Shading Accent 2" w:semiHidden="0" w:uiPriority="60" w:unhideWhenUsed="0"/>
+    <w:lsdException w:name="Light List Accent 2" w:semiHidden="0" w:uiPriority="61" w:unhideWhenUsed="0"/>
+    <w:lsdException w:name="Light Grid Accent 2" w:semiHidden="0" w:uiPriority="62" w:unhideWhenUsed="0"/>
+    <w:lsdException w:name="Medium Shading 1 Accent 2" w:semiHidden="0" w:uiPriority="63" w:unhideWhenUsed="0"/>
+    <w:lsdException w:name="Medium Shading 2 Accent 2" w:semiHidden="0" w:uiPriority="64" w:unhideWhenUsed="0"/>
+    <w:lsdException w:name="Medium List 1 Accent 2" w:semiHidden="0" w:uiPriority="65" w:unhideWhenUsed="0"/>
+    <w:lsdException w:name="Medium List 2 Accent 2" w:semiHidden="0" w:uiPriority="66" w:unhideWhenUsed="0"/>
+    <w:lsdException w:name="Medium Grid 1 Accent 2" w:semiHidden="0" w:uiPriority="67" w:unhideWhenUsed="0"/>
+    <w:lsdException w:name="Medium Grid 2 Accent 2" w:semiHidden="0" w:uiPriority="68" w:unhideWhenUsed="0"/>
+    <w:lsdException w:name="Medium Grid 3 Accent 2" w:semiHidden="0" w:uiPriority="69" w:unhideWhenUsed="0"/>
+    <w:lsdException w:name="Dark List Accent 2" w:semiHidden="0" w:uiPriority="70" w:unhideWhenUsed="0"/>
+    <w:lsdException w:name="Colorful Shading Accent 2" w:semiHidden="0" w:uiPriority="71" w:unhideWhenUsed="0"/>
+    <w:lsdException w:name="Colorful List Accent 2" w:semiHidden="0" w:uiPriority="72" w:unhideWhenUsed="0"/>
+    <w:lsdException w:name="Colorful Grid Accent 2" w:semiHidden="0" w:uiPriority="73" w:unhideWhenUsed="0"/>
+    <w:lsdException w:name="Light Shading Accent 3" w:semiHidden="0" w:uiPriority="60" w:unhideWhenUsed="0"/>
+    <w:lsdException w:name="Light List Accent 3" w:semiHidden="0" w:uiPriority="61" w:unhideWhenUsed="0"/>
+    <w:lsdException w:name="Light Grid Accent 3" w:semiHidden="0" w:uiPriority="62" w:unhideWhenUsed="0"/>
+    <w:lsdException w:name="Medium Shading 1 Accent 3" w:semiHidden="0" w:uiPriority="63" w:unhideWhenUsed="0"/>
+    <w:lsdException w:name="Medium Shading 2 Accent 3" w:semiHidden="0" w:uiPriority="64" w:unhideWhenUsed="0"/>
+    <w:lsdException w:name="Medium List 1 Accent 3" w:semiHidden="0" w:uiPriority="65" w:unhideWhenUsed="0"/>
+    <w:lsdException w:name="Medium List 2 Accent 3" w:semiHidden="0" w:uiPriority="66" w:unhideWhenUsed="0"/>
+    <w:lsdException w:name="Medium Grid 1 Accent 3" w:semiHidden="0" w:uiPriority="67" w:unhideWhenUsed="0"/>
+    <w:lsdException w:name="Medium Grid 2 Accent 3" w:semiHidden="0" w:uiPriority="68" w:unhideWhenUsed="0"/>
+    <w:lsdException w:name="Medium Grid 3 Accent 3" w:semiHidden="0" w:uiPriority="69" w:unhideWhenUsed="0"/>
+    <w:lsdException w:name="Dark List Accent 3" w:semiHidden="0" w:uiPriority="70" w:unhideWhenUsed="0"/>
+    <w:lsdException w:name="Colorful Shading Accent 3" w:semiHidden="0" w:uiPriority="71" w:unhideWhenUsed="0"/>
+    <w:lsdException w:name="Colorful List Accent 3" w:semiHidden="0" w:uiPriority="72" w:unhideWhenUsed="0"/>
+    <w:lsdException w:name="Colorful Grid Accent 3" w:semiHidden="0" w:uiPriority="73" w:unhideWhenUsed="0"/>
+    <w:lsdException w:name="Light Shading Accent 4" w:semiHidden="0" w:uiPriority="60" w:unhideWhenUsed="0"/>
+    <w:lsdException w:name="Light List Accent 4" w:semiHidden="0" w:uiPriority="61" w:unhideWhenUsed="0"/>
+    <w:lsdException w:name="Light Grid Accent 4" w:semiHidden="0" w:uiPriority="62" w:unhideWhenUsed="0"/>
+    <w:lsdException w:name="Medium Shading 1 Accent 4" w:semiHidden="0" w:uiPriority="63" w:unhideWhenUsed="0"/>
+    <w:lsdException w:name="Medium Shading 2 Accent 4" w:semiHidden="0" w:uiPriority="64" w:unhideWhenUsed="0"/>
+    <w:lsdException w:name="Medium List 1 Accent 4" w:semiHidden="0" w:uiPriority="65" w:unhideWhenUsed="0"/>
+    <w:lsdException w:name="Medium List 2 Accent 4" w:semiHidden="0" w:uiPriority="66" w:unhideWhenUsed="0"/>
+    <w:lsdException w:name="Medium Grid 1 Accent 4" w:semiHidden="0" w:uiPriority="67" w:unhideWhenUsed="0"/>
+    <w:lsdException w:name="Medium Grid 2 Accent 4" w:semiHidden="0" w:uiPriority="68" w:unhideWhenUsed="0"/>
+    <w:lsdException w:name="Medium Grid 3 Accent 4" w:semiHidden="0" w:uiPriority="69" w:unhideWhenUsed="0"/>
+    <w:lsdException w:name="Dark List Accent 4" w:semiHidden="0" w:uiPriority="70" w:unhideWhenUsed="0"/>
+    <w:lsdException w:name="Colorful Shading Accent 4" w:semiHidden="0" w:uiPriority="71" w:unhideWhenUsed="0"/>
+    <w:lsdException w:name="Colorful List Accent 4" w:semiHidden="0" w:uiPriority="72" w:unhideWhenUsed="0"/>
+    <w:lsdException w:name="Colorful Grid Accent 4" w:semiHidden="0" w:uiPriority="73" w:unhideWhenUsed="0"/>
+    <w:lsdException w:name="Light Shading Accent 5" w:semiHidden="0" w:uiPriority="60" w:unhideWhenUsed="0"/>
+    <w:lsdException w:name="Light List Accent 5" w:semiHidden="0" w:uiPriority="61" w:unhideWhenUsed="0"/>
+    <w:lsdException w:name="Light Grid Accent 5" w:semiHidden="0" w:uiPriority="62" w:unhideWhenUsed="0"/>
+    <w:lsdException w:name="Medium Shading 1 Accent 5" w:semiHidden="0" w:uiPriority="63" w:unhideWhenUsed="0"/>
+    <w:lsdException w:name="Medium Shading 2 Accent 5" w:semiHidden="0" w:uiPriority="64" w:unhideWhenUsed="0"/>
+    <w:lsdException w:name="Medium List 1 Accent 5" w:semiHidden="0" w:uiPriority="65" w:unhideWhenUsed="0"/>
+    <w:lsdException w:name="Medium List 2 Accent 5" w:semiHidden="0" w:uiPriority="66" w:unhideWhenUsed="0"/>
+    <w:lsdException w:name="Medium Grid 1 Accent 5" w:semiHidden="0" w:uiPriority="67" w:unhideWhenUsed="0"/>
+    <w:lsdException w:name="Medium Grid 2 Accent 5" w:semiHidden="0" w:uiPriority="68" w:unhideWhenUsed="0"/>
+    <w:lsdException w:name="Medium Grid 3 Accent 5" w:semiHidden="0" w:uiPriority="69" w:unhideWhenUsed="0"/>
+    <w:lsdException w:name="Dark List Accent 5" w:semiHidden="0" w:uiPriority="70" w:unhideWhenUsed="0"/>
+    <w:lsdException w:name="Colorful Shading Accent 5" w:semiHidden="0" w:uiPriority="71" w:unhideWhenUsed="0"/>
+    <w:lsdException w:name="Colorful List Accent 5" w:semiHidden="0" w:uiPriority="72" w:unhideWhenUsed="0"/>
+    <w:lsdException w:name="Colorful Grid Accent 5" w:semiHidden="0" w:uiPriority="73" w:unhideWhenUsed="0"/>
+    <w:lsdException w:name="Light Shading Accent 6" w:semiHidden="0" w:uiPriority="60" w:unhideWhenUsed="0"/>
+    <w:lsdException w:name="Light List Accent 6" w:semiHidden="0" w:uiPriority="61" w:unhideWhenUsed="0"/>
+    <w:lsdException w:name="Light Grid Accent 6" w:semiHidden="0" w:uiPriority="62" w:unhideWhenUsed="0"/>
+    <w:lsdException w:name="Medium Shading 1 Accent 6" w:semiHidden="0" w:uiPriority="63" w:unhideWhenUsed="0"/>
+    <w:lsdException w:name="Medium Shading 2 Accent 6" w:semiHidden="0" w:uiPriority="64" w:unhideWhenUsed="0"/>
+    <w:lsdException w:name="Medium List 1 Accent 6" w:semiHidden="0" w:uiPriority="65" w:unhideWhenUsed="0"/>
+    <w:lsdException w:name="Medium List 2 Accent 6" w:semiHidden="0" w:uiPriority="66" w:unhideWhenUsed="0"/>
+    <w:lsdException w:name="Medium Grid 1 Accent 6" w:semiHidden="0" w:uiPriority="67" w:unhideWhenUsed="0"/>
+    <w:lsdException w:name="Medium Grid 2 Accent 6" w:semiHidden="0" w:uiPriority="68" w:unhideWhenUsed="0"/>
+    <w:lsdException w:name="Medium Grid 3 Accent 6" w:semiHidden="0" w:uiPriority="69" w:unhideWhenUsed="0"/>
+    <w:lsdException w:name="Dark List Accent 6" w:semiHidden="0" w:uiPriority="70" w:unhideWhenUsed="0"/>
+    <w:lsdException w:name="Colorful Shading Accent 6" w:semiHidden="0" w:uiPriority="71" w:unhideWhenUsed="0"/>
+    <w:lsdException w:name="Colorful List Accent 6" w:semiHidden="0" w:uiPriority="72" w:unhideWhenUsed="0"/>
+    <w:lsdException w:name="Colorful Grid Accent 6" w:semiHidden="0" w:uiPriority="73" w:unhideWhenUsed="0"/>
+    <w:lsdException w:name="Subtle Emphasis" w:semiHidden="0" w:uiPriority="19" w:unhideWhenUsed="0" w:qFormat="1"/>
+    <w:lsdException w:name="Intense Emphasis" w:semiHidden="0" w:uiPriority="21" w:unhideWhenUsed="0" w:qFormat="1"/>
+    <w:lsdException w:name="Subtle Reference" w:semiHidden="0" w:uiPriority="31" w:unhideWhenUsed="0" w:qFormat="1"/>
+    <w:lsdException w:name="Intense Reference" w:semiHidden="0" w:uiPriority="32" w:unhideWhenUsed="0" w:qFormat="1"/>
+    <w:lsdException w:name="Book Title" w:semiHidden="0" w:uiPriority="33" w:unhideWhenUsed="0" w:qFormat="1"/>
+    <w:lsdException w:name="Bibliography" w:uiPriority="37"/>
+    <w:lsdException w:name="TOC Heading" w:uiPriority="39" w:qFormat="1"/>
   </w:latentStyles>
   <w:style w:type="paragraph" w:default="1" w:styleId="Normal">
     <w:name w:val="Normal"/>
@@ -1109,8 +934,322 @@
 </w:styles>
 </file>
 
+<file path=word/stylesWithEffects.xml><?xml version="1.0" encoding="utf-8"?>
+<w:styles xmlns:wpc="http://schemas.microsoft.com/office/word/2010/wordprocessingCanvas" xmlns:mc="http://schemas.openxmlformats.org/markup-compatibility/2006" xmlns:o="urn:schemas-microsoft-com:office:office" xmlns:r="http://schemas.openxmlformats.org/officeDocument/2006/relationships" xmlns:m="http://schemas.openxmlformats.org/officeDocument/2006/math" xmlns:v="urn:schemas-microsoft-com:vml" xmlns:wp14="http://schemas.microsoft.com/office/word/2010/wordprocessingDrawing" xmlns:wp="http://schemas.openxmlformats.org/drawingml/2006/wordprocessingDrawing" xmlns:w10="urn:schemas-microsoft-com:office:word" xmlns:w="http://schemas.openxmlformats.org/wordprocessingml/2006/main" xmlns:w14="http://schemas.microsoft.com/office/word/2010/wordml" xmlns:wpg="http://schemas.microsoft.com/office/word/2010/wordprocessingGroup" xmlns:wpi="http://schemas.microsoft.com/office/word/2010/wordprocessingInk" xmlns:wne="http://schemas.microsoft.com/office/word/2006/wordml" xmlns:wps="http://schemas.microsoft.com/office/word/2010/wordprocessingShape" mc:Ignorable="w14 wp14">
+  <w:docDefaults>
+    <w:rPrDefault>
+      <w:rPr>
+        <w:rFonts w:asciiTheme="minorHAnsi" w:eastAsiaTheme="minorHAnsi" w:hAnsiTheme="minorHAnsi" w:cstheme="minorBidi"/>
+        <w:sz w:val="22"/>
+        <w:szCs w:val="22"/>
+        <w:lang w:val="es-ES" w:eastAsia="en-US" w:bidi="ar-SA"/>
+      </w:rPr>
+    </w:rPrDefault>
+    <w:pPrDefault>
+      <w:pPr>
+        <w:spacing w:after="200" w:line="276" w:lineRule="auto"/>
+      </w:pPr>
+    </w:pPrDefault>
+  </w:docDefaults>
+  <w:latentStyles w:defLockedState="0" w:defUIPriority="99" w:defSemiHidden="1" w:defUnhideWhenUsed="1" w:defQFormat="0" w:count="267">
+    <w:lsdException w:name="Normal" w:semiHidden="0" w:uiPriority="0" w:unhideWhenUsed="0" w:qFormat="1"/>
+    <w:lsdException w:name="heading 1" w:semiHidden="0" w:uiPriority="9" w:unhideWhenUsed="0" w:qFormat="1"/>
+    <w:lsdException w:name="heading 2" w:uiPriority="9" w:qFormat="1"/>
+    <w:lsdException w:name="heading 3" w:uiPriority="9" w:qFormat="1"/>
+    <w:lsdException w:name="heading 4" w:uiPriority="9" w:qFormat="1"/>
+    <w:lsdException w:name="heading 5" w:uiPriority="9" w:qFormat="1"/>
+    <w:lsdException w:name="heading 6" w:uiPriority="9" w:qFormat="1"/>
+    <w:lsdException w:name="heading 7" w:uiPriority="9" w:qFormat="1"/>
+    <w:lsdException w:name="heading 8" w:uiPriority="9" w:qFormat="1"/>
+    <w:lsdException w:name="heading 9" w:uiPriority="9" w:qFormat="1"/>
+    <w:lsdException w:name="toc 1" w:uiPriority="39"/>
+    <w:lsdException w:name="toc 2" w:uiPriority="39"/>
+    <w:lsdException w:name="toc 3" w:uiPriority="39"/>
+    <w:lsdException w:name="toc 4" w:uiPriority="39"/>
+    <w:lsdException w:name="toc 5" w:uiPriority="39"/>
+    <w:lsdException w:name="toc 6" w:uiPriority="39"/>
+    <w:lsdException w:name="toc 7" w:uiPriority="39"/>
+    <w:lsdException w:name="toc 8" w:uiPriority="39"/>
+    <w:lsdException w:name="toc 9" w:uiPriority="39"/>
+    <w:lsdException w:name="caption" w:uiPriority="35" w:qFormat="1"/>
+    <w:lsdException w:name="Title" w:semiHidden="0" w:uiPriority="10" w:unhideWhenUsed="0" w:qFormat="1"/>
+    <w:lsdException w:name="Default Paragraph Font" w:uiPriority="1"/>
+    <w:lsdException w:name="Subtitle" w:semiHidden="0" w:uiPriority="11" w:unhideWhenUsed="0" w:qFormat="1"/>
+    <w:lsdException w:name="Strong" w:semiHidden="0" w:uiPriority="22" w:unhideWhenUsed="0" w:qFormat="1"/>
+    <w:lsdException w:name="Emphasis" w:semiHidden="0" w:uiPriority="20" w:unhideWhenUsed="0" w:qFormat="1"/>
+    <w:lsdException w:name="Table Grid" w:semiHidden="0" w:uiPriority="59" w:unhideWhenUsed="0"/>
+    <w:lsdException w:name="Placeholder Text" w:unhideWhenUsed="0"/>
+    <w:lsdException w:name="No Spacing" w:semiHidden="0" w:uiPriority="1" w:unhideWhenUsed="0" w:qFormat="1"/>
+    <w:lsdException w:name="Light Shading" w:semiHidden="0" w:uiPriority="60" w:unhideWhenUsed="0"/>
+    <w:lsdException w:name="Light List" w:semiHidden="0" w:uiPriority="61" w:unhideWhenUsed="0"/>
+    <w:lsdException w:name="Light Grid" w:semiHidden="0" w:uiPriority="62" w:unhideWhenUsed="0"/>
+    <w:lsdException w:name="Medium Shading 1" w:semiHidden="0" w:uiPriority="63" w:unhideWhenUsed="0"/>
+    <w:lsdException w:name="Medium Shading 2" w:semiHidden="0" w:uiPriority="64" w:unhideWhenUsed="0"/>
+    <w:lsdException w:name="Medium List 1" w:semiHidden="0" w:uiPriority="65" w:unhideWhenUsed="0"/>
+    <w:lsdException w:name="Medium List 2" w:semiHidden="0" w:uiPriority="66" w:unhideWhenUsed="0"/>
+    <w:lsdException w:name="Medium Grid 1" w:semiHidden="0" w:uiPriority="67" w:unhideWhenUsed="0"/>
+    <w:lsdException w:name="Medium Grid 2" w:semiHidden="0" w:uiPriority="68" w:unhideWhenUsed="0"/>
+    <w:lsdException w:name="Medium Grid 3" w:semiHidden="0" w:uiPriority="69" w:unhideWhenUsed="0"/>
+    <w:lsdException w:name="Dark List" w:semiHidden="0" w:uiPriority="70" w:unhideWhenUsed="0"/>
+    <w:lsdException w:name="Colorful Shading" w:semiHidden="0" w:uiPriority="71" w:unhideWhenUsed="0"/>
+    <w:lsdException w:name="Colorful List" w:semiHidden="0" w:uiPriority="72" w:unhideWhenUsed="0"/>
+    <w:lsdException w:name="Colorful Grid" w:semiHidden="0" w:uiPriority="73" w:unhideWhenUsed="0"/>
+    <w:lsdException w:name="Light Shading Accent 1" w:semiHidden="0" w:uiPriority="60" w:unhideWhenUsed="0"/>
+    <w:lsdException w:name="Light List Accent 1" w:semiHidden="0" w:uiPriority="61" w:unhideWhenUsed="0"/>
+    <w:lsdException w:name="Light Grid Accent 1" w:semiHidden="0" w:uiPriority="62" w:unhideWhenUsed="0"/>
+    <w:lsdException w:name="Medium Shading 1 Accent 1" w:semiHidden="0" w:uiPriority="63" w:unhideWhenUsed="0"/>
+    <w:lsdException w:name="Medium Shading 2 Accent 1" w:semiHidden="0" w:uiPriority="64" w:unhideWhenUsed="0"/>
+    <w:lsdException w:name="Medium List 1 Accent 1" w:semiHidden="0" w:uiPriority="65" w:unhideWhenUsed="0"/>
+    <w:lsdException w:name="Revision" w:unhideWhenUsed="0"/>
+    <w:lsdException w:name="List Paragraph" w:semiHidden="0" w:uiPriority="34" w:unhideWhenUsed="0" w:qFormat="1"/>
+    <w:lsdException w:name="Quote" w:semiHidden="0" w:uiPriority="29" w:unhideWhenUsed="0" w:qFormat="1"/>
+    <w:lsdException w:name="Intense Quote" w:semiHidden="0" w:uiPriority="30" w:unhideWhenUsed="0" w:qFormat="1"/>
+    <w:lsdException w:name="Medium List 2 Accent 1" w:semiHidden="0" w:uiPriority="66" w:unhideWhenUsed="0"/>
+    <w:lsdException w:name="Medium Grid 1 Accent 1" w:semiHidden="0" w:uiPriority="67" w:unhideWhenUsed="0"/>
+    <w:lsdException w:name="Medium Grid 2 Accent 1" w:semiHidden="0" w:uiPriority="68" w:unhideWhenUsed="0"/>
+    <w:lsdException w:name="Medium Grid 3 Accent 1" w:semiHidden="0" w:uiPriority="69" w:unhideWhenUsed="0"/>
+    <w:lsdException w:name="Dark List Accent 1" w:semiHidden="0" w:uiPriority="70" w:unhideWhenUsed="0"/>
+    <w:lsdException w:name="Colorful Shading Accent 1" w:semiHidden="0" w:uiPriority="71" w:unhideWhenUsed="0"/>
+    <w:lsdException w:name="Colorful List Accent 1" w:semiHidden="0" w:uiPriority="72" w:unhideWhenUsed="0"/>
+    <w:lsdException w:name="Colorful Grid Accent 1" w:semiHidden="0" w:uiPriority="73" w:unhideWhenUsed="0"/>
+    <w:lsdException w:name="Light Shading Accent 2" w:semiHidden="0" w:uiPriority="60" w:unhideWhenUsed="0"/>
+    <w:lsdException w:name="Light List Accent 2" w:semiHidden="0" w:uiPriority="61" w:unhideWhenUsed="0"/>
+    <w:lsdException w:name="Light Grid Accent 2" w:semiHidden="0" w:uiPriority="62" w:unhideWhenUsed="0"/>
+    <w:lsdException w:name="Medium Shading 1 Accent 2" w:semiHidden="0" w:uiPriority="63" w:unhideWhenUsed="0"/>
+    <w:lsdException w:name="Medium Shading 2 Accent 2" w:semiHidden="0" w:uiPriority="64" w:unhideWhenUsed="0"/>
+    <w:lsdException w:name="Medium List 1 Accent 2" w:semiHidden="0" w:uiPriority="65" w:unhideWhenUsed="0"/>
+    <w:lsdException w:name="Medium List 2 Accent 2" w:semiHidden="0" w:uiPriority="66" w:unhideWhenUsed="0"/>
+    <w:lsdException w:name="Medium Grid 1 Accent 2" w:semiHidden="0" w:uiPriority="67" w:unhideWhenUsed="0"/>
+    <w:lsdException w:name="Medium Grid 2 Accent 2" w:semiHidden="0" w:uiPriority="68" w:unhideWhenUsed="0"/>
+    <w:lsdException w:name="Medium Grid 3 Accent 2" w:semiHidden="0" w:uiPriority="69" w:unhideWhenUsed="0"/>
+    <w:lsdException w:name="Dark List Accent 2" w:semiHidden="0" w:uiPriority="70" w:unhideWhenUsed="0"/>
+    <w:lsdException w:name="Colorful Shading Accent 2" w:semiHidden="0" w:uiPriority="71" w:unhideWhenUsed="0"/>
+    <w:lsdException w:name="Colorful List Accent 2" w:semiHidden="0" w:uiPriority="72" w:unhideWhenUsed="0"/>
+    <w:lsdException w:name="Colorful Grid Accent 2" w:semiHidden="0" w:uiPriority="73" w:unhideWhenUsed="0"/>
+    <w:lsdException w:name="Light Shading Accent 3" w:semiHidden="0" w:uiPriority="60" w:unhideWhenUsed="0"/>
+    <w:lsdException w:name="Light List Accent 3" w:semiHidden="0" w:uiPriority="61" w:unhideWhenUsed="0"/>
+    <w:lsdException w:name="Light Grid Accent 3" w:semiHidden="0" w:uiPriority="62" w:unhideWhenUsed="0"/>
+    <w:lsdException w:name="Medium Shading 1 Accent 3" w:semiHidden="0" w:uiPriority="63" w:unhideWhenUsed="0"/>
+    <w:lsdException w:name="Medium Shading 2 Accent 3" w:semiHidden="0" w:uiPriority="64" w:unhideWhenUsed="0"/>
+    <w:lsdException w:name="Medium List 1 Accent 3" w:semiHidden="0" w:uiPriority="65" w:unhideWhenUsed="0"/>
+    <w:lsdException w:name="Medium List 2 Accent 3" w:semiHidden="0" w:uiPriority="66" w:unhideWhenUsed="0"/>
+    <w:lsdException w:name="Medium Grid 1 Accent 3" w:semiHidden="0" w:uiPriority="67" w:unhideWhenUsed="0"/>
+    <w:lsdException w:name="Medium Grid 2 Accent 3" w:semiHidden="0" w:uiPriority="68" w:unhideWhenUsed="0"/>
+    <w:lsdException w:name="Medium Grid 3 Accent 3" w:semiHidden="0" w:uiPriority="69" w:unhideWhenUsed="0"/>
+    <w:lsdException w:name="Dark List Accent 3" w:semiHidden="0" w:uiPriority="70" w:unhideWhenUsed="0"/>
+    <w:lsdException w:name="Colorful Shading Accent 3" w:semiHidden="0" w:uiPriority="71" w:unhideWhenUsed="0"/>
+    <w:lsdException w:name="Colorful List Accent 3" w:semiHidden="0" w:uiPriority="72" w:unhideWhenUsed="0"/>
+    <w:lsdException w:name="Colorful Grid Accent 3" w:semiHidden="0" w:uiPriority="73" w:unhideWhenUsed="0"/>
+    <w:lsdException w:name="Light Shading Accent 4" w:semiHidden="0" w:uiPriority="60" w:unhideWhenUsed="0"/>
+    <w:lsdException w:name="Light List Accent 4" w:semiHidden="0" w:uiPriority="61" w:unhideWhenUsed="0"/>
+    <w:lsdException w:name="Light Grid Accent 4" w:semiHidden="0" w:uiPriority="62" w:unhideWhenUsed="0"/>
+    <w:lsdException w:name="Medium Shading 1 Accent 4" w:semiHidden="0" w:uiPriority="63" w:unhideWhenUsed="0"/>
+    <w:lsdException w:name="Medium Shading 2 Accent 4" w:semiHidden="0" w:uiPriority="64" w:unhideWhenUsed="0"/>
+    <w:lsdException w:name="Medium List 1 Accent 4" w:semiHidden="0" w:uiPriority="65" w:unhideWhenUsed="0"/>
+    <w:lsdException w:name="Medium List 2 Accent 4" w:semiHidden="0" w:uiPriority="66" w:unhideWhenUsed="0"/>
+    <w:lsdException w:name="Medium Grid 1 Accent 4" w:semiHidden="0" w:uiPriority="67" w:unhideWhenUsed="0"/>
+    <w:lsdException w:name="Medium Grid 2 Accent 4" w:semiHidden="0" w:uiPriority="68" w:unhideWhenUsed="0"/>
+    <w:lsdException w:name="Medium Grid 3 Accent 4" w:semiHidden="0" w:uiPriority="69" w:unhideWhenUsed="0"/>
+    <w:lsdException w:name="Dark List Accent 4" w:semiHidden="0" w:uiPriority="70" w:unhideWhenUsed="0"/>
+    <w:lsdException w:name="Colorful Shading Accent 4" w:semiHidden="0" w:uiPriority="71" w:unhideWhenUsed="0"/>
+    <w:lsdException w:name="Colorful List Accent 4" w:semiHidden="0" w:uiPriority="72" w:unhideWhenUsed="0"/>
+    <w:lsdException w:name="Colorful Grid Accent 4" w:semiHidden="0" w:uiPriority="73" w:unhideWhenUsed="0"/>
+    <w:lsdException w:name="Light Shading Accent 5" w:semiHidden="0" w:uiPriority="60" w:unhideWhenUsed="0"/>
+    <w:lsdException w:name="Light List Accent 5" w:semiHidden="0" w:uiPriority="61" w:unhideWhenUsed="0"/>
+    <w:lsdException w:name="Light Grid Accent 5" w:semiHidden="0" w:uiPriority="62" w:unhideWhenUsed="0"/>
+    <w:lsdException w:name="Medium Shading 1 Accent 5" w:semiHidden="0" w:uiPriority="63" w:unhideWhenUsed="0"/>
+    <w:lsdException w:name="Medium Shading 2 Accent 5" w:semiHidden="0" w:uiPriority="64" w:unhideWhenUsed="0"/>
+    <w:lsdException w:name="Medium List 1 Accent 5" w:semiHidden="0" w:uiPriority="65" w:unhideWhenUsed="0"/>
+    <w:lsdException w:name="Medium List 2 Accent 5" w:semiHidden="0" w:uiPriority="66" w:unhideWhenUsed="0"/>
+    <w:lsdException w:name="Medium Grid 1 Accent 5" w:semiHidden="0" w:uiPriority="67" w:unhideWhenUsed="0"/>
+    <w:lsdException w:name="Medium Grid 2 Accent 5" w:semiHidden="0" w:uiPriority="68" w:unhideWhenUsed="0"/>
+    <w:lsdException w:name="Medium Grid 3 Accent 5" w:semiHidden="0" w:uiPriority="69" w:unhideWhenUsed="0"/>
+    <w:lsdException w:name="Dark List Accent 5" w:semiHidden="0" w:uiPriority="70" w:unhideWhenUsed="0"/>
+    <w:lsdException w:name="Colorful Shading Accent 5" w:semiHidden="0" w:uiPriority="71" w:unhideWhenUsed="0"/>
+    <w:lsdException w:name="Colorful List Accent 5" w:semiHidden="0" w:uiPriority="72" w:unhideWhenUsed="0"/>
+    <w:lsdException w:name="Colorful Grid Accent 5" w:semiHidden="0" w:uiPriority="73" w:unhideWhenUsed="0"/>
+    <w:lsdException w:name="Light Shading Accent 6" w:semiHidden="0" w:uiPriority="60" w:unhideWhenUsed="0"/>
+    <w:lsdException w:name="Light List Accent 6" w:semiHidden="0" w:uiPriority="61" w:unhideWhenUsed="0"/>
+    <w:lsdException w:name="Light Grid Accent 6" w:semiHidden="0" w:uiPriority="62" w:unhideWhenUsed="0"/>
+    <w:lsdException w:name="Medium Shading 1 Accent 6" w:semiHidden="0" w:uiPriority="63" w:unhideWhenUsed="0"/>
+    <w:lsdException w:name="Medium Shading 2 Accent 6" w:semiHidden="0" w:uiPriority="64" w:unhideWhenUsed="0"/>
+    <w:lsdException w:name="Medium List 1 Accent 6" w:semiHidden="0" w:uiPriority="65" w:unhideWhenUsed="0"/>
+    <w:lsdException w:name="Medium List 2 Accent 6" w:semiHidden="0" w:uiPriority="66" w:unhideWhenUsed="0"/>
+    <w:lsdException w:name="Medium Grid 1 Accent 6" w:semiHidden="0" w:uiPriority="67" w:unhideWhenUsed="0"/>
+    <w:lsdException w:name="Medium Grid 2 Accent 6" w:semiHidden="0" w:uiPriority="68" w:unhideWhenUsed="0"/>
+    <w:lsdException w:name="Medium Grid 3 Accent 6" w:semiHidden="0" w:uiPriority="69" w:unhideWhenUsed="0"/>
+    <w:lsdException w:name="Dark List Accent 6" w:semiHidden="0" w:uiPriority="70" w:unhideWhenUsed="0"/>
+    <w:lsdException w:name="Colorful Shading Accent 6" w:semiHidden="0" w:uiPriority="71" w:unhideWhenUsed="0"/>
+    <w:lsdException w:name="Colorful List Accent 6" w:semiHidden="0" w:uiPriority="72" w:unhideWhenUsed="0"/>
+    <w:lsdException w:name="Colorful Grid Accent 6" w:semiHidden="0" w:uiPriority="73" w:unhideWhenUsed="0"/>
+    <w:lsdException w:name="Subtle Emphasis" w:semiHidden="0" w:uiPriority="19" w:unhideWhenUsed="0" w:qFormat="1"/>
+    <w:lsdException w:name="Intense Emphasis" w:semiHidden="0" w:uiPriority="21" w:unhideWhenUsed="0" w:qFormat="1"/>
+    <w:lsdException w:name="Subtle Reference" w:semiHidden="0" w:uiPriority="31" w:unhideWhenUsed="0" w:qFormat="1"/>
+    <w:lsdException w:name="Intense Reference" w:semiHidden="0" w:uiPriority="32" w:unhideWhenUsed="0" w:qFormat="1"/>
+    <w:lsdException w:name="Book Title" w:semiHidden="0" w:uiPriority="33" w:unhideWhenUsed="0" w:qFormat="1"/>
+    <w:lsdException w:name="Bibliography" w:uiPriority="37"/>
+    <w:lsdException w:name="TOC Heading" w:uiPriority="39" w:qFormat="1"/>
+  </w:latentStyles>
+  <w:style w:type="paragraph" w:default="1" w:styleId="Normal">
+    <w:name w:val="Normal"/>
+    <w:qFormat/>
+  </w:style>
+  <w:style w:type="paragraph" w:styleId="Ttulo1">
+    <w:name w:val="heading 1"/>
+    <w:basedOn w:val="Normal"/>
+    <w:next w:val="Normal"/>
+    <w:link w:val="Ttulo1Car"/>
+    <w:uiPriority w:val="9"/>
+    <w:qFormat/>
+    <w:rsid w:val="00A105E7"/>
+    <w:pPr>
+      <w:keepNext/>
+      <w:keepLines/>
+      <w:spacing w:before="240" w:after="0"/>
+      <w:outlineLvl w:val="0"/>
+    </w:pPr>
+    <w:rPr>
+      <w:rFonts w:asciiTheme="majorHAnsi" w:eastAsiaTheme="majorEastAsia" w:hAnsiTheme="majorHAnsi" w:cstheme="majorBidi"/>
+      <w:color w:val="365F91" w:themeColor="accent1" w:themeShade="BF"/>
+      <w:sz w:val="32"/>
+      <w:szCs w:val="32"/>
+    </w:rPr>
+  </w:style>
+  <w:style w:type="paragraph" w:styleId="Ttulo2">
+    <w:name w:val="heading 2"/>
+    <w:basedOn w:val="Normal"/>
+    <w:next w:val="Normal"/>
+    <w:link w:val="Ttulo2Car"/>
+    <w:uiPriority w:val="9"/>
+    <w:unhideWhenUsed/>
+    <w:qFormat/>
+    <w:rsid w:val="00A105E7"/>
+    <w:pPr>
+      <w:keepNext/>
+      <w:keepLines/>
+      <w:spacing w:before="40" w:after="0"/>
+      <w:outlineLvl w:val="1"/>
+    </w:pPr>
+    <w:rPr>
+      <w:rFonts w:asciiTheme="majorHAnsi" w:eastAsiaTheme="majorEastAsia" w:hAnsiTheme="majorHAnsi" w:cstheme="majorBidi"/>
+      <w:color w:val="365F91" w:themeColor="accent1" w:themeShade="BF"/>
+      <w:sz w:val="26"/>
+      <w:szCs w:val="26"/>
+    </w:rPr>
+  </w:style>
+  <w:style w:type="character" w:default="1" w:styleId="Fuentedeprrafopredeter">
+    <w:name w:val="Default Paragraph Font"/>
+    <w:uiPriority w:val="1"/>
+    <w:semiHidden/>
+    <w:unhideWhenUsed/>
+  </w:style>
+  <w:style w:type="table" w:default="1" w:styleId="Tablanormal">
+    <w:name w:val="Normal Table"/>
+    <w:uiPriority w:val="99"/>
+    <w:semiHidden/>
+    <w:unhideWhenUsed/>
+    <w:tblPr>
+      <w:tblInd w:w="0" w:type="dxa"/>
+      <w:tblCellMar>
+        <w:top w:w="0" w:type="dxa"/>
+        <w:left w:w="108" w:type="dxa"/>
+        <w:bottom w:w="0" w:type="dxa"/>
+        <w:right w:w="108" w:type="dxa"/>
+      </w:tblCellMar>
+    </w:tblPr>
+  </w:style>
+  <w:style w:type="numbering" w:default="1" w:styleId="Sinlista">
+    <w:name w:val="No List"/>
+    <w:uiPriority w:val="99"/>
+    <w:semiHidden/>
+    <w:unhideWhenUsed/>
+  </w:style>
+  <w:style w:type="paragraph" w:styleId="Sinespaciado">
+    <w:name w:val="No Spacing"/>
+    <w:link w:val="SinespaciadoCar"/>
+    <w:uiPriority w:val="1"/>
+    <w:qFormat/>
+    <w:rsid w:val="00541465"/>
+    <w:pPr>
+      <w:spacing w:after="0" w:line="240" w:lineRule="auto"/>
+    </w:pPr>
+    <w:rPr>
+      <w:rFonts w:eastAsiaTheme="minorEastAsia"/>
+      <w:lang w:eastAsia="es-ES"/>
+    </w:rPr>
+  </w:style>
+  <w:style w:type="character" w:customStyle="1" w:styleId="SinespaciadoCar">
+    <w:name w:val="Sin espaciado Car"/>
+    <w:basedOn w:val="Fuentedeprrafopredeter"/>
+    <w:link w:val="Sinespaciado"/>
+    <w:uiPriority w:val="1"/>
+    <w:rsid w:val="00541465"/>
+    <w:rPr>
+      <w:rFonts w:eastAsiaTheme="minorEastAsia"/>
+      <w:lang w:eastAsia="es-ES"/>
+    </w:rPr>
+  </w:style>
+  <w:style w:type="paragraph" w:styleId="Textodeglobo">
+    <w:name w:val="Balloon Text"/>
+    <w:basedOn w:val="Normal"/>
+    <w:link w:val="TextodegloboCar"/>
+    <w:uiPriority w:val="99"/>
+    <w:semiHidden/>
+    <w:unhideWhenUsed/>
+    <w:rsid w:val="00541465"/>
+    <w:pPr>
+      <w:spacing w:after="0" w:line="240" w:lineRule="auto"/>
+    </w:pPr>
+    <w:rPr>
+      <w:rFonts w:ascii="Tahoma" w:hAnsi="Tahoma" w:cs="Tahoma"/>
+      <w:sz w:val="16"/>
+      <w:szCs w:val="16"/>
+    </w:rPr>
+  </w:style>
+  <w:style w:type="character" w:customStyle="1" w:styleId="TextodegloboCar">
+    <w:name w:val="Texto de globo Car"/>
+    <w:basedOn w:val="Fuentedeprrafopredeter"/>
+    <w:link w:val="Textodeglobo"/>
+    <w:uiPriority w:val="99"/>
+    <w:semiHidden/>
+    <w:rsid w:val="00541465"/>
+    <w:rPr>
+      <w:rFonts w:ascii="Tahoma" w:hAnsi="Tahoma" w:cs="Tahoma"/>
+      <w:sz w:val="16"/>
+      <w:szCs w:val="16"/>
+    </w:rPr>
+  </w:style>
+  <w:style w:type="character" w:customStyle="1" w:styleId="Ttulo1Car">
+    <w:name w:val="Título 1 Car"/>
+    <w:basedOn w:val="Fuentedeprrafopredeter"/>
+    <w:link w:val="Ttulo1"/>
+    <w:uiPriority w:val="9"/>
+    <w:rsid w:val="00A105E7"/>
+    <w:rPr>
+      <w:rFonts w:asciiTheme="majorHAnsi" w:eastAsiaTheme="majorEastAsia" w:hAnsiTheme="majorHAnsi" w:cstheme="majorBidi"/>
+      <w:color w:val="365F91" w:themeColor="accent1" w:themeShade="BF"/>
+      <w:sz w:val="32"/>
+      <w:szCs w:val="32"/>
+    </w:rPr>
+  </w:style>
+  <w:style w:type="character" w:customStyle="1" w:styleId="Ttulo2Car">
+    <w:name w:val="Título 2 Car"/>
+    <w:basedOn w:val="Fuentedeprrafopredeter"/>
+    <w:link w:val="Ttulo2"/>
+    <w:uiPriority w:val="9"/>
+    <w:rsid w:val="00A105E7"/>
+    <w:rPr>
+      <w:rFonts w:asciiTheme="majorHAnsi" w:eastAsiaTheme="majorEastAsia" w:hAnsiTheme="majorHAnsi" w:cstheme="majorBidi"/>
+      <w:color w:val="365F91" w:themeColor="accent1" w:themeShade="BF"/>
+      <w:sz w:val="26"/>
+      <w:szCs w:val="26"/>
+    </w:rPr>
+  </w:style>
+</w:styles>
+</file>
+
 <file path=word/glossary/document.xml><?xml version="1.0" encoding="utf-8"?>
-<w:glossaryDocument xmlns:wpc="http://schemas.microsoft.com/office/word/2010/wordprocessingCanvas" xmlns:cx="http://schemas.microsoft.com/office/drawing/2014/chartex" xmlns:mc="http://schemas.openxmlformats.org/markup-compatibility/2006" xmlns:o="urn:schemas-microsoft-com:office:office" xmlns:r="http://schemas.openxmlformats.org/officeDocument/2006/relationships" xmlns:m="http://schemas.openxmlformats.org/officeDocument/2006/math" xmlns:v="urn:schemas-microsoft-com:vml" xmlns:wp14="http://schemas.microsoft.com/office/word/2010/wordprocessingDrawing" xmlns:wp="http://schemas.openxmlformats.org/drawingml/2006/wordprocessingDrawing" xmlns:w10="urn:schemas-microsoft-com:office:word" xmlns:w="http://schemas.openxmlformats.org/wordprocessingml/2006/main" xmlns:w14="http://schemas.microsoft.com/office/word/2010/wordml" xmlns:w15="http://schemas.microsoft.com/office/word/2012/wordml" xmlns:w16se="http://schemas.microsoft.com/office/word/2015/wordml/symex" xmlns:wpg="http://schemas.microsoft.com/office/word/2010/wordprocessingGroup" xmlns:wpi="http://schemas.microsoft.com/office/word/2010/wordprocessingInk" xmlns:wne="http://schemas.microsoft.com/office/word/2006/wordml" xmlns:wps="http://schemas.microsoft.com/office/word/2010/wordprocessingShape" mc:Ignorable="w14 w15 w16se wp14">
+<w:glossaryDocument xmlns:wpc="http://schemas.microsoft.com/office/word/2010/wordprocessingCanvas" xmlns:mc="http://schemas.openxmlformats.org/markup-compatibility/2006" xmlns:o="urn:schemas-microsoft-com:office:office" xmlns:r="http://schemas.openxmlformats.org/officeDocument/2006/relationships" xmlns:m="http://schemas.openxmlformats.org/officeDocument/2006/math" xmlns:v="urn:schemas-microsoft-com:vml" xmlns:wp14="http://schemas.microsoft.com/office/word/2010/wordprocessingDrawing" xmlns:wp="http://schemas.openxmlformats.org/drawingml/2006/wordprocessingDrawing" xmlns:w10="urn:schemas-microsoft-com:office:word" xmlns:w="http://schemas.openxmlformats.org/wordprocessingml/2006/main" xmlns:w14="http://schemas.microsoft.com/office/word/2010/wordml" xmlns:wpg="http://schemas.microsoft.com/office/word/2010/wordprocessingGroup" xmlns:wpi="http://schemas.microsoft.com/office/word/2010/wordprocessingInk" xmlns:wne="http://schemas.microsoft.com/office/word/2006/wordml" xmlns:wps="http://schemas.microsoft.com/office/word/2010/wordprocessingShape" mc:Ignorable="w14 wp14">
   <w:docParts>
     <w:docPart>
       <w:docPartPr>
@@ -1196,37 +1335,11 @@
           </w:pPr>
           <w:r>
             <w:rPr>
-              <w:color w:val="5B9BD5" w:themeColor="accent1"/>
+              <w:color w:val="4F81BD" w:themeColor="accent1"/>
               <w:sz w:val="200"/>
               <w:szCs w:val="200"/>
             </w:rPr>
             <w:t>[Año]</w:t>
-          </w:r>
-        </w:p>
-      </w:docPartBody>
-    </w:docPart>
-    <w:docPart>
-      <w:docPartPr>
-        <w:name w:val="050ADDE15CBF4C948E76DA746F70CFAD"/>
-        <w:category>
-          <w:name w:val="General"/>
-          <w:gallery w:val="placeholder"/>
-        </w:category>
-        <w:types>
-          <w:type w:val="bbPlcHdr"/>
-        </w:types>
-        <w:behaviors>
-          <w:behavior w:val="content"/>
-        </w:behaviors>
-        <w:guid w:val="{6E2D4499-7B62-43A4-A205-532DC04D2D88}"/>
-      </w:docPartPr>
-      <w:docPartBody>
-        <w:p>
-          <w:pPr>
-            <w:pStyle w:val="050ADDE15CBF4C948E76DA746F70CFAD"/>
-          </w:pPr>
-          <w:r>
-            <w:t>[Escriba aquí una descripción breve del documento. Normalmente, una descripción breve es un resumen corto del contenido del documento. Escriba aquí una descripción breve del documento. Normalmente, una descripción breve es un resumen corto del contenido del documento.]</w:t>
           </w:r>
         </w:p>
       </w:docPartBody>
@@ -1236,20 +1349,20 @@
 </file>
 
 <file path=word/glossary/fontTable.xml><?xml version="1.0" encoding="utf-8"?>
-<w:fonts xmlns:mc="http://schemas.openxmlformats.org/markup-compatibility/2006" xmlns:r="http://schemas.openxmlformats.org/officeDocument/2006/relationships" xmlns:w="http://schemas.openxmlformats.org/wordprocessingml/2006/main" xmlns:w14="http://schemas.microsoft.com/office/word/2010/wordml" xmlns:w15="http://schemas.microsoft.com/office/word/2012/wordml" xmlns:w16se="http://schemas.microsoft.com/office/word/2015/wordml/symex" mc:Ignorable="w14 w15 w16se">
+<w:fonts xmlns:mc="http://schemas.openxmlformats.org/markup-compatibility/2006" xmlns:r="http://schemas.openxmlformats.org/officeDocument/2006/relationships" xmlns:w="http://schemas.openxmlformats.org/wordprocessingml/2006/main" xmlns:w14="http://schemas.microsoft.com/office/word/2010/wordml" mc:Ignorable="w14">
   <w:font w:name="Calibri">
     <w:panose1 w:val="020F0502020204030204"/>
     <w:charset w:val="00"/>
     <w:family w:val="swiss"/>
     <w:pitch w:val="variable"/>
-    <w:sig w:usb0="E0002AFF" w:usb1="C000247B" w:usb2="00000009" w:usb3="00000000" w:csb0="000001FF" w:csb1="00000000"/>
+    <w:sig w:usb0="E00002FF" w:usb1="4000ACFF" w:usb2="00000001" w:usb3="00000000" w:csb0="0000019F" w:csb1="00000000"/>
   </w:font>
   <w:font w:name="Times New Roman">
     <w:panose1 w:val="02020603050405020304"/>
     <w:charset w:val="00"/>
     <w:family w:val="roman"/>
     <w:pitch w:val="variable"/>
-    <w:sig w:usb0="E0002EFF" w:usb1="C000785B" w:usb2="00000009" w:usb3="00000000" w:csb0="000001FF" w:csb1="00000000"/>
+    <w:sig w:usb0="E0002AFF" w:usb1="C0007841" w:usb2="00000009" w:usb3="00000000" w:csb0="000001FF" w:csb1="00000000"/>
   </w:font>
   <w:font w:name="Cambria">
     <w:panose1 w:val="02040503050406030204"/>
@@ -1265,18 +1378,11 @@
     <w:pitch w:val="variable"/>
     <w:sig w:usb0="E1002EFF" w:usb1="C000605B" w:usb2="00000029" w:usb3="00000000" w:csb0="000101FF" w:csb1="00000000"/>
   </w:font>
-  <w:font w:name="Calibri Light">
-    <w:panose1 w:val="020F0302020204030204"/>
-    <w:charset w:val="00"/>
-    <w:family w:val="swiss"/>
-    <w:pitch w:val="variable"/>
-    <w:sig w:usb0="E0002AFF" w:usb1="C000247B" w:usb2="00000009" w:usb3="00000000" w:csb0="000001FF" w:csb1="00000000"/>
-  </w:font>
 </w:fonts>
 </file>
 
 <file path=word/glossary/settings.xml><?xml version="1.0" encoding="utf-8"?>
-<w:settings xmlns:mc="http://schemas.openxmlformats.org/markup-compatibility/2006" xmlns:o="urn:schemas-microsoft-com:office:office" xmlns:r="http://schemas.openxmlformats.org/officeDocument/2006/relationships" xmlns:m="http://schemas.openxmlformats.org/officeDocument/2006/math" xmlns:v="urn:schemas-microsoft-com:vml" xmlns:w10="urn:schemas-microsoft-com:office:word" xmlns:w="http://schemas.openxmlformats.org/wordprocessingml/2006/main" xmlns:w14="http://schemas.microsoft.com/office/word/2010/wordml" xmlns:w15="http://schemas.microsoft.com/office/word/2012/wordml" xmlns:w16se="http://schemas.microsoft.com/office/word/2015/wordml/symex" xmlns:sl="http://schemas.openxmlformats.org/schemaLibrary/2006/main" mc:Ignorable="w14 w15 w16se">
+<w:settings xmlns:mc="http://schemas.openxmlformats.org/markup-compatibility/2006" xmlns:o="urn:schemas-microsoft-com:office:office" xmlns:r="http://schemas.openxmlformats.org/officeDocument/2006/relationships" xmlns:m="http://schemas.openxmlformats.org/officeDocument/2006/math" xmlns:v="urn:schemas-microsoft-com:vml" xmlns:w10="urn:schemas-microsoft-com:office:word" xmlns:w="http://schemas.openxmlformats.org/wordprocessingml/2006/main" xmlns:w14="http://schemas.microsoft.com/office/word/2010/wordml" xmlns:sl="http://schemas.openxmlformats.org/schemaLibrary/2006/main" mc:Ignorable="w14">
   <w:view w:val="normal"/>
   <w:defaultTabStop w:val="708"/>
   <w:hyphenationZone w:val="425"/>
@@ -1291,6 +1397,7 @@
   <w:rsids>
     <w:rsidRoot w:val="00B80D64"/>
     <w:rsid w:val="005D21FA"/>
+    <w:rsid w:val="00961B00"/>
     <w:rsid w:val="00A4511D"/>
     <w:rsid w:val="00AF389F"/>
     <w:rsid w:val="00B34CF8"/>
@@ -1318,7 +1425,7 @@
 </file>
 
 <file path=word/glossary/styles.xml><?xml version="1.0" encoding="utf-8"?>
-<w:styles xmlns:mc="http://schemas.openxmlformats.org/markup-compatibility/2006" xmlns:r="http://schemas.openxmlformats.org/officeDocument/2006/relationships" xmlns:w="http://schemas.openxmlformats.org/wordprocessingml/2006/main" xmlns:w14="http://schemas.microsoft.com/office/word/2010/wordml" xmlns:w15="http://schemas.microsoft.com/office/word/2012/wordml" xmlns:w16se="http://schemas.microsoft.com/office/word/2015/wordml/symex" mc:Ignorable="w14 w15 w16se">
+<w:styles xmlns:mc="http://schemas.openxmlformats.org/markup-compatibility/2006" xmlns:r="http://schemas.openxmlformats.org/officeDocument/2006/relationships" xmlns:w="http://schemas.openxmlformats.org/wordprocessingml/2006/main" xmlns:w14="http://schemas.microsoft.com/office/word/2010/wordml" mc:Ignorable="w14">
   <w:docDefaults>
     <w:rPrDefault>
       <w:rPr>
@@ -1334,378 +1441,144 @@
       </w:pPr>
     </w:pPrDefault>
   </w:docDefaults>
-  <w:latentStyles w:defLockedState="0" w:defUIPriority="99" w:defSemiHidden="0" w:defUnhideWhenUsed="0" w:defQFormat="0" w:count="371">
-    <w:lsdException w:name="Normal" w:uiPriority="0" w:qFormat="1"/>
-    <w:lsdException w:name="heading 1" w:uiPriority="9" w:qFormat="1"/>
-    <w:lsdException w:name="heading 2" w:semiHidden="1" w:uiPriority="9" w:unhideWhenUsed="1" w:qFormat="1"/>
-    <w:lsdException w:name="heading 3" w:semiHidden="1" w:uiPriority="9" w:unhideWhenUsed="1" w:qFormat="1"/>
-    <w:lsdException w:name="heading 4" w:semiHidden="1" w:uiPriority="9" w:unhideWhenUsed="1" w:qFormat="1"/>
-    <w:lsdException w:name="heading 5" w:semiHidden="1" w:uiPriority="9" w:unhideWhenUsed="1" w:qFormat="1"/>
-    <w:lsdException w:name="heading 6" w:semiHidden="1" w:uiPriority="9" w:unhideWhenUsed="1" w:qFormat="1"/>
-    <w:lsdException w:name="heading 7" w:semiHidden="1" w:uiPriority="9" w:unhideWhenUsed="1" w:qFormat="1"/>
-    <w:lsdException w:name="heading 8" w:semiHidden="1" w:uiPriority="9" w:unhideWhenUsed="1" w:qFormat="1"/>
-    <w:lsdException w:name="heading 9" w:semiHidden="1" w:uiPriority="9" w:unhideWhenUsed="1" w:qFormat="1"/>
-    <w:lsdException w:name="index 1" w:semiHidden="1" w:unhideWhenUsed="1"/>
-    <w:lsdException w:name="index 2" w:semiHidden="1" w:unhideWhenUsed="1"/>
-    <w:lsdException w:name="index 3" w:semiHidden="1" w:unhideWhenUsed="1"/>
-    <w:lsdException w:name="index 4" w:semiHidden="1" w:unhideWhenUsed="1"/>
-    <w:lsdException w:name="index 5" w:semiHidden="1" w:unhideWhenUsed="1"/>
-    <w:lsdException w:name="index 6" w:semiHidden="1" w:unhideWhenUsed="1"/>
-    <w:lsdException w:name="index 7" w:semiHidden="1" w:unhideWhenUsed="1"/>
-    <w:lsdException w:name="index 8" w:semiHidden="1" w:unhideWhenUsed="1"/>
-    <w:lsdException w:name="index 9" w:semiHidden="1" w:unhideWhenUsed="1"/>
-    <w:lsdException w:name="toc 1" w:semiHidden="1" w:uiPriority="39" w:unhideWhenUsed="1"/>
-    <w:lsdException w:name="toc 2" w:semiHidden="1" w:uiPriority="39" w:unhideWhenUsed="1"/>
-    <w:lsdException w:name="toc 3" w:semiHidden="1" w:uiPriority="39" w:unhideWhenUsed="1"/>
-    <w:lsdException w:name="toc 4" w:semiHidden="1" w:uiPriority="39" w:unhideWhenUsed="1"/>
-    <w:lsdException w:name="toc 5" w:semiHidden="1" w:uiPriority="39" w:unhideWhenUsed="1"/>
-    <w:lsdException w:name="toc 6" w:semiHidden="1" w:uiPriority="39" w:unhideWhenUsed="1"/>
-    <w:lsdException w:name="toc 7" w:semiHidden="1" w:uiPriority="39" w:unhideWhenUsed="1"/>
-    <w:lsdException w:name="toc 8" w:semiHidden="1" w:uiPriority="39" w:unhideWhenUsed="1"/>
-    <w:lsdException w:name="toc 9" w:semiHidden="1" w:uiPriority="39" w:unhideWhenUsed="1"/>
-    <w:lsdException w:name="Normal Indent" w:semiHidden="1" w:unhideWhenUsed="1"/>
-    <w:lsdException w:name="footnote text" w:semiHidden="1" w:unhideWhenUsed="1"/>
-    <w:lsdException w:name="annotation text" w:semiHidden="1" w:unhideWhenUsed="1"/>
-    <w:lsdException w:name="header" w:semiHidden="1" w:unhideWhenUsed="1"/>
-    <w:lsdException w:name="footer" w:semiHidden="1" w:unhideWhenUsed="1"/>
-    <w:lsdException w:name="index heading" w:semiHidden="1" w:unhideWhenUsed="1"/>
-    <w:lsdException w:name="caption" w:semiHidden="1" w:uiPriority="35" w:unhideWhenUsed="1" w:qFormat="1"/>
-    <w:lsdException w:name="table of figures" w:semiHidden="1" w:unhideWhenUsed="1"/>
-    <w:lsdException w:name="envelope address" w:semiHidden="1" w:unhideWhenUsed="1"/>
-    <w:lsdException w:name="envelope return" w:semiHidden="1" w:unhideWhenUsed="1"/>
-    <w:lsdException w:name="footnote reference" w:semiHidden="1" w:unhideWhenUsed="1"/>
-    <w:lsdException w:name="annotation reference" w:semiHidden="1" w:unhideWhenUsed="1"/>
-    <w:lsdException w:name="line number" w:semiHidden="1" w:unhideWhenUsed="1"/>
-    <w:lsdException w:name="page number" w:semiHidden="1" w:unhideWhenUsed="1"/>
-    <w:lsdException w:name="endnote reference" w:semiHidden="1" w:unhideWhenUsed="1"/>
-    <w:lsdException w:name="endnote text" w:semiHidden="1" w:unhideWhenUsed="1"/>
-    <w:lsdException w:name="table of authorities" w:semiHidden="1" w:unhideWhenUsed="1"/>
-    <w:lsdException w:name="macro" w:semiHidden="1" w:unhideWhenUsed="1"/>
-    <w:lsdException w:name="toa heading" w:semiHidden="1" w:unhideWhenUsed="1"/>
-    <w:lsdException w:name="List" w:semiHidden="1" w:unhideWhenUsed="1"/>
-    <w:lsdException w:name="List Bullet" w:semiHidden="1" w:unhideWhenUsed="1"/>
-    <w:lsdException w:name="List Number" w:semiHidden="1" w:unhideWhenUsed="1"/>
-    <w:lsdException w:name="List 2" w:semiHidden="1" w:unhideWhenUsed="1"/>
-    <w:lsdException w:name="List 3" w:semiHidden="1" w:unhideWhenUsed="1"/>
-    <w:lsdException w:name="List 4" w:semiHidden="1" w:unhideWhenUsed="1"/>
-    <w:lsdException w:name="List 5" w:semiHidden="1" w:unhideWhenUsed="1"/>
-    <w:lsdException w:name="List Bullet 2" w:semiHidden="1" w:unhideWhenUsed="1"/>
-    <w:lsdException w:name="List Bullet 3" w:semiHidden="1" w:unhideWhenUsed="1"/>
-    <w:lsdException w:name="List Bullet 4" w:semiHidden="1" w:unhideWhenUsed="1"/>
-    <w:lsdException w:name="List Bullet 5" w:semiHidden="1" w:unhideWhenUsed="1"/>
-    <w:lsdException w:name="List Number 2" w:semiHidden="1" w:unhideWhenUsed="1"/>
-    <w:lsdException w:name="List Number 3" w:semiHidden="1" w:unhideWhenUsed="1"/>
-    <w:lsdException w:name="List Number 4" w:semiHidden="1" w:unhideWhenUsed="1"/>
-    <w:lsdException w:name="List Number 5" w:semiHidden="1" w:unhideWhenUsed="1"/>
-    <w:lsdException w:name="Title" w:uiPriority="10" w:qFormat="1"/>
-    <w:lsdException w:name="Closing" w:semiHidden="1" w:unhideWhenUsed="1"/>
-    <w:lsdException w:name="Signature" w:semiHidden="1" w:unhideWhenUsed="1"/>
-    <w:lsdException w:name="Default Paragraph Font" w:semiHidden="1" w:uiPriority="1" w:unhideWhenUsed="1"/>
-    <w:lsdException w:name="Body Text" w:semiHidden="1" w:unhideWhenUsed="1"/>
-    <w:lsdException w:name="Body Text Indent" w:semiHidden="1" w:unhideWhenUsed="1"/>
-    <w:lsdException w:name="List Continue" w:semiHidden="1" w:unhideWhenUsed="1"/>
-    <w:lsdException w:name="List Continue 2" w:semiHidden="1" w:unhideWhenUsed="1"/>
-    <w:lsdException w:name="List Continue 3" w:semiHidden="1" w:unhideWhenUsed="1"/>
-    <w:lsdException w:name="List Continue 4" w:semiHidden="1" w:unhideWhenUsed="1"/>
-    <w:lsdException w:name="List Continue 5" w:semiHidden="1" w:unhideWhenUsed="1"/>
-    <w:lsdException w:name="Message Header" w:semiHidden="1" w:unhideWhenUsed="1"/>
-    <w:lsdException w:name="Subtitle" w:uiPriority="11" w:qFormat="1"/>
-    <w:lsdException w:name="Salutation" w:semiHidden="1" w:unhideWhenUsed="1"/>
-    <w:lsdException w:name="Date" w:semiHidden="1" w:unhideWhenUsed="1"/>
-    <w:lsdException w:name="Body Text First Indent" w:semiHidden="1" w:unhideWhenUsed="1"/>
-    <w:lsdException w:name="Body Text First Indent 2" w:semiHidden="1" w:unhideWhenUsed="1"/>
-    <w:lsdException w:name="Note Heading" w:semiHidden="1" w:unhideWhenUsed="1"/>
-    <w:lsdException w:name="Body Text 2" w:semiHidden="1" w:unhideWhenUsed="1"/>
-    <w:lsdException w:name="Body Text 3" w:semiHidden="1" w:unhideWhenUsed="1"/>
-    <w:lsdException w:name="Body Text Indent 2" w:semiHidden="1" w:unhideWhenUsed="1"/>
-    <w:lsdException w:name="Body Text Indent 3" w:semiHidden="1" w:unhideWhenUsed="1"/>
-    <w:lsdException w:name="Block Text" w:semiHidden="1" w:unhideWhenUsed="1"/>
-    <w:lsdException w:name="Hyperlink" w:semiHidden="1" w:unhideWhenUsed="1"/>
-    <w:lsdException w:name="FollowedHyperlink" w:semiHidden="1" w:unhideWhenUsed="1"/>
-    <w:lsdException w:name="Strong" w:uiPriority="22" w:qFormat="1"/>
-    <w:lsdException w:name="Emphasis" w:uiPriority="20" w:qFormat="1"/>
-    <w:lsdException w:name="Document Map" w:semiHidden="1" w:unhideWhenUsed="1"/>
-    <w:lsdException w:name="Plain Text" w:semiHidden="1" w:unhideWhenUsed="1"/>
-    <w:lsdException w:name="E-mail Signature" w:semiHidden="1" w:unhideWhenUsed="1"/>
-    <w:lsdException w:name="HTML Top of Form" w:semiHidden="1" w:unhideWhenUsed="1"/>
-    <w:lsdException w:name="HTML Bottom of Form" w:semiHidden="1" w:unhideWhenUsed="1"/>
-    <w:lsdException w:name="Normal (Web)" w:semiHidden="1" w:unhideWhenUsed="1"/>
-    <w:lsdException w:name="HTML Acronym" w:semiHidden="1" w:unhideWhenUsed="1"/>
-    <w:lsdException w:name="HTML Address" w:semiHidden="1" w:unhideWhenUsed="1"/>
-    <w:lsdException w:name="HTML Cite" w:semiHidden="1" w:unhideWhenUsed="1"/>
-    <w:lsdException w:name="HTML Code" w:semiHidden="1" w:unhideWhenUsed="1"/>
-    <w:lsdException w:name="HTML Definition" w:semiHidden="1" w:unhideWhenUsed="1"/>
-    <w:lsdException w:name="HTML Keyboard" w:semiHidden="1" w:unhideWhenUsed="1"/>
-    <w:lsdException w:name="HTML Preformatted" w:semiHidden="1" w:unhideWhenUsed="1"/>
-    <w:lsdException w:name="HTML Sample" w:semiHidden="1" w:unhideWhenUsed="1"/>
-    <w:lsdException w:name="HTML Typewriter" w:semiHidden="1" w:unhideWhenUsed="1"/>
-    <w:lsdException w:name="HTML Variable" w:semiHidden="1" w:unhideWhenUsed="1"/>
-    <w:lsdException w:name="Normal Table" w:semiHidden="1" w:unhideWhenUsed="1"/>
-    <w:lsdException w:name="annotation subject" w:semiHidden="1" w:unhideWhenUsed="1"/>
-    <w:lsdException w:name="No List" w:semiHidden="1" w:unhideWhenUsed="1"/>
-    <w:lsdException w:name="Outline List 1" w:semiHidden="1" w:unhideWhenUsed="1"/>
-    <w:lsdException w:name="Outline List 2" w:semiHidden="1" w:unhideWhenUsed="1"/>
-    <w:lsdException w:name="Outline List 3" w:semiHidden="1" w:unhideWhenUsed="1"/>
-    <w:lsdException w:name="Table Simple 1" w:semiHidden="1" w:unhideWhenUsed="1"/>
-    <w:lsdException w:name="Table Simple 2" w:semiHidden="1" w:unhideWhenUsed="1"/>
-    <w:lsdException w:name="Table Simple 3" w:semiHidden="1" w:unhideWhenUsed="1"/>
-    <w:lsdException w:name="Table Classic 1" w:semiHidden="1" w:unhideWhenUsed="1"/>
-    <w:lsdException w:name="Table Classic 2" w:semiHidden="1" w:unhideWhenUsed="1"/>
-    <w:lsdException w:name="Table Classic 3" w:semiHidden="1" w:unhideWhenUsed="1"/>
-    <w:lsdException w:name="Table Classic 4" w:semiHidden="1" w:unhideWhenUsed="1"/>
-    <w:lsdException w:name="Table Colorful 1" w:semiHidden="1" w:unhideWhenUsed="1"/>
-    <w:lsdException w:name="Table Colorful 2" w:semiHidden="1" w:unhideWhenUsed="1"/>
-    <w:lsdException w:name="Table Colorful 3" w:semiHidden="1" w:unhideWhenUsed="1"/>
-    <w:lsdException w:name="Table Columns 1" w:semiHidden="1" w:unhideWhenUsed="1"/>
-    <w:lsdException w:name="Table Columns 2" w:semiHidden="1" w:unhideWhenUsed="1"/>
-    <w:lsdException w:name="Table Columns 3" w:semiHidden="1" w:unhideWhenUsed="1"/>
-    <w:lsdException w:name="Table Columns 4" w:semiHidden="1" w:unhideWhenUsed="1"/>
-    <w:lsdException w:name="Table Columns 5" w:semiHidden="1" w:unhideWhenUsed="1"/>
-    <w:lsdException w:name="Table Grid 1" w:semiHidden="1" w:unhideWhenUsed="1"/>
-    <w:lsdException w:name="Table Grid 2" w:semiHidden="1" w:unhideWhenUsed="1"/>
-    <w:lsdException w:name="Table Grid 3" w:semiHidden="1" w:unhideWhenUsed="1"/>
-    <w:lsdException w:name="Table Grid 4" w:semiHidden="1" w:unhideWhenUsed="1"/>
-    <w:lsdException w:name="Table Grid 5" w:semiHidden="1" w:unhideWhenUsed="1"/>
-    <w:lsdException w:name="Table Grid 6" w:semiHidden="1" w:unhideWhenUsed="1"/>
-    <w:lsdException w:name="Table Grid 7" w:semiHidden="1" w:unhideWhenUsed="1"/>
-    <w:lsdException w:name="Table Grid 8" w:semiHidden="1" w:unhideWhenUsed="1"/>
-    <w:lsdException w:name="Table List 1" w:semiHidden="1" w:unhideWhenUsed="1"/>
-    <w:lsdException w:name="Table List 2" w:semiHidden="1" w:unhideWhenUsed="1"/>
-    <w:lsdException w:name="Table List 3" w:semiHidden="1" w:unhideWhenUsed="1"/>
-    <w:lsdException w:name="Table List 4" w:semiHidden="1" w:unhideWhenUsed="1"/>
-    <w:lsdException w:name="Table List 5" w:semiHidden="1" w:unhideWhenUsed="1"/>
-    <w:lsdException w:name="Table List 6" w:semiHidden="1" w:unhideWhenUsed="1"/>
-    <w:lsdException w:name="Table List 7" w:semiHidden="1" w:unhideWhenUsed="1"/>
-    <w:lsdException w:name="Table List 8" w:semiHidden="1" w:unhideWhenUsed="1"/>
-    <w:lsdException w:name="Table 3D effects 1" w:semiHidden="1" w:unhideWhenUsed="1"/>
-    <w:lsdException w:name="Table 3D effects 2" w:semiHidden="1" w:unhideWhenUsed="1"/>
-    <w:lsdException w:name="Table 3D effects 3" w:semiHidden="1" w:unhideWhenUsed="1"/>
-    <w:lsdException w:name="Table Contemporary" w:semiHidden="1" w:unhideWhenUsed="1"/>
-    <w:lsdException w:name="Table Elegant" w:semiHidden="1" w:unhideWhenUsed="1"/>
-    <w:lsdException w:name="Table Professional" w:semiHidden="1" w:unhideWhenUsed="1"/>
-    <w:lsdException w:name="Table Subtle 1" w:semiHidden="1" w:unhideWhenUsed="1"/>
-    <w:lsdException w:name="Table Subtle 2" w:semiHidden="1" w:unhideWhenUsed="1"/>
-    <w:lsdException w:name="Table Web 1" w:semiHidden="1" w:unhideWhenUsed="1"/>
-    <w:lsdException w:name="Table Web 2" w:semiHidden="1" w:unhideWhenUsed="1"/>
-    <w:lsdException w:name="Table Web 3" w:semiHidden="1" w:unhideWhenUsed="1"/>
-    <w:lsdException w:name="Balloon Text" w:semiHidden="1" w:unhideWhenUsed="1"/>
-    <w:lsdException w:name="Table Grid" w:uiPriority="59"/>
-    <w:lsdException w:name="Table Theme" w:semiHidden="1" w:unhideWhenUsed="1"/>
-    <w:lsdException w:name="Placeholder Text" w:semiHidden="1"/>
-    <w:lsdException w:name="No Spacing" w:uiPriority="1" w:qFormat="1"/>
-    <w:lsdException w:name="Light Shading" w:uiPriority="60"/>
-    <w:lsdException w:name="Light List" w:uiPriority="61"/>
-    <w:lsdException w:name="Light Grid" w:uiPriority="62"/>
-    <w:lsdException w:name="Medium Shading 1" w:uiPriority="63"/>
-    <w:lsdException w:name="Medium Shading 2" w:uiPriority="64"/>
-    <w:lsdException w:name="Medium List 1" w:uiPriority="65"/>
-    <w:lsdException w:name="Medium List 2" w:uiPriority="66"/>
-    <w:lsdException w:name="Medium Grid 1" w:uiPriority="67"/>
-    <w:lsdException w:name="Medium Grid 2" w:uiPriority="68"/>
-    <w:lsdException w:name="Medium Grid 3" w:uiPriority="69"/>
-    <w:lsdException w:name="Dark List" w:uiPriority="70"/>
-    <w:lsdException w:name="Colorful Shading" w:uiPriority="71"/>
-    <w:lsdException w:name="Colorful List" w:uiPriority="72"/>
-    <w:lsdException w:name="Colorful Grid" w:uiPriority="73"/>
-    <w:lsdException w:name="Light Shading Accent 1" w:uiPriority="60"/>
-    <w:lsdException w:name="Light List Accent 1" w:uiPriority="61"/>
-    <w:lsdException w:name="Light Grid Accent 1" w:uiPriority="62"/>
-    <w:lsdException w:name="Medium Shading 1 Accent 1" w:uiPriority="63"/>
-    <w:lsdException w:name="Medium Shading 2 Accent 1" w:uiPriority="64"/>
-    <w:lsdException w:name="Medium List 1 Accent 1" w:uiPriority="65"/>
-    <w:lsdException w:name="Revision" w:semiHidden="1"/>
-    <w:lsdException w:name="List Paragraph" w:uiPriority="34" w:qFormat="1"/>
-    <w:lsdException w:name="Quote" w:uiPriority="29" w:qFormat="1"/>
-    <w:lsdException w:name="Intense Quote" w:uiPriority="30" w:qFormat="1"/>
-    <w:lsdException w:name="Medium List 2 Accent 1" w:uiPriority="66"/>
-    <w:lsdException w:name="Medium Grid 1 Accent 1" w:uiPriority="67"/>
-    <w:lsdException w:name="Medium Grid 2 Accent 1" w:uiPriority="68"/>
-    <w:lsdException w:name="Medium Grid 3 Accent 1" w:uiPriority="69"/>
-    <w:lsdException w:name="Dark List Accent 1" w:uiPriority="70"/>
-    <w:lsdException w:name="Colorful Shading Accent 1" w:uiPriority="71"/>
-    <w:lsdException w:name="Colorful List Accent 1" w:uiPriority="72"/>
-    <w:lsdException w:name="Colorful Grid Accent 1" w:uiPriority="73"/>
-    <w:lsdException w:name="Light Shading Accent 2" w:uiPriority="60"/>
-    <w:lsdException w:name="Light List Accent 2" w:uiPriority="61"/>
-    <w:lsdException w:name="Light Grid Accent 2" w:uiPriority="62"/>
-    <w:lsdException w:name="Medium Shading 1 Accent 2" w:uiPriority="63"/>
-    <w:lsdException w:name="Medium Shading 2 Accent 2" w:uiPriority="64"/>
-    <w:lsdException w:name="Medium List 1 Accent 2" w:uiPriority="65"/>
-    <w:lsdException w:name="Medium List 2 Accent 2" w:uiPriority="66"/>
-    <w:lsdException w:name="Medium Grid 1 Accent 2" w:uiPriority="67"/>
-    <w:lsdException w:name="Medium Grid 2 Accent 2" w:uiPriority="68"/>
-    <w:lsdException w:name="Medium Grid 3 Accent 2" w:uiPriority="69"/>
-    <w:lsdException w:name="Dark List Accent 2" w:uiPriority="70"/>
-    <w:lsdException w:name="Colorful Shading Accent 2" w:uiPriority="71"/>
-    <w:lsdException w:name="Colorful List Accent 2" w:uiPriority="72"/>
-    <w:lsdException w:name="Colorful Grid Accent 2" w:uiPriority="73"/>
-    <w:lsdException w:name="Light Shading Accent 3" w:uiPriority="60"/>
-    <w:lsdException w:name="Light List Accent 3" w:uiPriority="61"/>
-    <w:lsdException w:name="Light Grid Accent 3" w:uiPriority="62"/>
-    <w:lsdException w:name="Medium Shading 1 Accent 3" w:uiPriority="63"/>
-    <w:lsdException w:name="Medium Shading 2 Accent 3" w:uiPriority="64"/>
-    <w:lsdException w:name="Medium List 1 Accent 3" w:uiPriority="65"/>
-    <w:lsdException w:name="Medium List 2 Accent 3" w:uiPriority="66"/>
-    <w:lsdException w:name="Medium Grid 1 Accent 3" w:uiPriority="67"/>
-    <w:lsdException w:name="Medium Grid 2 Accent 3" w:uiPriority="68"/>
-    <w:lsdException w:name="Medium Grid 3 Accent 3" w:uiPriority="69"/>
-    <w:lsdException w:name="Dark List Accent 3" w:uiPriority="70"/>
-    <w:lsdException w:name="Colorful Shading Accent 3" w:uiPriority="71"/>
-    <w:lsdException w:name="Colorful List Accent 3" w:uiPriority="72"/>
-    <w:lsdException w:name="Colorful Grid Accent 3" w:uiPriority="73"/>
-    <w:lsdException w:name="Light Shading Accent 4" w:uiPriority="60"/>
-    <w:lsdException w:name="Light List Accent 4" w:uiPriority="61"/>
-    <w:lsdException w:name="Light Grid Accent 4" w:uiPriority="62"/>
-    <w:lsdException w:name="Medium Shading 1 Accent 4" w:uiPriority="63"/>
-    <w:lsdException w:name="Medium Shading 2 Accent 4" w:uiPriority="64"/>
-    <w:lsdException w:name="Medium List 1 Accent 4" w:uiPriority="65"/>
-    <w:lsdException w:name="Medium List 2 Accent 4" w:uiPriority="66"/>
-    <w:lsdException w:name="Medium Grid 1 Accent 4" w:uiPriority="67"/>
-    <w:lsdException w:name="Medium Grid 2 Accent 4" w:uiPriority="68"/>
-    <w:lsdException w:name="Medium Grid 3 Accent 4" w:uiPriority="69"/>
-    <w:lsdException w:name="Dark List Accent 4" w:uiPriority="70"/>
-    <w:lsdException w:name="Colorful Shading Accent 4" w:uiPriority="71"/>
-    <w:lsdException w:name="Colorful List Accent 4" w:uiPriority="72"/>
-    <w:lsdException w:name="Colorful Grid Accent 4" w:uiPriority="73"/>
-    <w:lsdException w:name="Light Shading Accent 5" w:uiPriority="60"/>
-    <w:lsdException w:name="Light List Accent 5" w:uiPriority="61"/>
-    <w:lsdException w:name="Light Grid Accent 5" w:uiPriority="62"/>
-    <w:lsdException w:name="Medium Shading 1 Accent 5" w:uiPriority="63"/>
-    <w:lsdException w:name="Medium Shading 2 Accent 5" w:uiPriority="64"/>
-    <w:lsdException w:name="Medium List 1 Accent 5" w:uiPriority="65"/>
-    <w:lsdException w:name="Medium List 2 Accent 5" w:uiPriority="66"/>
-    <w:lsdException w:name="Medium Grid 1 Accent 5" w:uiPriority="67"/>
-    <w:lsdException w:name="Medium Grid 2 Accent 5" w:uiPriority="68"/>
-    <w:lsdException w:name="Medium Grid 3 Accent 5" w:uiPriority="69"/>
-    <w:lsdException w:name="Dark List Accent 5" w:uiPriority="70"/>
-    <w:lsdException w:name="Colorful Shading Accent 5" w:uiPriority="71"/>
-    <w:lsdException w:name="Colorful List Accent 5" w:uiPriority="72"/>
-    <w:lsdException w:name="Colorful Grid Accent 5" w:uiPriority="73"/>
-    <w:lsdException w:name="Light Shading Accent 6" w:uiPriority="60"/>
-    <w:lsdException w:name="Light List Accent 6" w:uiPriority="61"/>
-    <w:lsdException w:name="Light Grid Accent 6" w:uiPriority="62"/>
-    <w:lsdException w:name="Medium Shading 1 Accent 6" w:uiPriority="63"/>
-    <w:lsdException w:name="Medium Shading 2 Accent 6" w:uiPriority="64"/>
-    <w:lsdException w:name="Medium List 1 Accent 6" w:uiPriority="65"/>
-    <w:lsdException w:name="Medium List 2 Accent 6" w:uiPriority="66"/>
-    <w:lsdException w:name="Medium Grid 1 Accent 6" w:uiPriority="67"/>
-    <w:lsdException w:name="Medium Grid 2 Accent 6" w:uiPriority="68"/>
-    <w:lsdException w:name="Medium Grid 3 Accent 6" w:uiPriority="69"/>
-    <w:lsdException w:name="Dark List Accent 6" w:uiPriority="70"/>
-    <w:lsdException w:name="Colorful Shading Accent 6" w:uiPriority="71"/>
-    <w:lsdException w:name="Colorful List Accent 6" w:uiPriority="72"/>
-    <w:lsdException w:name="Colorful Grid Accent 6" w:uiPriority="73"/>
-    <w:lsdException w:name="Subtle Emphasis" w:uiPriority="19" w:qFormat="1"/>
-    <w:lsdException w:name="Intense Emphasis" w:uiPriority="21" w:qFormat="1"/>
-    <w:lsdException w:name="Subtle Reference" w:uiPriority="31" w:qFormat="1"/>
-    <w:lsdException w:name="Intense Reference" w:uiPriority="32" w:qFormat="1"/>
-    <w:lsdException w:name="Book Title" w:uiPriority="33" w:qFormat="1"/>
-    <w:lsdException w:name="Bibliography" w:semiHidden="1" w:uiPriority="37" w:unhideWhenUsed="1"/>
-    <w:lsdException w:name="TOC Heading" w:semiHidden="1" w:uiPriority="39" w:unhideWhenUsed="1" w:qFormat="1"/>
-    <w:lsdException w:name="Plain Table 1" w:uiPriority="41"/>
-    <w:lsdException w:name="Plain Table 2" w:uiPriority="42"/>
-    <w:lsdException w:name="Plain Table 3" w:uiPriority="43"/>
-    <w:lsdException w:name="Plain Table 4" w:uiPriority="44"/>
-    <w:lsdException w:name="Plain Table 5" w:uiPriority="45"/>
-    <w:lsdException w:name="Grid Table Light" w:uiPriority="40"/>
-    <w:lsdException w:name="Grid Table 1 Light" w:uiPriority="46"/>
-    <w:lsdException w:name="Grid Table 2" w:uiPriority="47"/>
-    <w:lsdException w:name="Grid Table 3" w:uiPriority="48"/>
-    <w:lsdException w:name="Grid Table 4" w:uiPriority="49"/>
-    <w:lsdException w:name="Grid Table 5 Dark" w:uiPriority="50"/>
-    <w:lsdException w:name="Grid Table 6 Colorful" w:uiPriority="51"/>
-    <w:lsdException w:name="Grid Table 7 Colorful" w:uiPriority="52"/>
-    <w:lsdException w:name="Grid Table 1 Light Accent 1" w:uiPriority="46"/>
-    <w:lsdException w:name="Grid Table 2 Accent 1" w:uiPriority="47"/>
-    <w:lsdException w:name="Grid Table 3 Accent 1" w:uiPriority="48"/>
-    <w:lsdException w:name="Grid Table 4 Accent 1" w:uiPriority="49"/>
-    <w:lsdException w:name="Grid Table 5 Dark Accent 1" w:uiPriority="50"/>
-    <w:lsdException w:name="Grid Table 6 Colorful Accent 1" w:uiPriority="51"/>
-    <w:lsdException w:name="Grid Table 7 Colorful Accent 1" w:uiPriority="52"/>
-    <w:lsdException w:name="Grid Table 1 Light Accent 2" w:uiPriority="46"/>
-    <w:lsdException w:name="Grid Table 2 Accent 2" w:uiPriority="47"/>
-    <w:lsdException w:name="Grid Table 3 Accent 2" w:uiPriority="48"/>
-    <w:lsdException w:name="Grid Table 4 Accent 2" w:uiPriority="49"/>
-    <w:lsdException w:name="Grid Table 5 Dark Accent 2" w:uiPriority="50"/>
-    <w:lsdException w:name="Grid Table 6 Colorful Accent 2" w:uiPriority="51"/>
-    <w:lsdException w:name="Grid Table 7 Colorful Accent 2" w:uiPriority="52"/>
-    <w:lsdException w:name="Grid Table 1 Light Accent 3" w:uiPriority="46"/>
-    <w:lsdException w:name="Grid Table 2 Accent 3" w:uiPriority="47"/>
-    <w:lsdException w:name="Grid Table 3 Accent 3" w:uiPriority="48"/>
-    <w:lsdException w:name="Grid Table 4 Accent 3" w:uiPriority="49"/>
-    <w:lsdException w:name="Grid Table 5 Dark Accent 3" w:uiPriority="50"/>
-    <w:lsdException w:name="Grid Table 6 Colorful Accent 3" w:uiPriority="51"/>
-    <w:lsdException w:name="Grid Table 7 Colorful Accent 3" w:uiPriority="52"/>
-    <w:lsdException w:name="Grid Table 1 Light Accent 4" w:uiPriority="46"/>
-    <w:lsdException w:name="Grid Table 2 Accent 4" w:uiPriority="47"/>
-    <w:lsdException w:name="Grid Table 3 Accent 4" w:uiPriority="48"/>
-    <w:lsdException w:name="Grid Table 4 Accent 4" w:uiPriority="49"/>
-    <w:lsdException w:name="Grid Table 5 Dark Accent 4" w:uiPriority="50"/>
-    <w:lsdException w:name="Grid Table 6 Colorful Accent 4" w:uiPriority="51"/>
-    <w:lsdException w:name="Grid Table 7 Colorful Accent 4" w:uiPriority="52"/>
-    <w:lsdException w:name="Grid Table 1 Light Accent 5" w:uiPriority="46"/>
-    <w:lsdException w:name="Grid Table 2 Accent 5" w:uiPriority="47"/>
-    <w:lsdException w:name="Grid Table 3 Accent 5" w:uiPriority="48"/>
-    <w:lsdException w:name="Grid Table 4 Accent 5" w:uiPriority="49"/>
-    <w:lsdException w:name="Grid Table 5 Dark Accent 5" w:uiPriority="50"/>
-    <w:lsdException w:name="Grid Table 6 Colorful Accent 5" w:uiPriority="51"/>
-    <w:lsdException w:name="Grid Table 7 Colorful Accent 5" w:uiPriority="52"/>
-    <w:lsdException w:name="Grid Table 1 Light Accent 6" w:uiPriority="46"/>
-    <w:lsdException w:name="Grid Table 2 Accent 6" w:uiPriority="47"/>
-    <w:lsdException w:name="Grid Table 3 Accent 6" w:uiPriority="48"/>
-    <w:lsdException w:name="Grid Table 4 Accent 6" w:uiPriority="49"/>
-    <w:lsdException w:name="Grid Table 5 Dark Accent 6" w:uiPriority="50"/>
-    <w:lsdException w:name="Grid Table 6 Colorful Accent 6" w:uiPriority="51"/>
-    <w:lsdException w:name="Grid Table 7 Colorful Accent 6" w:uiPriority="52"/>
-    <w:lsdException w:name="List Table 1 Light" w:uiPriority="46"/>
-    <w:lsdException w:name="List Table 2" w:uiPriority="47"/>
-    <w:lsdException w:name="List Table 3" w:uiPriority="48"/>
-    <w:lsdException w:name="List Table 4" w:uiPriority="49"/>
-    <w:lsdException w:name="List Table 5 Dark" w:uiPriority="50"/>
-    <w:lsdException w:name="List Table 6 Colorful" w:uiPriority="51"/>
-    <w:lsdException w:name="List Table 7 Colorful" w:uiPriority="52"/>
-    <w:lsdException w:name="List Table 1 Light Accent 1" w:uiPriority="46"/>
-    <w:lsdException w:name="List Table 2 Accent 1" w:uiPriority="47"/>
-    <w:lsdException w:name="List Table 3 Accent 1" w:uiPriority="48"/>
-    <w:lsdException w:name="List Table 4 Accent 1" w:uiPriority="49"/>
-    <w:lsdException w:name="List Table 5 Dark Accent 1" w:uiPriority="50"/>
-    <w:lsdException w:name="List Table 6 Colorful Accent 1" w:uiPriority="51"/>
-    <w:lsdException w:name="List Table 7 Colorful Accent 1" w:uiPriority="52"/>
-    <w:lsdException w:name="List Table 1 Light Accent 2" w:uiPriority="46"/>
-    <w:lsdException w:name="List Table 2 Accent 2" w:uiPriority="47"/>
-    <w:lsdException w:name="List Table 3 Accent 2" w:uiPriority="48"/>
-    <w:lsdException w:name="List Table 4 Accent 2" w:uiPriority="49"/>
-    <w:lsdException w:name="List Table 5 Dark Accent 2" w:uiPriority="50"/>
-    <w:lsdException w:name="List Table 6 Colorful Accent 2" w:uiPriority="51"/>
-    <w:lsdException w:name="List Table 7 Colorful Accent 2" w:uiPriority="52"/>
-    <w:lsdException w:name="List Table 1 Light Accent 3" w:uiPriority="46"/>
-    <w:lsdException w:name="List Table 2 Accent 3" w:uiPriority="47"/>
-    <w:lsdException w:name="List Table 3 Accent 3" w:uiPriority="48"/>
-    <w:lsdException w:name="List Table 4 Accent 3" w:uiPriority="49"/>
-    <w:lsdException w:name="List Table 5 Dark Accent 3" w:uiPriority="50"/>
-    <w:lsdException w:name="List Table 6 Colorful Accent 3" w:uiPriority="51"/>
-    <w:lsdException w:name="List Table 7 Colorful Accent 3" w:uiPriority="52"/>
-    <w:lsdException w:name="List Table 1 Light Accent 4" w:uiPriority="46"/>
-    <w:lsdException w:name="List Table 2 Accent 4" w:uiPriority="47"/>
-    <w:lsdException w:name="List Table 3 Accent 4" w:uiPriority="48"/>
-    <w:lsdException w:name="List Table 4 Accent 4" w:uiPriority="49"/>
-    <w:lsdException w:name="List Table 5 Dark Accent 4" w:uiPriority="50"/>
-    <w:lsdException w:name="List Table 6 Colorful Accent 4" w:uiPriority="51"/>
-    <w:lsdException w:name="List Table 7 Colorful Accent 4" w:uiPriority="52"/>
-    <w:lsdException w:name="List Table 1 Light Accent 5" w:uiPriority="46"/>
-    <w:lsdException w:name="List Table 2 Accent 5" w:uiPriority="47"/>
-    <w:lsdException w:name="List Table 3 Accent 5" w:uiPriority="48"/>
-    <w:lsdException w:name="List Table 4 Accent 5" w:uiPriority="49"/>
-    <w:lsdException w:name="List Table 5 Dark Accent 5" w:uiPriority="50"/>
-    <w:lsdException w:name="List Table 6 Colorful Accent 5" w:uiPriority="51"/>
-    <w:lsdException w:name="List Table 7 Colorful Accent 5" w:uiPriority="52"/>
-    <w:lsdException w:name="List Table 1 Light Accent 6" w:uiPriority="46"/>
-    <w:lsdException w:name="List Table 2 Accent 6" w:uiPriority="47"/>
-    <w:lsdException w:name="List Table 3 Accent 6" w:uiPriority="48"/>
-    <w:lsdException w:name="List Table 4 Accent 6" w:uiPriority="49"/>
-    <w:lsdException w:name="List Table 5 Dark Accent 6" w:uiPriority="50"/>
-    <w:lsdException w:name="List Table 6 Colorful Accent 6" w:uiPriority="51"/>
-    <w:lsdException w:name="List Table 7 Colorful Accent 6" w:uiPriority="52"/>
+  <w:latentStyles w:defLockedState="0" w:defUIPriority="99" w:defSemiHidden="1" w:defUnhideWhenUsed="1" w:defQFormat="0" w:count="267">
+    <w:lsdException w:name="Normal" w:semiHidden="0" w:uiPriority="0" w:unhideWhenUsed="0" w:qFormat="1"/>
+    <w:lsdException w:name="heading 1" w:semiHidden="0" w:uiPriority="9" w:unhideWhenUsed="0" w:qFormat="1"/>
+    <w:lsdException w:name="heading 2" w:uiPriority="9" w:qFormat="1"/>
+    <w:lsdException w:name="heading 3" w:uiPriority="9" w:qFormat="1"/>
+    <w:lsdException w:name="heading 4" w:uiPriority="9" w:qFormat="1"/>
+    <w:lsdException w:name="heading 5" w:uiPriority="9" w:qFormat="1"/>
+    <w:lsdException w:name="heading 6" w:uiPriority="9" w:qFormat="1"/>
+    <w:lsdException w:name="heading 7" w:uiPriority="9" w:qFormat="1"/>
+    <w:lsdException w:name="heading 8" w:uiPriority="9" w:qFormat="1"/>
+    <w:lsdException w:name="heading 9" w:uiPriority="9" w:qFormat="1"/>
+    <w:lsdException w:name="toc 1" w:uiPriority="39"/>
+    <w:lsdException w:name="toc 2" w:uiPriority="39"/>
+    <w:lsdException w:name="toc 3" w:uiPriority="39"/>
+    <w:lsdException w:name="toc 4" w:uiPriority="39"/>
+    <w:lsdException w:name="toc 5" w:uiPriority="39"/>
+    <w:lsdException w:name="toc 6" w:uiPriority="39"/>
+    <w:lsdException w:name="toc 7" w:uiPriority="39"/>
+    <w:lsdException w:name="toc 8" w:uiPriority="39"/>
+    <w:lsdException w:name="toc 9" w:uiPriority="39"/>
+    <w:lsdException w:name="caption" w:uiPriority="35" w:qFormat="1"/>
+    <w:lsdException w:name="Title" w:semiHidden="0" w:uiPriority="10" w:unhideWhenUsed="0" w:qFormat="1"/>
+    <w:lsdException w:name="Default Paragraph Font" w:uiPriority="1"/>
+    <w:lsdException w:name="Subtitle" w:semiHidden="0" w:uiPriority="11" w:unhideWhenUsed="0" w:qFormat="1"/>
+    <w:lsdException w:name="Strong" w:semiHidden="0" w:uiPriority="22" w:unhideWhenUsed="0" w:qFormat="1"/>
+    <w:lsdException w:name="Emphasis" w:semiHidden="0" w:uiPriority="20" w:unhideWhenUsed="0" w:qFormat="1"/>
+    <w:lsdException w:name="Table Grid" w:semiHidden="0" w:uiPriority="59" w:unhideWhenUsed="0"/>
+    <w:lsdException w:name="Placeholder Text" w:unhideWhenUsed="0"/>
+    <w:lsdException w:name="No Spacing" w:semiHidden="0" w:uiPriority="1" w:unhideWhenUsed="0" w:qFormat="1"/>
+    <w:lsdException w:name="Light Shading" w:semiHidden="0" w:uiPriority="60" w:unhideWhenUsed="0"/>
+    <w:lsdException w:name="Light List" w:semiHidden="0" w:uiPriority="61" w:unhideWhenUsed="0"/>
+    <w:lsdException w:name="Light Grid" w:semiHidden="0" w:uiPriority="62" w:unhideWhenUsed="0"/>
+    <w:lsdException w:name="Medium Shading 1" w:semiHidden="0" w:uiPriority="63" w:unhideWhenUsed="0"/>
+    <w:lsdException w:name="Medium Shading 2" w:semiHidden="0" w:uiPriority="64" w:unhideWhenUsed="0"/>
+    <w:lsdException w:name="Medium List 1" w:semiHidden="0" w:uiPriority="65" w:unhideWhenUsed="0"/>
+    <w:lsdException w:name="Medium List 2" w:semiHidden="0" w:uiPriority="66" w:unhideWhenUsed="0"/>
+    <w:lsdException w:name="Medium Grid 1" w:semiHidden="0" w:uiPriority="67" w:unhideWhenUsed="0"/>
+    <w:lsdException w:name="Medium Grid 2" w:semiHidden="0" w:uiPriority="68" w:unhideWhenUsed="0"/>
+    <w:lsdException w:name="Medium Grid 3" w:semiHidden="0" w:uiPriority="69" w:unhideWhenUsed="0"/>
+    <w:lsdException w:name="Dark List" w:semiHidden="0" w:uiPriority="70" w:unhideWhenUsed="0"/>
+    <w:lsdException w:name="Colorful Shading" w:semiHidden="0" w:uiPriority="71" w:unhideWhenUsed="0"/>
+    <w:lsdException w:name="Colorful List" w:semiHidden="0" w:uiPriority="72" w:unhideWhenUsed="0"/>
+    <w:lsdException w:name="Colorful Grid" w:semiHidden="0" w:uiPriority="73" w:unhideWhenUsed="0"/>
+    <w:lsdException w:name="Light Shading Accent 1" w:semiHidden="0" w:uiPriority="60" w:unhideWhenUsed="0"/>
+    <w:lsdException w:name="Light List Accent 1" w:semiHidden="0" w:uiPriority="61" w:unhideWhenUsed="0"/>
+    <w:lsdException w:name="Light Grid Accent 1" w:semiHidden="0" w:uiPriority="62" w:unhideWhenUsed="0"/>
+    <w:lsdException w:name="Medium Shading 1 Accent 1" w:semiHidden="0" w:uiPriority="63" w:unhideWhenUsed="0"/>
+    <w:lsdException w:name="Medium Shading 2 Accent 1" w:semiHidden="0" w:uiPriority="64" w:unhideWhenUsed="0"/>
+    <w:lsdException w:name="Medium List 1 Accent 1" w:semiHidden="0" w:uiPriority="65" w:unhideWhenUsed="0"/>
+    <w:lsdException w:name="Revision" w:unhideWhenUsed="0"/>
+    <w:lsdException w:name="List Paragraph" w:semiHidden="0" w:uiPriority="34" w:unhideWhenUsed="0" w:qFormat="1"/>
+    <w:lsdException w:name="Quote" w:semiHidden="0" w:uiPriority="29" w:unhideWhenUsed="0" w:qFormat="1"/>
+    <w:lsdException w:name="Intense Quote" w:semiHidden="0" w:uiPriority="30" w:unhideWhenUsed="0" w:qFormat="1"/>
+    <w:lsdException w:name="Medium List 2 Accent 1" w:semiHidden="0" w:uiPriority="66" w:unhideWhenUsed="0"/>
+    <w:lsdException w:name="Medium Grid 1 Accent 1" w:semiHidden="0" w:uiPriority="67" w:unhideWhenUsed="0"/>
+    <w:lsdException w:name="Medium Grid 2 Accent 1" w:semiHidden="0" w:uiPriority="68" w:unhideWhenUsed="0"/>
+    <w:lsdException w:name="Medium Grid 3 Accent 1" w:semiHidden="0" w:uiPriority="69" w:unhideWhenUsed="0"/>
+    <w:lsdException w:name="Dark List Accent 1" w:semiHidden="0" w:uiPriority="70" w:unhideWhenUsed="0"/>
+    <w:lsdException w:name="Colorful Shading Accent 1" w:semiHidden="0" w:uiPriority="71" w:unhideWhenUsed="0"/>
+    <w:lsdException w:name="Colorful List Accent 1" w:semiHidden="0" w:uiPriority="72" w:unhideWhenUsed="0"/>
+    <w:lsdException w:name="Colorful Grid Accent 1" w:semiHidden="0" w:uiPriority="73" w:unhideWhenUsed="0"/>
+    <w:lsdException w:name="Light Shading Accent 2" w:semiHidden="0" w:uiPriority="60" w:unhideWhenUsed="0"/>
+    <w:lsdException w:name="Light List Accent 2" w:semiHidden="0" w:uiPriority="61" w:unhideWhenUsed="0"/>
+    <w:lsdException w:name="Light Grid Accent 2" w:semiHidden="0" w:uiPriority="62" w:unhideWhenUsed="0"/>
+    <w:lsdException w:name="Medium Shading 1 Accent 2" w:semiHidden="0" w:uiPriority="63" w:unhideWhenUsed="0"/>
+    <w:lsdException w:name="Medium Shading 2 Accent 2" w:semiHidden="0" w:uiPriority="64" w:unhideWhenUsed="0"/>
+    <w:lsdException w:name="Medium List 1 Accent 2" w:semiHidden="0" w:uiPriority="65" w:unhideWhenUsed="0"/>
+    <w:lsdException w:name="Medium List 2 Accent 2" w:semiHidden="0" w:uiPriority="66" w:unhideWhenUsed="0"/>
+    <w:lsdException w:name="Medium Grid 1 Accent 2" w:semiHidden="0" w:uiPriority="67" w:unhideWhenUsed="0"/>
+    <w:lsdException w:name="Medium Grid 2 Accent 2" w:semiHidden="0" w:uiPriority="68" w:unhideWhenUsed="0"/>
+    <w:lsdException w:name="Medium Grid 3 Accent 2" w:semiHidden="0" w:uiPriority="69" w:unhideWhenUsed="0"/>
+    <w:lsdException w:name="Dark List Accent 2" w:semiHidden="0" w:uiPriority="70" w:unhideWhenUsed="0"/>
+    <w:lsdException w:name="Colorful Shading Accent 2" w:semiHidden="0" w:uiPriority="71" w:unhideWhenUsed="0"/>
+    <w:lsdException w:name="Colorful List Accent 2" w:semiHidden="0" w:uiPriority="72" w:unhideWhenUsed="0"/>
+    <w:lsdException w:name="Colorful Grid Accent 2" w:semiHidden="0" w:uiPriority="73" w:unhideWhenUsed="0"/>
+    <w:lsdException w:name="Light Shading Accent 3" w:semiHidden="0" w:uiPriority="60" w:unhideWhenUsed="0"/>
+    <w:lsdException w:name="Light List Accent 3" w:semiHidden="0" w:uiPriority="61" w:unhideWhenUsed="0"/>
+    <w:lsdException w:name="Light Grid Accent 3" w:semiHidden="0" w:uiPriority="62" w:unhideWhenUsed="0"/>
+    <w:lsdException w:name="Medium Shading 1 Accent 3" w:semiHidden="0" w:uiPriority="63" w:unhideWhenUsed="0"/>
+    <w:lsdException w:name="Medium Shading 2 Accent 3" w:semiHidden="0" w:uiPriority="64" w:unhideWhenUsed="0"/>
+    <w:lsdException w:name="Medium List 1 Accent 3" w:semiHidden="0" w:uiPriority="65" w:unhideWhenUsed="0"/>
+    <w:lsdException w:name="Medium List 2 Accent 3" w:semiHidden="0" w:uiPriority="66" w:unhideWhenUsed="0"/>
+    <w:lsdException w:name="Medium Grid 1 Accent 3" w:semiHidden="0" w:uiPriority="67" w:unhideWhenUsed="0"/>
+    <w:lsdException w:name="Medium Grid 2 Accent 3" w:semiHidden="0" w:uiPriority="68" w:unhideWhenUsed="0"/>
+    <w:lsdException w:name="Medium Grid 3 Accent 3" w:semiHidden="0" w:uiPriority="69" w:unhideWhenUsed="0"/>
+    <w:lsdException w:name="Dark List Accent 3" w:semiHidden="0" w:uiPriority="70" w:unhideWhenUsed="0"/>
+    <w:lsdException w:name="Colorful Shading Accent 3" w:semiHidden="0" w:uiPriority="71" w:unhideWhenUsed="0"/>
+    <w:lsdException w:name="Colorful List Accent 3" w:semiHidden="0" w:uiPriority="72" w:unhideWhenUsed="0"/>
+    <w:lsdException w:name="Colorful Grid Accent 3" w:semiHidden="0" w:uiPriority="73" w:unhideWhenUsed="0"/>
+    <w:lsdException w:name="Light Shading Accent 4" w:semiHidden="0" w:uiPriority="60" w:unhideWhenUsed="0"/>
+    <w:lsdException w:name="Light List Accent 4" w:semiHidden="0" w:uiPriority="61" w:unhideWhenUsed="0"/>
+    <w:lsdException w:name="Light Grid Accent 4" w:semiHidden="0" w:uiPriority="62" w:unhideWhenUsed="0"/>
+    <w:lsdException w:name="Medium Shading 1 Accent 4" w:semiHidden="0" w:uiPriority="63" w:unhideWhenUsed="0"/>
+    <w:lsdException w:name="Medium Shading 2 Accent 4" w:semiHidden="0" w:uiPriority="64" w:unhideWhenUsed="0"/>
+    <w:lsdException w:name="Medium List 1 Accent 4" w:semiHidden="0" w:uiPriority="65" w:unhideWhenUsed="0"/>
+    <w:lsdException w:name="Medium List 2 Accent 4" w:semiHidden="0" w:uiPriority="66" w:unhideWhenUsed="0"/>
+    <w:lsdException w:name="Medium Grid 1 Accent 4" w:semiHidden="0" w:uiPriority="67" w:unhideWhenUsed="0"/>
+    <w:lsdException w:name="Medium Grid 2 Accent 4" w:semiHidden="0" w:uiPriority="68" w:unhideWhenUsed="0"/>
+    <w:lsdException w:name="Medium Grid 3 Accent 4" w:semiHidden="0" w:uiPriority="69" w:unhideWhenUsed="0"/>
+    <w:lsdException w:name="Dark List Accent 4" w:semiHidden="0" w:uiPriority="70" w:unhideWhenUsed="0"/>
+    <w:lsdException w:name="Colorful Shading Accent 4" w:semiHidden="0" w:uiPriority="71" w:unhideWhenUsed="0"/>
+    <w:lsdException w:name="Colorful List Accent 4" w:semiHidden="0" w:uiPriority="72" w:unhideWhenUsed="0"/>
+    <w:lsdException w:name="Colorful Grid Accent 4" w:semiHidden="0" w:uiPriority="73" w:unhideWhenUsed="0"/>
+    <w:lsdException w:name="Light Shading Accent 5" w:semiHidden="0" w:uiPriority="60" w:unhideWhenUsed="0"/>
+    <w:lsdException w:name="Light List Accent 5" w:semiHidden="0" w:uiPriority="61" w:unhideWhenUsed="0"/>
+    <w:lsdException w:name="Light Grid Accent 5" w:semiHidden="0" w:uiPriority="62" w:unhideWhenUsed="0"/>
+    <w:lsdException w:name="Medium Shading 1 Accent 5" w:semiHidden="0" w:uiPriority="63" w:unhideWhenUsed="0"/>
+    <w:lsdException w:name="Medium Shading 2 Accent 5" w:semiHidden="0" w:uiPriority="64" w:unhideWhenUsed="0"/>
+    <w:lsdException w:name="Medium List 1 Accent 5" w:semiHidden="0" w:uiPriority="65" w:unhideWhenUsed="0"/>
+    <w:lsdException w:name="Medium List 2 Accent 5" w:semiHidden="0" w:uiPriority="66" w:unhideWhenUsed="0"/>
+    <w:lsdException w:name="Medium Grid 1 Accent 5" w:semiHidden="0" w:uiPriority="67" w:unhideWhenUsed="0"/>
+    <w:lsdException w:name="Medium Grid 2 Accent 5" w:semiHidden="0" w:uiPriority="68" w:unhideWhenUsed="0"/>
+    <w:lsdException w:name="Medium Grid 3 Accent 5" w:semiHidden="0" w:uiPriority="69" w:unhideWhenUsed="0"/>
+    <w:lsdException w:name="Dark List Accent 5" w:semiHidden="0" w:uiPriority="70" w:unhideWhenUsed="0"/>
+    <w:lsdException w:name="Colorful Shading Accent 5" w:semiHidden="0" w:uiPriority="71" w:unhideWhenUsed="0"/>
+    <w:lsdException w:name="Colorful List Accent 5" w:semiHidden="0" w:uiPriority="72" w:unhideWhenUsed="0"/>
+    <w:lsdException w:name="Colorful Grid Accent 5" w:semiHidden="0" w:uiPriority="73" w:unhideWhenUsed="0"/>
+    <w:lsdException w:name="Light Shading Accent 6" w:semiHidden="0" w:uiPriority="60" w:unhideWhenUsed="0"/>
+    <w:lsdException w:name="Light List Accent 6" w:semiHidden="0" w:uiPriority="61" w:unhideWhenUsed="0"/>
+    <w:lsdException w:name="Light Grid Accent 6" w:semiHidden="0" w:uiPriority="62" w:unhideWhenUsed="0"/>
+    <w:lsdException w:name="Medium Shading 1 Accent 6" w:semiHidden="0" w:uiPriority="63" w:unhideWhenUsed="0"/>
+    <w:lsdException w:name="Medium Shading 2 Accent 6" w:semiHidden="0" w:uiPriority="64" w:unhideWhenUsed="0"/>
+    <w:lsdException w:name="Medium List 1 Accent 6" w:semiHidden="0" w:uiPriority="65" w:unhideWhenUsed="0"/>
+    <w:lsdException w:name="Medium List 2 Accent 6" w:semiHidden="0" w:uiPriority="66" w:unhideWhenUsed="0"/>
+    <w:lsdException w:name="Medium Grid 1 Accent 6" w:semiHidden="0" w:uiPriority="67" w:unhideWhenUsed="0"/>
+    <w:lsdException w:name="Medium Grid 2 Accent 6" w:semiHidden="0" w:uiPriority="68" w:unhideWhenUsed="0"/>
+    <w:lsdException w:name="Medium Grid 3 Accent 6" w:semiHidden="0" w:uiPriority="69" w:unhideWhenUsed="0"/>
+    <w:lsdException w:name="Dark List Accent 6" w:semiHidden="0" w:uiPriority="70" w:unhideWhenUsed="0"/>
+    <w:lsdException w:name="Colorful Shading Accent 6" w:semiHidden="0" w:uiPriority="71" w:unhideWhenUsed="0"/>
+    <w:lsdException w:name="Colorful List Accent 6" w:semiHidden="0" w:uiPriority="72" w:unhideWhenUsed="0"/>
+    <w:lsdException w:name="Colorful Grid Accent 6" w:semiHidden="0" w:uiPriority="73" w:unhideWhenUsed="0"/>
+    <w:lsdException w:name="Subtle Emphasis" w:semiHidden="0" w:uiPriority="19" w:unhideWhenUsed="0" w:qFormat="1"/>
+    <w:lsdException w:name="Intense Emphasis" w:semiHidden="0" w:uiPriority="21" w:unhideWhenUsed="0" w:qFormat="1"/>
+    <w:lsdException w:name="Subtle Reference" w:semiHidden="0" w:uiPriority="31" w:unhideWhenUsed="0" w:qFormat="1"/>
+    <w:lsdException w:name="Intense Reference" w:semiHidden="0" w:uiPriority="32" w:unhideWhenUsed="0" w:qFormat="1"/>
+    <w:lsdException w:name="Book Title" w:semiHidden="0" w:uiPriority="33" w:unhideWhenUsed="0" w:qFormat="1"/>
+    <w:lsdException w:name="Bibliography" w:uiPriority="37"/>
+    <w:lsdException w:name="TOC Heading" w:uiPriority="39" w:qFormat="1"/>
   </w:latentStyles>
   <w:style w:type="paragraph" w:default="1" w:styleId="Normal">
     <w:name w:val="Normal"/>
@@ -1761,8 +1634,218 @@
 </w:styles>
 </file>
 
+<file path=word/glossary/stylesWithEffects.xml><?xml version="1.0" encoding="utf-8"?>
+<w:styles xmlns:wpc="http://schemas.microsoft.com/office/word/2010/wordprocessingCanvas" xmlns:mc="http://schemas.openxmlformats.org/markup-compatibility/2006" xmlns:o="urn:schemas-microsoft-com:office:office" xmlns:r="http://schemas.openxmlformats.org/officeDocument/2006/relationships" xmlns:m="http://schemas.openxmlformats.org/officeDocument/2006/math" xmlns:v="urn:schemas-microsoft-com:vml" xmlns:wp14="http://schemas.microsoft.com/office/word/2010/wordprocessingDrawing" xmlns:wp="http://schemas.openxmlformats.org/drawingml/2006/wordprocessingDrawing" xmlns:w10="urn:schemas-microsoft-com:office:word" xmlns:w="http://schemas.openxmlformats.org/wordprocessingml/2006/main" xmlns:w14="http://schemas.microsoft.com/office/word/2010/wordml" xmlns:wpg="http://schemas.microsoft.com/office/word/2010/wordprocessingGroup" xmlns:wpi="http://schemas.microsoft.com/office/word/2010/wordprocessingInk" xmlns:wne="http://schemas.microsoft.com/office/word/2006/wordml" xmlns:wps="http://schemas.microsoft.com/office/word/2010/wordprocessingShape" mc:Ignorable="w14 wp14">
+  <w:docDefaults>
+    <w:rPrDefault>
+      <w:rPr>
+        <w:rFonts w:asciiTheme="minorHAnsi" w:eastAsiaTheme="minorEastAsia" w:hAnsiTheme="minorHAnsi" w:cstheme="minorBidi"/>
+        <w:sz w:val="22"/>
+        <w:szCs w:val="22"/>
+        <w:lang w:val="es-ES" w:eastAsia="es-ES" w:bidi="ar-SA"/>
+      </w:rPr>
+    </w:rPrDefault>
+    <w:pPrDefault>
+      <w:pPr>
+        <w:spacing w:after="200" w:line="276" w:lineRule="auto"/>
+      </w:pPr>
+    </w:pPrDefault>
+  </w:docDefaults>
+  <w:latentStyles w:defLockedState="0" w:defUIPriority="99" w:defSemiHidden="1" w:defUnhideWhenUsed="1" w:defQFormat="0" w:count="267">
+    <w:lsdException w:name="Normal" w:semiHidden="0" w:uiPriority="0" w:unhideWhenUsed="0" w:qFormat="1"/>
+    <w:lsdException w:name="heading 1" w:semiHidden="0" w:uiPriority="9" w:unhideWhenUsed="0" w:qFormat="1"/>
+    <w:lsdException w:name="heading 2" w:uiPriority="9" w:qFormat="1"/>
+    <w:lsdException w:name="heading 3" w:uiPriority="9" w:qFormat="1"/>
+    <w:lsdException w:name="heading 4" w:uiPriority="9" w:qFormat="1"/>
+    <w:lsdException w:name="heading 5" w:uiPriority="9" w:qFormat="1"/>
+    <w:lsdException w:name="heading 6" w:uiPriority="9" w:qFormat="1"/>
+    <w:lsdException w:name="heading 7" w:uiPriority="9" w:qFormat="1"/>
+    <w:lsdException w:name="heading 8" w:uiPriority="9" w:qFormat="1"/>
+    <w:lsdException w:name="heading 9" w:uiPriority="9" w:qFormat="1"/>
+    <w:lsdException w:name="toc 1" w:uiPriority="39"/>
+    <w:lsdException w:name="toc 2" w:uiPriority="39"/>
+    <w:lsdException w:name="toc 3" w:uiPriority="39"/>
+    <w:lsdException w:name="toc 4" w:uiPriority="39"/>
+    <w:lsdException w:name="toc 5" w:uiPriority="39"/>
+    <w:lsdException w:name="toc 6" w:uiPriority="39"/>
+    <w:lsdException w:name="toc 7" w:uiPriority="39"/>
+    <w:lsdException w:name="toc 8" w:uiPriority="39"/>
+    <w:lsdException w:name="toc 9" w:uiPriority="39"/>
+    <w:lsdException w:name="caption" w:uiPriority="35" w:qFormat="1"/>
+    <w:lsdException w:name="Title" w:semiHidden="0" w:uiPriority="10" w:unhideWhenUsed="0" w:qFormat="1"/>
+    <w:lsdException w:name="Default Paragraph Font" w:uiPriority="1"/>
+    <w:lsdException w:name="Subtitle" w:semiHidden="0" w:uiPriority="11" w:unhideWhenUsed="0" w:qFormat="1"/>
+    <w:lsdException w:name="Strong" w:semiHidden="0" w:uiPriority="22" w:unhideWhenUsed="0" w:qFormat="1"/>
+    <w:lsdException w:name="Emphasis" w:semiHidden="0" w:uiPriority="20" w:unhideWhenUsed="0" w:qFormat="1"/>
+    <w:lsdException w:name="Table Grid" w:semiHidden="0" w:uiPriority="59" w:unhideWhenUsed="0"/>
+    <w:lsdException w:name="Placeholder Text" w:unhideWhenUsed="0"/>
+    <w:lsdException w:name="No Spacing" w:semiHidden="0" w:uiPriority="1" w:unhideWhenUsed="0" w:qFormat="1"/>
+    <w:lsdException w:name="Light Shading" w:semiHidden="0" w:uiPriority="60" w:unhideWhenUsed="0"/>
+    <w:lsdException w:name="Light List" w:semiHidden="0" w:uiPriority="61" w:unhideWhenUsed="0"/>
+    <w:lsdException w:name="Light Grid" w:semiHidden="0" w:uiPriority="62" w:unhideWhenUsed="0"/>
+    <w:lsdException w:name="Medium Shading 1" w:semiHidden="0" w:uiPriority="63" w:unhideWhenUsed="0"/>
+    <w:lsdException w:name="Medium Shading 2" w:semiHidden="0" w:uiPriority="64" w:unhideWhenUsed="0"/>
+    <w:lsdException w:name="Medium List 1" w:semiHidden="0" w:uiPriority="65" w:unhideWhenUsed="0"/>
+    <w:lsdException w:name="Medium List 2" w:semiHidden="0" w:uiPriority="66" w:unhideWhenUsed="0"/>
+    <w:lsdException w:name="Medium Grid 1" w:semiHidden="0" w:uiPriority="67" w:unhideWhenUsed="0"/>
+    <w:lsdException w:name="Medium Grid 2" w:semiHidden="0" w:uiPriority="68" w:unhideWhenUsed="0"/>
+    <w:lsdException w:name="Medium Grid 3" w:semiHidden="0" w:uiPriority="69" w:unhideWhenUsed="0"/>
+    <w:lsdException w:name="Dark List" w:semiHidden="0" w:uiPriority="70" w:unhideWhenUsed="0"/>
+    <w:lsdException w:name="Colorful Shading" w:semiHidden="0" w:uiPriority="71" w:unhideWhenUsed="0"/>
+    <w:lsdException w:name="Colorful List" w:semiHidden="0" w:uiPriority="72" w:unhideWhenUsed="0"/>
+    <w:lsdException w:name="Colorful Grid" w:semiHidden="0" w:uiPriority="73" w:unhideWhenUsed="0"/>
+    <w:lsdException w:name="Light Shading Accent 1" w:semiHidden="0" w:uiPriority="60" w:unhideWhenUsed="0"/>
+    <w:lsdException w:name="Light List Accent 1" w:semiHidden="0" w:uiPriority="61" w:unhideWhenUsed="0"/>
+    <w:lsdException w:name="Light Grid Accent 1" w:semiHidden="0" w:uiPriority="62" w:unhideWhenUsed="0"/>
+    <w:lsdException w:name="Medium Shading 1 Accent 1" w:semiHidden="0" w:uiPriority="63" w:unhideWhenUsed="0"/>
+    <w:lsdException w:name="Medium Shading 2 Accent 1" w:semiHidden="0" w:uiPriority="64" w:unhideWhenUsed="0"/>
+    <w:lsdException w:name="Medium List 1 Accent 1" w:semiHidden="0" w:uiPriority="65" w:unhideWhenUsed="0"/>
+    <w:lsdException w:name="Revision" w:unhideWhenUsed="0"/>
+    <w:lsdException w:name="List Paragraph" w:semiHidden="0" w:uiPriority="34" w:unhideWhenUsed="0" w:qFormat="1"/>
+    <w:lsdException w:name="Quote" w:semiHidden="0" w:uiPriority="29" w:unhideWhenUsed="0" w:qFormat="1"/>
+    <w:lsdException w:name="Intense Quote" w:semiHidden="0" w:uiPriority="30" w:unhideWhenUsed="0" w:qFormat="1"/>
+    <w:lsdException w:name="Medium List 2 Accent 1" w:semiHidden="0" w:uiPriority="66" w:unhideWhenUsed="0"/>
+    <w:lsdException w:name="Medium Grid 1 Accent 1" w:semiHidden="0" w:uiPriority="67" w:unhideWhenUsed="0"/>
+    <w:lsdException w:name="Medium Grid 2 Accent 1" w:semiHidden="0" w:uiPriority="68" w:unhideWhenUsed="0"/>
+    <w:lsdException w:name="Medium Grid 3 Accent 1" w:semiHidden="0" w:uiPriority="69" w:unhideWhenUsed="0"/>
+    <w:lsdException w:name="Dark List Accent 1" w:semiHidden="0" w:uiPriority="70" w:unhideWhenUsed="0"/>
+    <w:lsdException w:name="Colorful Shading Accent 1" w:semiHidden="0" w:uiPriority="71" w:unhideWhenUsed="0"/>
+    <w:lsdException w:name="Colorful List Accent 1" w:semiHidden="0" w:uiPriority="72" w:unhideWhenUsed="0"/>
+    <w:lsdException w:name="Colorful Grid Accent 1" w:semiHidden="0" w:uiPriority="73" w:unhideWhenUsed="0"/>
+    <w:lsdException w:name="Light Shading Accent 2" w:semiHidden="0" w:uiPriority="60" w:unhideWhenUsed="0"/>
+    <w:lsdException w:name="Light List Accent 2" w:semiHidden="0" w:uiPriority="61" w:unhideWhenUsed="0"/>
+    <w:lsdException w:name="Light Grid Accent 2" w:semiHidden="0" w:uiPriority="62" w:unhideWhenUsed="0"/>
+    <w:lsdException w:name="Medium Shading 1 Accent 2" w:semiHidden="0" w:uiPriority="63" w:unhideWhenUsed="0"/>
+    <w:lsdException w:name="Medium Shading 2 Accent 2" w:semiHidden="0" w:uiPriority="64" w:unhideWhenUsed="0"/>
+    <w:lsdException w:name="Medium List 1 Accent 2" w:semiHidden="0" w:uiPriority="65" w:unhideWhenUsed="0"/>
+    <w:lsdException w:name="Medium List 2 Accent 2" w:semiHidden="0" w:uiPriority="66" w:unhideWhenUsed="0"/>
+    <w:lsdException w:name="Medium Grid 1 Accent 2" w:semiHidden="0" w:uiPriority="67" w:unhideWhenUsed="0"/>
+    <w:lsdException w:name="Medium Grid 2 Accent 2" w:semiHidden="0" w:uiPriority="68" w:unhideWhenUsed="0"/>
+    <w:lsdException w:name="Medium Grid 3 Accent 2" w:semiHidden="0" w:uiPriority="69" w:unhideWhenUsed="0"/>
+    <w:lsdException w:name="Dark List Accent 2" w:semiHidden="0" w:uiPriority="70" w:unhideWhenUsed="0"/>
+    <w:lsdException w:name="Colorful Shading Accent 2" w:semiHidden="0" w:uiPriority="71" w:unhideWhenUsed="0"/>
+    <w:lsdException w:name="Colorful List Accent 2" w:semiHidden="0" w:uiPriority="72" w:unhideWhenUsed="0"/>
+    <w:lsdException w:name="Colorful Grid Accent 2" w:semiHidden="0" w:uiPriority="73" w:unhideWhenUsed="0"/>
+    <w:lsdException w:name="Light Shading Accent 3" w:semiHidden="0" w:uiPriority="60" w:unhideWhenUsed="0"/>
+    <w:lsdException w:name="Light List Accent 3" w:semiHidden="0" w:uiPriority="61" w:unhideWhenUsed="0"/>
+    <w:lsdException w:name="Light Grid Accent 3" w:semiHidden="0" w:uiPriority="62" w:unhideWhenUsed="0"/>
+    <w:lsdException w:name="Medium Shading 1 Accent 3" w:semiHidden="0" w:uiPriority="63" w:unhideWhenUsed="0"/>
+    <w:lsdException w:name="Medium Shading 2 Accent 3" w:semiHidden="0" w:uiPriority="64" w:unhideWhenUsed="0"/>
+    <w:lsdException w:name="Medium List 1 Accent 3" w:semiHidden="0" w:uiPriority="65" w:unhideWhenUsed="0"/>
+    <w:lsdException w:name="Medium List 2 Accent 3" w:semiHidden="0" w:uiPriority="66" w:unhideWhenUsed="0"/>
+    <w:lsdException w:name="Medium Grid 1 Accent 3" w:semiHidden="0" w:uiPriority="67" w:unhideWhenUsed="0"/>
+    <w:lsdException w:name="Medium Grid 2 Accent 3" w:semiHidden="0" w:uiPriority="68" w:unhideWhenUsed="0"/>
+    <w:lsdException w:name="Medium Grid 3 Accent 3" w:semiHidden="0" w:uiPriority="69" w:unhideWhenUsed="0"/>
+    <w:lsdException w:name="Dark List Accent 3" w:semiHidden="0" w:uiPriority="70" w:unhideWhenUsed="0"/>
+    <w:lsdException w:name="Colorful Shading Accent 3" w:semiHidden="0" w:uiPriority="71" w:unhideWhenUsed="0"/>
+    <w:lsdException w:name="Colorful List Accent 3" w:semiHidden="0" w:uiPriority="72" w:unhideWhenUsed="0"/>
+    <w:lsdException w:name="Colorful Grid Accent 3" w:semiHidden="0" w:uiPriority="73" w:unhideWhenUsed="0"/>
+    <w:lsdException w:name="Light Shading Accent 4" w:semiHidden="0" w:uiPriority="60" w:unhideWhenUsed="0"/>
+    <w:lsdException w:name="Light List Accent 4" w:semiHidden="0" w:uiPriority="61" w:unhideWhenUsed="0"/>
+    <w:lsdException w:name="Light Grid Accent 4" w:semiHidden="0" w:uiPriority="62" w:unhideWhenUsed="0"/>
+    <w:lsdException w:name="Medium Shading 1 Accent 4" w:semiHidden="0" w:uiPriority="63" w:unhideWhenUsed="0"/>
+    <w:lsdException w:name="Medium Shading 2 Accent 4" w:semiHidden="0" w:uiPriority="64" w:unhideWhenUsed="0"/>
+    <w:lsdException w:name="Medium List 1 Accent 4" w:semiHidden="0" w:uiPriority="65" w:unhideWhenUsed="0"/>
+    <w:lsdException w:name="Medium List 2 Accent 4" w:semiHidden="0" w:uiPriority="66" w:unhideWhenUsed="0"/>
+    <w:lsdException w:name="Medium Grid 1 Accent 4" w:semiHidden="0" w:uiPriority="67" w:unhideWhenUsed="0"/>
+    <w:lsdException w:name="Medium Grid 2 Accent 4" w:semiHidden="0" w:uiPriority="68" w:unhideWhenUsed="0"/>
+    <w:lsdException w:name="Medium Grid 3 Accent 4" w:semiHidden="0" w:uiPriority="69" w:unhideWhenUsed="0"/>
+    <w:lsdException w:name="Dark List Accent 4" w:semiHidden="0" w:uiPriority="70" w:unhideWhenUsed="0"/>
+    <w:lsdException w:name="Colorful Shading Accent 4" w:semiHidden="0" w:uiPriority="71" w:unhideWhenUsed="0"/>
+    <w:lsdException w:name="Colorful List Accent 4" w:semiHidden="0" w:uiPriority="72" w:unhideWhenUsed="0"/>
+    <w:lsdException w:name="Colorful Grid Accent 4" w:semiHidden="0" w:uiPriority="73" w:unhideWhenUsed="0"/>
+    <w:lsdException w:name="Light Shading Accent 5" w:semiHidden="0" w:uiPriority="60" w:unhideWhenUsed="0"/>
+    <w:lsdException w:name="Light List Accent 5" w:semiHidden="0" w:uiPriority="61" w:unhideWhenUsed="0"/>
+    <w:lsdException w:name="Light Grid Accent 5" w:semiHidden="0" w:uiPriority="62" w:unhideWhenUsed="0"/>
+    <w:lsdException w:name="Medium Shading 1 Accent 5" w:semiHidden="0" w:uiPriority="63" w:unhideWhenUsed="0"/>
+    <w:lsdException w:name="Medium Shading 2 Accent 5" w:semiHidden="0" w:uiPriority="64" w:unhideWhenUsed="0"/>
+    <w:lsdException w:name="Medium List 1 Accent 5" w:semiHidden="0" w:uiPriority="65" w:unhideWhenUsed="0"/>
+    <w:lsdException w:name="Medium List 2 Accent 5" w:semiHidden="0" w:uiPriority="66" w:unhideWhenUsed="0"/>
+    <w:lsdException w:name="Medium Grid 1 Accent 5" w:semiHidden="0" w:uiPriority="67" w:unhideWhenUsed="0"/>
+    <w:lsdException w:name="Medium Grid 2 Accent 5" w:semiHidden="0" w:uiPriority="68" w:unhideWhenUsed="0"/>
+    <w:lsdException w:name="Medium Grid 3 Accent 5" w:semiHidden="0" w:uiPriority="69" w:unhideWhenUsed="0"/>
+    <w:lsdException w:name="Dark List Accent 5" w:semiHidden="0" w:uiPriority="70" w:unhideWhenUsed="0"/>
+    <w:lsdException w:name="Colorful Shading Accent 5" w:semiHidden="0" w:uiPriority="71" w:unhideWhenUsed="0"/>
+    <w:lsdException w:name="Colorful List Accent 5" w:semiHidden="0" w:uiPriority="72" w:unhideWhenUsed="0"/>
+    <w:lsdException w:name="Colorful Grid Accent 5" w:semiHidden="0" w:uiPriority="73" w:unhideWhenUsed="0"/>
+    <w:lsdException w:name="Light Shading Accent 6" w:semiHidden="0" w:uiPriority="60" w:unhideWhenUsed="0"/>
+    <w:lsdException w:name="Light List Accent 6" w:semiHidden="0" w:uiPriority="61" w:unhideWhenUsed="0"/>
+    <w:lsdException w:name="Light Grid Accent 6" w:semiHidden="0" w:uiPriority="62" w:unhideWhenUsed="0"/>
+    <w:lsdException w:name="Medium Shading 1 Accent 6" w:semiHidden="0" w:uiPriority="63" w:unhideWhenUsed="0"/>
+    <w:lsdException w:name="Medium Shading 2 Accent 6" w:semiHidden="0" w:uiPriority="64" w:unhideWhenUsed="0"/>
+    <w:lsdException w:name="Medium List 1 Accent 6" w:semiHidden="0" w:uiPriority="65" w:unhideWhenUsed="0"/>
+    <w:lsdException w:name="Medium List 2 Accent 6" w:semiHidden="0" w:uiPriority="66" w:unhideWhenUsed="0"/>
+    <w:lsdException w:name="Medium Grid 1 Accent 6" w:semiHidden="0" w:uiPriority="67" w:unhideWhenUsed="0"/>
+    <w:lsdException w:name="Medium Grid 2 Accent 6" w:semiHidden="0" w:uiPriority="68" w:unhideWhenUsed="0"/>
+    <w:lsdException w:name="Medium Grid 3 Accent 6" w:semiHidden="0" w:uiPriority="69" w:unhideWhenUsed="0"/>
+    <w:lsdException w:name="Dark List Accent 6" w:semiHidden="0" w:uiPriority="70" w:unhideWhenUsed="0"/>
+    <w:lsdException w:name="Colorful Shading Accent 6" w:semiHidden="0" w:uiPriority="71" w:unhideWhenUsed="0"/>
+    <w:lsdException w:name="Colorful List Accent 6" w:semiHidden="0" w:uiPriority="72" w:unhideWhenUsed="0"/>
+    <w:lsdException w:name="Colorful Grid Accent 6" w:semiHidden="0" w:uiPriority="73" w:unhideWhenUsed="0"/>
+    <w:lsdException w:name="Subtle Emphasis" w:semiHidden="0" w:uiPriority="19" w:unhideWhenUsed="0" w:qFormat="1"/>
+    <w:lsdException w:name="Intense Emphasis" w:semiHidden="0" w:uiPriority="21" w:unhideWhenUsed="0" w:qFormat="1"/>
+    <w:lsdException w:name="Subtle Reference" w:semiHidden="0" w:uiPriority="31" w:unhideWhenUsed="0" w:qFormat="1"/>
+    <w:lsdException w:name="Intense Reference" w:semiHidden="0" w:uiPriority="32" w:unhideWhenUsed="0" w:qFormat="1"/>
+    <w:lsdException w:name="Book Title" w:semiHidden="0" w:uiPriority="33" w:unhideWhenUsed="0" w:qFormat="1"/>
+    <w:lsdException w:name="Bibliography" w:uiPriority="37"/>
+    <w:lsdException w:name="TOC Heading" w:uiPriority="39" w:qFormat="1"/>
+  </w:latentStyles>
+  <w:style w:type="paragraph" w:default="1" w:styleId="Normal">
+    <w:name w:val="Normal"/>
+    <w:qFormat/>
+  </w:style>
+  <w:style w:type="character" w:default="1" w:styleId="Fuentedeprrafopredeter">
+    <w:name w:val="Default Paragraph Font"/>
+    <w:uiPriority w:val="1"/>
+    <w:semiHidden/>
+    <w:unhideWhenUsed/>
+  </w:style>
+  <w:style w:type="table" w:default="1" w:styleId="Tablanormal">
+    <w:name w:val="Normal Table"/>
+    <w:uiPriority w:val="99"/>
+    <w:semiHidden/>
+    <w:unhideWhenUsed/>
+    <w:tblPr>
+      <w:tblInd w:w="0" w:type="dxa"/>
+      <w:tblCellMar>
+        <w:top w:w="0" w:type="dxa"/>
+        <w:left w:w="108" w:type="dxa"/>
+        <w:bottom w:w="0" w:type="dxa"/>
+        <w:right w:w="108" w:type="dxa"/>
+      </w:tblCellMar>
+    </w:tblPr>
+  </w:style>
+  <w:style w:type="numbering" w:default="1" w:styleId="Sinlista">
+    <w:name w:val="No List"/>
+    <w:uiPriority w:val="99"/>
+    <w:semiHidden/>
+    <w:unhideWhenUsed/>
+  </w:style>
+  <w:style w:type="paragraph" w:customStyle="1" w:styleId="DBBD54EB4ECA4CF687F7105613929EF6">
+    <w:name w:val="DBBD54EB4ECA4CF687F7105613929EF6"/>
+    <w:rsid w:val="00B80D64"/>
+  </w:style>
+  <w:style w:type="paragraph" w:customStyle="1" w:styleId="189D76F57CB94368A7DB9D1ACC630857">
+    <w:name w:val="189D76F57CB94368A7DB9D1ACC630857"/>
+    <w:rsid w:val="00B80D64"/>
+  </w:style>
+  <w:style w:type="paragraph" w:customStyle="1" w:styleId="9F4166957EC44921B6296706C8E5E238">
+    <w:name w:val="9F4166957EC44921B6296706C8E5E238"/>
+    <w:rsid w:val="00B80D64"/>
+  </w:style>
+  <w:style w:type="paragraph" w:customStyle="1" w:styleId="050ADDE15CBF4C948E76DA746F70CFAD">
+    <w:name w:val="050ADDE15CBF4C948E76DA746F70CFAD"/>
+    <w:rsid w:val="00B80D64"/>
+  </w:style>
+  <w:style w:type="paragraph" w:customStyle="1" w:styleId="8EA79044BA934529B3011E164829CD1D">
+    <w:name w:val="8EA79044BA934529B3011E164829CD1D"/>
+    <w:rsid w:val="00B80D64"/>
+  </w:style>
+</w:styles>
+</file>
+
 <file path=word/glossary/webSettings.xml><?xml version="1.0" encoding="utf-8"?>
-<w:webSettings xmlns:mc="http://schemas.openxmlformats.org/markup-compatibility/2006" xmlns:r="http://schemas.openxmlformats.org/officeDocument/2006/relationships" xmlns:w="http://schemas.openxmlformats.org/wordprocessingml/2006/main" xmlns:w14="http://schemas.microsoft.com/office/word/2010/wordml" xmlns:w15="http://schemas.microsoft.com/office/word/2012/wordml" xmlns:w16se="http://schemas.microsoft.com/office/word/2015/wordml/symex" mc:Ignorable="w14 w15 w16se">
+<w:webSettings xmlns:mc="http://schemas.openxmlformats.org/markup-compatibility/2006" xmlns:r="http://schemas.openxmlformats.org/officeDocument/2006/relationships" xmlns:w="http://schemas.openxmlformats.org/wordprocessingml/2006/main" xmlns:w14="http://schemas.microsoft.com/office/word/2010/wordml" mc:Ignorable="w14">
   <w:optimizeForBrowser/>
   <w:allowPNG/>
 </w:webSettings>

</xml_diff>